<commit_message>
db fixes for all dbs
</commit_message>
<xml_diff>
--- a/doc/MLASAF_ERD.docx
+++ b/doc/MLASAF_ERD.docx
@@ -3,12 +3,6 @@
 <w:document xmlns:ve="http://schemas.openxmlformats.org/markup-compatibility/2006" xmlns:o="urn:schemas-microsoft-com:office:office" xmlns:r="http://schemas.openxmlformats.org/officeDocument/2006/relationships" xmlns:m="http://schemas.openxmlformats.org/officeDocument/2006/math" xmlns:v="urn:schemas-microsoft-com:vml" xmlns:wp="http://schemas.openxmlformats.org/drawingml/2006/wordprocessingDrawing" xmlns:w10="urn:schemas-microsoft-com:office:word" xmlns:w="http://schemas.openxmlformats.org/wordprocessingml/2006/main" xmlns:wne="http://schemas.microsoft.com/office/word/2006/wordml">
   <w:body>
     <w:p>
-      <w:r>
-        <w:rPr>
-          <w:noProof/>
-          <w:lang w:eastAsia="pl-PL"/>
-        </w:rPr>
-      </w:r>
       <w:r>
         <w:pict>
           <v:group id="_x0000_s1027" editas="canvas" style="width:813.5pt;height:549.8pt;mso-position-horizontal-relative:char;mso-position-vertical-relative:line" coordorigin="284,284" coordsize="16270,10996">
@@ -37,13 +31,6 @@
               <v:path o:extrusionok="t" o:connecttype="none"/>
               <o:lock v:ext="edit" text="t"/>
             </v:shape>
-            <v:roundrect id="_x0000_s1108" style="position:absolute;left:6606;top:584;width:9766;height:6357" arcsize="10923f" fillcolor="#eaf1dd [662]">
-              <v:textbox style="mso-next-textbox:#_x0000_s1108" inset=".5mm,.3mm,.5mm,.3mm">
-                <w:txbxContent>
-                  <w:p/>
-                </w:txbxContent>
-              </v:textbox>
-            </v:roundrect>
             <v:roundrect id="_x0000_s1105" style="position:absolute;left:284;top:390;width:4877;height:4545" arcsize="10923f" fillcolor="#fde9d9 [665]">
               <v:textbox style="mso-next-textbox:#_x0000_s1105" inset=".5mm,.3mm,.5mm,.3mm">
                 <w:txbxContent>
@@ -238,7 +225,7 @@
                 </w:txbxContent>
               </v:textbox>
             </v:roundrect>
-            <v:roundrect id="_x0000_s1034" style="position:absolute;left:6973;top:2566;width:3075;height:330" arcsize="10923f">
+            <v:roundrect id="_x0000_s1034" style="position:absolute;left:6426;top:2160;width:3075;height:330" arcsize="10923f">
               <v:textbox style="mso-next-textbox:#_x0000_s1034" inset=".5mm,.3mm,.5mm,.3mm">
                 <w:txbxContent>
                   <w:p>
@@ -290,7 +277,7 @@
                 </w:txbxContent>
               </v:textbox>
             </v:roundrect>
-            <v:roundrect id="_x0000_s1036" style="position:absolute;left:6724;top:1199;width:2703;height:330" arcsize="10923f">
+            <v:roundrect id="_x0000_s1036" style="position:absolute;left:6556;top:1199;width:2703;height:330" arcsize="10923f">
               <v:textbox style="mso-next-textbox:#_x0000_s1036" inset=".5mm,.3mm,.5mm,.3mm">
                 <w:txbxContent>
                   <w:p>
@@ -342,7 +329,7 @@
                 </w:txbxContent>
               </v:textbox>
             </v:roundrect>
-            <v:roundrect id="_x0000_s1038" style="position:absolute;left:7273;top:634;width:1855;height:330" arcsize="10923f">
+            <v:roundrect id="_x0000_s1038" style="position:absolute;left:6930;top:469;width:1855;height:330" arcsize="10923f">
               <v:textbox style="mso-next-textbox:#_x0000_s1038" inset=".5mm,.3mm,.5mm,.3mm">
                 <w:txbxContent>
                   <w:p>
@@ -524,7 +511,7 @@
                 </w:txbxContent>
               </v:textbox>
             </v:roundrect>
-            <v:roundrect id="_x0000_s1045" style="position:absolute;left:11857;top:3348;width:2384;height:330" arcsize="10923f">
+            <v:roundrect id="_x0000_s1045" style="position:absolute;left:9984;top:3346;width:2384;height:330" arcsize="10923f">
               <v:textbox style="mso-next-textbox:#_x0000_s1045" inset=".5mm,.3mm,.5mm,.3mm">
                 <w:txbxContent>
                   <w:p>
@@ -550,7 +537,7 @@
                 </w:txbxContent>
               </v:textbox>
             </v:roundrect>
-            <v:roundrect id="_x0000_s1046" style="position:absolute;left:11540;top:4935;width:2701;height:330" arcsize="10923f">
+            <v:roundrect id="_x0000_s1046" style="position:absolute;left:8785;top:5549;width:2701;height:330" arcsize="10923f">
               <v:textbox style="mso-next-textbox:#_x0000_s1046" inset=".5mm,.3mm,.5mm,.3mm">
                 <w:txbxContent>
                   <w:p>
@@ -576,7 +563,7 @@
                 </w:txbxContent>
               </v:textbox>
             </v:roundrect>
-            <v:roundrect id="_x0000_s1047" style="position:absolute;left:7764;top:3183;width:1663;height:330" arcsize="10923f">
+            <v:roundrect id="_x0000_s1047" style="position:absolute;left:7122;top:3346;width:1663;height:330" arcsize="10923f">
               <v:textbox style="mso-next-textbox:#_x0000_s1047" inset=".5mm,.3mm,.5mm,.3mm">
                 <w:txbxContent>
                   <w:p>
@@ -628,14 +615,34 @@
                 </w:txbxContent>
               </v:textbox>
             </v:roundrect>
-            <v:roundrect id="_x0000_s1049" style="position:absolute;left:3303;top:10365;width:2698;height:330" arcsize="10923f">
+            <v:roundrect id="_x0000_s1049" style="position:absolute;left:4740;top:10365;width:2698;height:330" arcsize="10923f">
               <v:textbox style="mso-next-textbox:#_x0000_s1049" inset=".5mm,.3mm,.5mm,.3mm">
                 <w:txbxContent>
+                  <w:p>
+                    <w:pPr>
+                      <w:pStyle w:val="HTML-wstpniesformatowany"/>
+                      <w:shd w:val="clear" w:color="auto" w:fill="FFFFFF"/>
+                      <w:rPr>
+                        <w:color w:val="000000"/>
+                      </w:rPr>
+                    </w:pPr>
+                    <w:proofErr w:type="spellStart"/>
+                    <w:r>
+                      <w:rPr>
+                        <w:b/>
+                        <w:bCs/>
+                        <w:color w:val="008000"/>
+                        <w:shd w:val="clear" w:color="auto" w:fill="EFEFEF"/>
+                      </w:rPr>
+                      <w:t>resourcemanagercheck</w:t>
+                    </w:r>
+                    <w:proofErr w:type="spellEnd"/>
+                  </w:p>
                   <w:p/>
                 </w:txbxContent>
               </v:textbox>
             </v:roundrect>
-            <v:roundrect id="_x0000_s1050" style="position:absolute;left:8820;top:5054;width:2099;height:330" arcsize="10923f">
+            <v:roundrect id="_x0000_s1050" style="position:absolute;left:8209;top:4605;width:2099;height:330" arcsize="10923f">
               <v:textbox style="mso-next-textbox:#_x0000_s1050" inset=".5mm,.3mm,.5mm,.3mm">
                 <w:txbxContent>
                   <w:p>
@@ -661,7 +668,7 @@
                 </w:txbxContent>
               </v:textbox>
             </v:roundrect>
-            <v:roundrect id="_x0000_s1051" style="position:absolute;left:13130;top:6121;width:3026;height:330" arcsize="10923f">
+            <v:roundrect id="_x0000_s1051" style="position:absolute;left:13367;top:7201;width:3026;height:330" arcsize="10923f">
               <v:textbox style="mso-next-textbox:#_x0000_s1051" inset=".5mm,.3mm,.5mm,.3mm">
                 <w:txbxContent>
                   <w:p>
@@ -707,7 +714,7 @@
                 </w:txbxContent>
               </v:textbox>
             </v:roundrect>
-            <v:roundrect id="_x0000_s1053" style="position:absolute;left:10919;top:5550;width:3197;height:330" arcsize="10923f">
+            <v:roundrect id="_x0000_s1053" style="position:absolute;left:8925;top:6616;width:3197;height:330" arcsize="10923f">
               <v:textbox style="mso-next-textbox:#_x0000_s1053" inset=".5mm,.3mm,.5mm,.3mm">
                 <w:txbxContent>
                   <w:p>
@@ -769,10 +776,10 @@
             <v:shape id="_x0000_s1056" type="#_x0000_t32" style="position:absolute;left:3556;top:5549;width:538;height:1" o:connectortype="straight">
               <v:stroke startarrow="diamond" endarrow="open"/>
             </v:shape>
-            <v:shape id="_x0000_s1057" type="#_x0000_t32" style="position:absolute;left:2702;top:634;width:4271;height:2097;flip:x y" o:connectortype="straight">
+            <v:shape id="_x0000_s1057" type="#_x0000_t32" style="position:absolute;left:2702;top:634;width:3724;height:1691;flip:x y" o:connectortype="straight">
               <v:stroke startarrow="diamond" endarrow="open"/>
             </v:shape>
-            <v:shape id="_x0000_s1058" type="#_x0000_t32" style="position:absolute;left:14241;top:3513;width:402;height:2608;flip:x y" o:connectortype="straight">
+            <v:shape id="_x0000_s1058" type="#_x0000_t32" style="position:absolute;left:12368;top:3511;width:2512;height:3690;flip:x y" o:connectortype="straight">
               <v:stroke startarrow="diamond" endarrow="open"/>
             </v:shape>
             <v:shape id="_x0000_s1059" type="#_x0000_t32" style="position:absolute;left:5091;top:5714;width:117;height:572" o:connectortype="straight">
@@ -784,61 +791,61 @@
             <v:shape id="_x0000_s1061" type="#_x0000_t32" style="position:absolute;left:2702;top:634;width:2389;height:4750;flip:x y" o:connectortype="straight">
               <v:stroke startarrow="diamond" endarrow="open"/>
             </v:shape>
-            <v:shape id="_x0000_s1062" type="#_x0000_t32" style="position:absolute;left:4740;top:4007;width:4080;height:1212;flip:x y" o:connectortype="straight">
+            <v:shape id="_x0000_s1062" type="#_x0000_t32" style="position:absolute;left:4740;top:4007;width:3469;height:763;flip:x y" o:connectortype="straight">
               <v:stroke endarrow="block"/>
             </v:shape>
-            <v:shape id="_x0000_s1063" type="#_x0000_t32" style="position:absolute;left:8596;top:3513;width:1274;height:1541;flip:x y" o:connectortype="straight">
+            <v:shape id="_x0000_s1063" type="#_x0000_t32" style="position:absolute;left:7954;top:3676;width:1305;height:929;flip:x y" o:connectortype="straight">
               <v:stroke startarrow="diamond" endarrow="open"/>
             </v:shape>
-            <v:shape id="_x0000_s1064" type="#_x0000_t32" style="position:absolute;left:9427;top:3348;width:2430;height:165" o:connectortype="straight">
+            <v:shape id="_x0000_s1064" type="#_x0000_t32" style="position:absolute;left:8785;top:3511;width:1199;height:1" o:connectortype="straight">
               <v:stroke startarrow="diamond" endarrow="open"/>
             </v:shape>
-            <v:shape id="_x0000_s1065" type="#_x0000_t32" style="position:absolute;left:8209;top:6286;width:4921;height:1080;flip:x" o:connectortype="straight">
+            <v:shape id="_x0000_s1065" type="#_x0000_t32" style="position:absolute;left:8209;top:7366;width:5158;height:1;flip:x" o:connectortype="straight">
               <v:stroke startarrow="diamond" endarrow="open"/>
             </v:shape>
             <v:shape id="_x0000_s1066" type="#_x0000_t32" style="position:absolute;left:13925;top:964;width:947;height:267" o:connectortype="straight">
               <v:stroke startarrow="diamond" endarrow="open"/>
             </v:shape>
-            <v:shape id="_x0000_s1067" type="#_x0000_t32" style="position:absolute;left:8076;top:964;width:125;height:235;flip:y" o:connectortype="straight">
+            <v:shape id="_x0000_s1067" type="#_x0000_t32" style="position:absolute;left:7858;top:799;width:50;height:400;flip:x y" o:connectortype="straight">
               <v:stroke startarrow="diamond" endarrow="open"/>
             </v:shape>
-            <v:shape id="_x0000_s1068" type="#_x0000_t32" style="position:absolute;left:9427;top:799;width:2941;height:565;flip:x" o:connectortype="straight">
+            <v:shape id="_x0000_s1068" type="#_x0000_t32" style="position:absolute;left:9259;top:799;width:3109;height:565;flip:x" o:connectortype="straight">
               <v:stroke startarrow="diamond" endarrow="open"/>
             </v:shape>
-            <v:shape id="_x0000_s1069" type="#_x0000_t32" style="position:absolute;left:14643;top:1561;width:229;height:4560;flip:y" o:connectortype="straight">
+            <v:shape id="_x0000_s1069" type="#_x0000_t32" style="position:absolute;left:14872;top:1561;width:8;height:5640;flip:x y" o:connectortype="straight">
               <v:stroke startarrow="diamond" endarrow="open"/>
             </v:shape>
             <v:shape id="_x0000_s1070" type="#_x0000_t32" style="position:absolute;left:12815;top:2280;width:361;height:286;flip:x y" o:connectortype="straight">
               <v:stroke startarrow="diamond" endarrow="open"/>
             </v:shape>
-            <v:shape id="_x0000_s1071" type="#_x0000_t32" style="position:absolute;left:13049;top:2894;width:127;height:454;flip:x" o:connectortype="straight">
+            <v:shape id="_x0000_s1071" type="#_x0000_t32" style="position:absolute;left:11176;top:2894;width:2000;height:452;flip:x" o:connectortype="straight">
               <v:stroke startarrow="diamond" endarrow="open"/>
             </v:shape>
-            <v:shape id="_x0000_s1072" type="#_x0000_t32" style="position:absolute;left:12891;top:3678;width:158;height:1257;flip:y" o:connectortype="straight">
+            <v:shape id="_x0000_s1072" type="#_x0000_t32" style="position:absolute;left:10136;top:3676;width:1040;height:1873;flip:y" o:connectortype="straight">
               <v:stroke startarrow="diamond" endarrow="open"/>
             </v:shape>
-            <v:shape id="_x0000_s1073" type="#_x0000_t32" style="position:absolute;left:8511;top:2896;width:3346;height:617;flip:x y" o:connectortype="straight">
+            <v:shape id="_x0000_s1073" type="#_x0000_t32" style="position:absolute;left:7964;top:2490;width:2020;height:1021;flip:x y" o:connectortype="straight">
               <v:stroke startarrow="diamond" endarrow="open"/>
             </v:shape>
             <v:shape id="_x0000_s1074" type="#_x0000_t32" style="position:absolute;left:5208;top:6616;width:793;height:750;flip:x y" o:connectortype="straight">
               <v:stroke endarrow="block"/>
             </v:shape>
-            <v:shape id="_x0000_s1075" type="#_x0000_t32" style="position:absolute;left:8076;top:1529;width:435;height:1037;flip:x y" o:connectortype="straight">
+            <v:shape id="_x0000_s1075" type="#_x0000_t32" style="position:absolute;left:7908;top:1529;width:56;height:631;flip:x y" o:connectortype="straight">
               <v:stroke startarrow="diamond" endarrow="open"/>
             </v:shape>
-            <v:shape id="_x0000_s1076" type="#_x0000_t32" style="position:absolute;left:6001;top:5265;width:6890;height:1186;flip:x" o:connectortype="straight">
+            <v:shape id="_x0000_s1076" type="#_x0000_t32" style="position:absolute;left:6001;top:5879;width:4135;height:572;flip:x" o:connectortype="straight">
               <v:stroke endarrow="block"/>
             </v:shape>
             <v:shape id="_x0000_s1078" type="#_x0000_t32" style="position:absolute;left:11091;top:1561;width:1724;height:389" o:connectortype="straight">
               <v:stroke startarrow="diamond" endarrow="open"/>
             </v:shape>
-            <v:shape id="_x0000_s1079" type="#_x0000_t32" style="position:absolute;left:9427;top:1364;width:499;height:32;flip:x y" o:connectortype="straight">
+            <v:shape id="_x0000_s1079" type="#_x0000_t32" style="position:absolute;left:9259;top:1364;width:667;height:32;flip:x y" o:connectortype="straight">
               <v:stroke startarrow="diamond" endarrow="open"/>
             </v:shape>
             <v:shape id="_x0000_s1080" type="#_x0000_t32" style="position:absolute;left:15795;top:9913;width:135;height:569;flip:x y" o:connectortype="straight">
               <v:stroke endarrow="block"/>
             </v:shape>
-            <v:shape id="_x0000_s1081" type="#_x0000_t32" style="position:absolute;left:15393;top:9926;width:133;height:570;flip:x y" o:connectortype="straight">
+            <v:shape id="_x0000_s1081" type="#_x0000_t32" style="position:absolute;left:3556;top:5084;width:2870;height:465;flip:x" o:connectortype="straight">
               <v:stroke endarrow="block"/>
             </v:shape>
             <v:shape id="_x0000_s1082" type="#_x0000_t32" style="position:absolute;left:15555;top:9926;width:138;height:570;flip:x y" o:connectortype="straight">
@@ -850,22 +857,22 @@
             <v:shape id="_x0000_s1084" type="#_x0000_t32" style="position:absolute;left:1845;top:3511;width:320;height:913;flip:x" o:connectortype="straight">
               <v:stroke startarrow="diamond" endarrow="open"/>
             </v:shape>
-            <v:shape id="_x0000_s1085" type="#_x0000_t32" style="position:absolute;left:7878;top:3513;width:718;height:581;flip:y" o:connectortype="straight">
+            <v:shape id="_x0000_s1085" type="#_x0000_t32" style="position:absolute;left:7878;top:3676;width:76;height:418;flip:y" o:connectortype="straight">
               <v:stroke startarrow="diamond" endarrow="open"/>
             </v:shape>
-            <v:shape id="_x0000_s1086" type="#_x0000_t32" style="position:absolute;left:3246;top:3346;width:4518;height:2;flip:x y" o:connectortype="straight">
+            <v:shape id="_x0000_s1086" type="#_x0000_t32" style="position:absolute;left:3246;top:3346;width:3876;height:165;flip:x y" o:connectortype="straight">
               <v:stroke startarrow="diamond" endarrow="open"/>
             </v:shape>
-            <v:shape id="_x0000_s1087" type="#_x0000_t32" style="position:absolute;left:9870;top:5384;width:193;height:826" o:connectortype="straight">
+            <v:shape id="_x0000_s1087" type="#_x0000_t32" style="position:absolute;left:10308;top:3841;width:229;height:929;flip:y" o:connectortype="straight">
               <v:stroke endarrow="block"/>
             </v:shape>
-            <v:shape id="_x0000_s1088" type="#_x0000_t32" style="position:absolute;left:14241;top:5100;width:402;height:1021;flip:x y" o:connectortype="straight">
+            <v:shape id="_x0000_s1088" type="#_x0000_t32" style="position:absolute;left:11486;top:5714;width:3394;height:1487;flip:x y" o:connectortype="straight">
               <v:stroke endarrow="block"/>
             </v:shape>
-            <v:shape id="_x0000_s1089" type="#_x0000_t32" style="position:absolute;left:12518;top:5265;width:373;height:285;flip:x" o:connectortype="straight">
+            <v:shape id="_x0000_s1089" type="#_x0000_t32" style="position:absolute;left:10136;top:5879;width:388;height:737" o:connectortype="straight">
               <v:stroke endarrow="block"/>
             </v:shape>
-            <v:shape id="_x0000_s1090" type="#_x0000_t32" style="position:absolute;left:3030;top:1694;width:4734;height:1654;flip:x y" o:connectortype="straight">
+            <v:shape id="_x0000_s1090" type="#_x0000_t32" style="position:absolute;left:3030;top:1694;width:4092;height:1817;flip:x y" o:connectortype="straight">
               <v:stroke startarrow="diamond" endarrow="open"/>
             </v:shape>
             <v:shape id="_x0000_s1091" type="#_x0000_t32" style="position:absolute;left:1988;top:6451;width:292;height:660;flip:x" o:connectortype="straight">
@@ -956,7 +963,7 @@
                 </w:txbxContent>
               </v:textbox>
             </v:roundrect>
-            <v:roundrect id="_x0000_s1109" style="position:absolute;left:8785;top:6210;width:2556;height:330" arcsize="10923f">
+            <v:roundrect id="_x0000_s1109" style="position:absolute;left:9259;top:3841;width:2556;height:330" arcsize="10923f">
               <v:textbox style="mso-next-textbox:#_x0000_s1109" inset=".5mm,.3mm,.5mm,.3mm">
                 <w:txbxContent>
                   <w:p>
@@ -982,9 +989,29 @@
                 </w:txbxContent>
               </v:textbox>
             </v:roundrect>
-            <v:roundrect id="_x0000_s1110" style="position:absolute;left:447;top:10399;width:2698;height:330" arcsize="10923f">
+            <v:roundrect id="_x0000_s1110" style="position:absolute;left:447;top:10399;width:3063;height:330" arcsize="10923f">
               <v:textbox style="mso-next-textbox:#_x0000_s1110" inset=".5mm,.3mm,.5mm,.3mm">
                 <w:txbxContent>
+                  <w:p>
+                    <w:pPr>
+                      <w:pStyle w:val="HTML-wstpniesformatowany"/>
+                      <w:shd w:val="clear" w:color="auto" w:fill="FFFFFF"/>
+                      <w:rPr>
+                        <w:color w:val="000000"/>
+                      </w:rPr>
+                    </w:pPr>
+                    <w:proofErr w:type="spellStart"/>
+                    <w:r>
+                      <w:rPr>
+                        <w:b/>
+                        <w:bCs/>
+                        <w:color w:val="008000"/>
+                        <w:shd w:val="clear" w:color="auto" w:fill="EFEFEF"/>
+                      </w:rPr>
+                      <w:t>resourcemanagermeasure</w:t>
+                    </w:r>
+                    <w:proofErr w:type="spellEnd"/>
+                  </w:p>
                   <w:p/>
                 </w:txbxContent>
               </v:textbox>
@@ -1054,6 +1081,26 @@
             <v:roundrect id="_x0000_s1116" style="position:absolute;left:3303;top:9913;width:2698;height:330" arcsize="10923f">
               <v:textbox style="mso-next-textbox:#_x0000_s1116" inset=".5mm,.3mm,.5mm,.3mm">
                 <w:txbxContent>
+                  <w:p>
+                    <w:pPr>
+                      <w:pStyle w:val="HTML-wstpniesformatowany"/>
+                      <w:shd w:val="clear" w:color="auto" w:fill="FFFFFF"/>
+                      <w:rPr>
+                        <w:color w:val="000000"/>
+                      </w:rPr>
+                    </w:pPr>
+                    <w:proofErr w:type="spellStart"/>
+                    <w:r>
+                      <w:rPr>
+                        <w:b/>
+                        <w:bCs/>
+                        <w:color w:val="008000"/>
+                        <w:shd w:val="clear" w:color="auto" w:fill="EFEFEF"/>
+                      </w:rPr>
+                      <w:t>resourcemanager</w:t>
+                    </w:r>
+                    <w:proofErr w:type="spellEnd"/>
+                  </w:p>
                   <w:p/>
                 </w:txbxContent>
               </v:textbox>
@@ -1061,6 +1108,26 @@
             <v:roundrect id="_x0000_s1117" style="position:absolute;left:447;top:9926;width:2698;height:330" arcsize="10923f">
               <v:textbox style="mso-next-textbox:#_x0000_s1117" inset=".5mm,.3mm,.5mm,.3mm">
                 <w:txbxContent>
+                  <w:p>
+                    <w:pPr>
+                      <w:pStyle w:val="HTML-wstpniesformatowany"/>
+                      <w:shd w:val="clear" w:color="auto" w:fill="FFFFFF"/>
+                      <w:rPr>
+                        <w:color w:val="000000"/>
+                      </w:rPr>
+                    </w:pPr>
+                    <w:proofErr w:type="spellStart"/>
+                    <w:r>
+                      <w:rPr>
+                        <w:b/>
+                        <w:bCs/>
+                        <w:color w:val="008000"/>
+                        <w:shd w:val="clear" w:color="auto" w:fill="EFEFEF"/>
+                      </w:rPr>
+                      <w:t>resourcemanagertype</w:t>
+                    </w:r>
+                    <w:proofErr w:type="spellEnd"/>
+                  </w:p>
                   <w:p/>
                 </w:txbxContent>
               </v:textbox>
@@ -1099,9 +1166,29 @@
                 </w:txbxContent>
               </v:textbox>
             </v:roundrect>
-            <v:roundrect id="_x0000_s1120" style="position:absolute;left:6087;top:10365;width:2698;height:330" arcsize="10923f">
+            <v:roundrect id="_x0000_s1120" style="position:absolute;left:8201;top:10365;width:3340;height:330" arcsize="10923f">
               <v:textbox style="mso-next-textbox:#_x0000_s1120" inset=".5mm,.3mm,.5mm,.3mm">
                 <w:txbxContent>
+                  <w:p>
+                    <w:pPr>
+                      <w:pStyle w:val="HTML-wstpniesformatowany"/>
+                      <w:shd w:val="clear" w:color="auto" w:fill="FFFFFF"/>
+                      <w:rPr>
+                        <w:color w:val="000000"/>
+                      </w:rPr>
+                    </w:pPr>
+                    <w:proofErr w:type="spellStart"/>
+                    <w:r>
+                      <w:rPr>
+                        <w:b/>
+                        <w:bCs/>
+                        <w:color w:val="008000"/>
+                        <w:shd w:val="clear" w:color="auto" w:fill="EFEFEF"/>
+                      </w:rPr>
+                      <w:t>resourcemanagerallocation</w:t>
+                    </w:r>
+                    <w:proofErr w:type="spellEnd"/>
+                  </w:p>
                   <w:p/>
                 </w:txbxContent>
               </v:textbox>
@@ -1109,6 +1196,33 @@
             <v:roundrect id="_x0000_s1121" style="position:absolute;left:6087;top:10830;width:2698;height:330" arcsize="10923f">
               <v:textbox style="mso-next-textbox:#_x0000_s1121" inset=".5mm,.3mm,.5mm,.3mm">
                 <w:txbxContent>
+                  <w:p/>
+                </w:txbxContent>
+              </v:textbox>
+            </v:roundrect>
+            <v:roundrect id="_x0000_s1123" style="position:absolute;left:5091;top:4754;width:2670;height:330" arcsize="10923f">
+              <v:textbox style="mso-next-textbox:#_x0000_s1123" inset=".5mm,.3mm,.5mm,.3mm">
+                <w:txbxContent>
+                  <w:p>
+                    <w:pPr>
+                      <w:pStyle w:val="HTML-wstpniesformatowany"/>
+                      <w:shd w:val="clear" w:color="auto" w:fill="FFFFFF"/>
+                      <w:rPr>
+                        <w:color w:val="000000"/>
+                      </w:rPr>
+                    </w:pPr>
+                    <w:proofErr w:type="spellStart"/>
+                    <w:r>
+                      <w:rPr>
+                        <w:b/>
+                        <w:bCs/>
+                        <w:color w:val="008000"/>
+                        <w:shd w:val="clear" w:color="auto" w:fill="EFEFEF"/>
+                      </w:rPr>
+                      <w:t>algorithmRunDownload</w:t>
+                    </w:r>
+                    <w:proofErr w:type="spellEnd"/>
+                  </w:p>
                   <w:p/>
                 </w:txbxContent>
               </v:textbox>

</xml_diff>

<commit_message>
DTO classes and some DAO methods
</commit_message>
<xml_diff>
--- a/doc/MLASAF_ERD.docx
+++ b/doc/MLASAF_ERD.docx
@@ -31,20 +31,6 @@
               <v:path o:extrusionok="t" o:connecttype="none"/>
               <o:lock v:ext="edit" text="t"/>
             </v:shape>
-            <v:roundrect id="_x0000_s1105" style="position:absolute;left:284;top:390;width:4877;height:4545" arcsize="10923f" fillcolor="#fde9d9 [665]">
-              <v:textbox style="mso-next-textbox:#_x0000_s1105" inset=".5mm,.3mm,.5mm,.3mm">
-                <w:txbxContent>
-                  <w:p/>
-                </w:txbxContent>
-              </v:textbox>
-            </v:roundrect>
-            <v:roundrect id="_x0000_s1111" style="position:absolute;left:284;top:5265;width:8193;height:4276" arcsize="10923f" fillcolor="#dbe5f1 [660]">
-              <v:textbox style="mso-next-textbox:#_x0000_s1111" inset=".5mm,.3mm,.5mm,.3mm">
-                <w:txbxContent>
-                  <w:p/>
-                </w:txbxContent>
-              </v:textbox>
-            </v:roundrect>
             <v:roundrect id="_x0000_s1028" style="position:absolute;left:903;top:469;width:1799;height:330" arcsize="10923f">
               <v:textbox style="mso-next-textbox:#_x0000_s1028" inset=".5mm,.3mm,.5mm,.3mm">
                 <w:txbxContent>
@@ -71,7 +57,6 @@
                       </w:tabs>
                       <w:spacing w:after="0" w:line="240" w:lineRule="auto"/>
                       <w:rPr>
-                        <w:strike/>
                         <w:color w:val="FF0000"/>
                         <w:sz w:val="16"/>
                       </w:rPr>
@@ -82,7 +67,6 @@
                         <w:rFonts w:ascii="Courier New" w:eastAsia="Times New Roman" w:hAnsi="Courier New" w:cs="Courier New"/>
                         <w:b/>
                         <w:bCs/>
-                        <w:strike/>
                         <w:color w:val="FF0000"/>
                         <w:sz w:val="20"/>
                         <w:szCs w:val="20"/>
@@ -104,7 +88,6 @@
                       <w:pStyle w:val="HTML-wstpniesformatowany"/>
                       <w:shd w:val="clear" w:color="auto" w:fill="FFFFFF"/>
                       <w:rPr>
-                        <w:strike/>
                         <w:sz w:val="16"/>
                       </w:rPr>
                     </w:pPr>
@@ -113,7 +96,6 @@
                       <w:rPr>
                         <w:b/>
                         <w:bCs/>
-                        <w:strike/>
                         <w:color w:val="008000"/>
                         <w:shd w:val="clear" w:color="auto" w:fill="EFEFEF"/>
                       </w:rPr>
@@ -124,8 +106,451 @@
                 </w:txbxContent>
               </v:textbox>
             </v:roundrect>
-            <v:roundrect id="_x0000_s1030" style="position:absolute;left:4415;top:6286;width:1586;height:330" arcsize="10923f">
+            <v:roundrect id="_x0000_s1030" style="position:absolute;left:4415;top:6946;width:1586;height:330" arcsize="10923f">
               <v:textbox style="mso-next-textbox:#_x0000_s1030" inset=".5mm,.3mm,.5mm,.3mm">
+                <w:txbxContent>
+                  <w:p>
+                    <w:pPr>
+                      <w:pStyle w:val="HTML-wstpniesformatowany"/>
+                      <w:shd w:val="clear" w:color="auto" w:fill="FFFFFF"/>
+                      <w:rPr>
+                        <w:color w:val="000000"/>
+                      </w:rPr>
+                    </w:pPr>
+                    <w:proofErr w:type="spellStart"/>
+                    <w:r>
+                      <w:rPr>
+                        <w:b/>
+                        <w:bCs/>
+                        <w:color w:val="008000"/>
+                        <w:shd w:val="clear" w:color="auto" w:fill="EFEFEF"/>
+                      </w:rPr>
+                      <w:t>sourceView</w:t>
+                    </w:r>
+                    <w:proofErr w:type="spellEnd"/>
+                  </w:p>
+                </w:txbxContent>
+              </v:textbox>
+            </v:roundrect>
+            <v:roundrect id="_x0000_s1031" style="position:absolute;left:544;top:4424;width:2601;height:330" arcsize="10923f">
+              <v:textbox style="mso-next-textbox:#_x0000_s1031" inset=".5mm,.3mm,.5mm,.3mm">
+                <w:txbxContent>
+                  <w:p>
+                    <w:pPr>
+                      <w:pStyle w:val="HTML-wstpniesformatowany"/>
+                      <w:shd w:val="clear" w:color="auto" w:fill="FFFFFF"/>
+                      <w:rPr>
+                        <w:color w:val="FF0000"/>
+                        <w:sz w:val="16"/>
+                      </w:rPr>
+                    </w:pPr>
+                    <w:proofErr w:type="spellStart"/>
+                    <w:r>
+                      <w:rPr>
+                        <w:b/>
+                        <w:bCs/>
+                        <w:color w:val="FF0000"/>
+                        <w:shd w:val="clear" w:color="auto" w:fill="EFEFEF"/>
+                      </w:rPr>
+                      <w:t>executorStorageType</w:t>
+                    </w:r>
+                    <w:proofErr w:type="spellEnd"/>
+                  </w:p>
+                </w:txbxContent>
+              </v:textbox>
+            </v:roundrect>
+            <v:roundrect id="_x0000_s1032" style="position:absolute;left:11857;top:1950;width:1916;height:330" arcsize="10923f">
+              <v:textbox style="mso-next-textbox:#_x0000_s1032" inset=".5mm,.3mm,.5mm,.3mm">
+                <w:txbxContent>
+                  <w:p>
+                    <w:pPr>
+                      <w:pStyle w:val="HTML-wstpniesformatowany"/>
+                      <w:shd w:val="clear" w:color="auto" w:fill="FFFFFF"/>
+                      <w:rPr>
+                        <w:color w:val="FF0000"/>
+                      </w:rPr>
+                    </w:pPr>
+                    <w:proofErr w:type="spellStart"/>
+                    <w:r>
+                      <w:rPr>
+                        <w:b/>
+                        <w:bCs/>
+                        <w:color w:val="FF0000"/>
+                        <w:shd w:val="clear" w:color="auto" w:fill="EFEFEF"/>
+                      </w:rPr>
+                      <w:t>algorithmParam</w:t>
+                    </w:r>
+                    <w:proofErr w:type="spellEnd"/>
+                  </w:p>
+                </w:txbxContent>
+              </v:textbox>
+            </v:roundrect>
+            <v:roundrect id="_x0000_s1033" style="position:absolute;left:1798;top:8550;width:2095;height:330" arcsize="10923f">
+              <v:textbox style="mso-next-textbox:#_x0000_s1033" inset=".5mm,.3mm,.5mm,.3mm">
+                <w:txbxContent>
+                  <w:p>
+                    <w:pPr>
+                      <w:pStyle w:val="HTML-wstpniesformatowany"/>
+                      <w:shd w:val="clear" w:color="auto" w:fill="FFFFFF"/>
+                      <w:rPr>
+                        <w:color w:val="FF0000"/>
+                      </w:rPr>
+                    </w:pPr>
+                    <w:proofErr w:type="spellStart"/>
+                    <w:r>
+                      <w:rPr>
+                        <w:b/>
+                        <w:bCs/>
+                        <w:color w:val="FF0000"/>
+                        <w:shd w:val="clear" w:color="auto" w:fill="EFEFEF"/>
+                      </w:rPr>
+                      <w:t>sourceTypeParam</w:t>
+                    </w:r>
+                    <w:proofErr w:type="spellEnd"/>
+                  </w:p>
+                </w:txbxContent>
+              </v:textbox>
+            </v:roundrect>
+            <v:roundrect id="_x0000_s1034" style="position:absolute;left:8209;top:2115;width:3075;height:330" arcsize="10923f">
+              <v:textbox style="mso-next-textbox:#_x0000_s1034" inset=".5mm,.3mm,.5mm,.3mm">
+                <w:txbxContent>
+                  <w:p>
+                    <w:pPr>
+                      <w:pStyle w:val="HTML-wstpniesformatowany"/>
+                      <w:shd w:val="clear" w:color="auto" w:fill="FFFFFF"/>
+                      <w:rPr>
+                        <w:color w:val="FF0000"/>
+                      </w:rPr>
+                    </w:pPr>
+                    <w:proofErr w:type="spellStart"/>
+                    <w:r>
+                      <w:rPr>
+                        <w:b/>
+                        <w:bCs/>
+                        <w:color w:val="FF0000"/>
+                        <w:shd w:val="clear" w:color="auto" w:fill="EFEFEF"/>
+                      </w:rPr>
+                      <w:t>algorithmImplementation</w:t>
+                    </w:r>
+                    <w:proofErr w:type="spellEnd"/>
+                  </w:p>
+                </w:txbxContent>
+              </v:textbox>
+            </v:roundrect>
+            <v:roundrect id="_x0000_s1035" style="position:absolute;left:1084;top:3181;width:2162;height:330" arcsize="10923f">
+              <v:textbox style="mso-next-textbox:#_x0000_s1035" inset=".5mm,.3mm,.5mm,.3mm">
+                <w:txbxContent>
+                  <w:p>
+                    <w:pPr>
+                      <w:pStyle w:val="HTML-wstpniesformatowany"/>
+                      <w:shd w:val="clear" w:color="auto" w:fill="FFFFFF"/>
+                      <w:rPr>
+                        <w:sz w:val="16"/>
+                      </w:rPr>
+                    </w:pPr>
+                    <w:proofErr w:type="spellStart"/>
+                    <w:r>
+                      <w:rPr>
+                        <w:b/>
+                        <w:bCs/>
+                        <w:color w:val="008000"/>
+                        <w:shd w:val="clear" w:color="auto" w:fill="EFEFEF"/>
+                      </w:rPr>
+                      <w:t>executorStorage</w:t>
+                    </w:r>
+                    <w:proofErr w:type="spellEnd"/>
+                  </w:p>
+                </w:txbxContent>
+              </v:textbox>
+            </v:roundrect>
+            <v:roundrect id="_x0000_s1036" style="position:absolute;left:8581;top:469;width:2703;height:330" arcsize="10923f">
+              <v:textbox style="mso-next-textbox:#_x0000_s1036" inset=".5mm,.3mm,.5mm,.3mm">
+                <w:txbxContent>
+                  <w:p>
+                    <w:pPr>
+                      <w:pStyle w:val="HTML-wstpniesformatowany"/>
+                      <w:shd w:val="clear" w:color="auto" w:fill="FFFFFF"/>
+                      <w:rPr>
+                        <w:color w:val="FF0000"/>
+                      </w:rPr>
+                    </w:pPr>
+                    <w:proofErr w:type="spellStart"/>
+                    <w:r>
+                      <w:rPr>
+                        <w:b/>
+                        <w:bCs/>
+                        <w:color w:val="FF0000"/>
+                        <w:shd w:val="clear" w:color="auto" w:fill="EFEFEF"/>
+                      </w:rPr>
+                      <w:t>algorithmTypeVersion</w:t>
+                    </w:r>
+                    <w:proofErr w:type="spellEnd"/>
+                  </w:p>
+                </w:txbxContent>
+              </v:textbox>
+            </v:roundrect>
+            <v:roundrect id="_x0000_s1037" style="position:absolute;left:1129;top:7771;width:1718;height:330" arcsize="10923f">
+              <v:textbox style="mso-next-textbox:#_x0000_s1037" inset=".5mm,.3mm,.5mm,.3mm">
+                <w:txbxContent>
+                  <w:p>
+                    <w:pPr>
+                      <w:pStyle w:val="HTML-wstpniesformatowany"/>
+                      <w:shd w:val="clear" w:color="auto" w:fill="FFFFFF"/>
+                      <w:rPr>
+                        <w:color w:val="FF0000"/>
+                      </w:rPr>
+                    </w:pPr>
+                    <w:proofErr w:type="spellStart"/>
+                    <w:r>
+                      <w:rPr>
+                        <w:b/>
+                        <w:bCs/>
+                        <w:color w:val="FF0000"/>
+                        <w:shd w:val="clear" w:color="auto" w:fill="EFEFEF"/>
+                      </w:rPr>
+                      <w:t>sourceType</w:t>
+                    </w:r>
+                    <w:proofErr w:type="spellEnd"/>
+                  </w:p>
+                </w:txbxContent>
+              </v:textbox>
+            </v:roundrect>
+            <v:roundrect id="_x0000_s1038" style="position:absolute;left:5970;top:469;width:1855;height:330" arcsize="10923f">
+              <v:textbox style="mso-next-textbox:#_x0000_s1038" inset=".5mm,.3mm,.5mm,.3mm">
+                <w:txbxContent>
+                  <w:p>
+                    <w:pPr>
+                      <w:pStyle w:val="HTML-wstpniesformatowany"/>
+                      <w:shd w:val="clear" w:color="auto" w:fill="FFFFFF"/>
+                      <w:rPr>
+                        <w:color w:val="FF0000"/>
+                      </w:rPr>
+                    </w:pPr>
+                    <w:proofErr w:type="spellStart"/>
+                    <w:r>
+                      <w:rPr>
+                        <w:b/>
+                        <w:bCs/>
+                        <w:color w:val="FF0000"/>
+                        <w:shd w:val="clear" w:color="auto" w:fill="EFEFEF"/>
+                      </w:rPr>
+                      <w:t>algorithmType</w:t>
+                    </w:r>
+                    <w:proofErr w:type="spellEnd"/>
+                  </w:p>
+                </w:txbxContent>
+              </v:textbox>
+            </v:roundrect>
+            <v:roundrect id="_x0000_s1039" style="position:absolute;left:1256;top:6781;width:2047;height:330" arcsize="10923f">
+              <v:textbox style="mso-next-textbox:#_x0000_s1039" inset=".5mm,.3mm,.5mm,.3mm">
+                <w:txbxContent>
+                  <w:p>
+                    <w:pPr>
+                      <w:pStyle w:val="HTML-wstpniesformatowany"/>
+                      <w:shd w:val="clear" w:color="auto" w:fill="FFFFFF"/>
+                      <w:rPr>
+                        <w:color w:val="000000"/>
+                      </w:rPr>
+                    </w:pPr>
+                    <w:proofErr w:type="spellStart"/>
+                    <w:r>
+                      <w:rPr>
+                        <w:b/>
+                        <w:bCs/>
+                        <w:color w:val="008000"/>
+                        <w:shd w:val="clear" w:color="auto" w:fill="EFEFEF"/>
+                      </w:rPr>
+                      <w:t>sourceInstance</w:t>
+                    </w:r>
+                    <w:proofErr w:type="spellEnd"/>
+                  </w:p>
+                </w:txbxContent>
+              </v:textbox>
+            </v:roundrect>
+            <v:roundrect id="_x0000_s1040" style="position:absolute;left:1500;top:5384;width:2056;height:330" arcsize="10923f">
+              <v:textbox style="mso-next-textbox:#_x0000_s1040" inset=".5mm,.3mm,.5mm,.3mm">
+                <w:txbxContent>
+                  <w:p>
+                    <w:pPr>
+                      <w:pStyle w:val="HTML-wstpniesformatowany"/>
+                      <w:shd w:val="clear" w:color="auto" w:fill="FFFFFF"/>
+                      <w:rPr>
+                        <w:color w:val="000000"/>
+                      </w:rPr>
+                    </w:pPr>
+                    <w:proofErr w:type="spellStart"/>
+                    <w:r>
+                      <w:rPr>
+                        <w:b/>
+                        <w:bCs/>
+                        <w:color w:val="008000"/>
+                        <w:shd w:val="clear" w:color="auto" w:fill="EFEFEF"/>
+                      </w:rPr>
+                      <w:t>sourceDownload</w:t>
+                    </w:r>
+                    <w:proofErr w:type="spellEnd"/>
+                  </w:p>
+                </w:txbxContent>
+              </v:textbox>
+            </v:roundrect>
+            <v:roundrect id="_x0000_s1041" style="position:absolute;left:2442;top:9495;width:1810;height:330" arcsize="10923f">
+              <v:textbox style="mso-next-textbox:#_x0000_s1041" inset=".5mm,.3mm,.5mm,.3mm">
+                <w:txbxContent>
+                  <w:p>
+                    <w:pPr>
+                      <w:pStyle w:val="HTML-wstpniesformatowany"/>
+                      <w:shd w:val="clear" w:color="auto" w:fill="FFFFFF"/>
+                      <w:rPr>
+                        <w:color w:val="FF0000"/>
+                      </w:rPr>
+                    </w:pPr>
+                    <w:proofErr w:type="spellStart"/>
+                    <w:r>
+                      <w:rPr>
+                        <w:b/>
+                        <w:bCs/>
+                        <w:color w:val="FF0000"/>
+                        <w:shd w:val="clear" w:color="auto" w:fill="EFEFEF"/>
+                      </w:rPr>
+                      <w:t>sourceParam</w:t>
+                    </w:r>
+                    <w:proofErr w:type="spellEnd"/>
+                  </w:p>
+                </w:txbxContent>
+              </v:textbox>
+            </v:roundrect>
+            <v:roundrect id="_x0000_s1042" style="position:absolute;left:4262;top:5714;width:1993;height:330" arcsize="10923f">
+              <v:textbox style="mso-next-textbox:#_x0000_s1042" inset=".5mm,.3mm,.5mm,.3mm">
+                <w:txbxContent>
+                  <w:p>
+                    <w:pPr>
+                      <w:pStyle w:val="HTML-wstpniesformatowany"/>
+                      <w:shd w:val="clear" w:color="auto" w:fill="FFFFFF"/>
+                      <w:rPr>
+                        <w:color w:val="000000"/>
+                      </w:rPr>
+                    </w:pPr>
+                    <w:proofErr w:type="spellStart"/>
+                    <w:r>
+                      <w:rPr>
+                        <w:b/>
+                        <w:bCs/>
+                        <w:color w:val="008000"/>
+                        <w:shd w:val="clear" w:color="auto" w:fill="EFEFEF"/>
+                      </w:rPr>
+                      <w:t>sourceSchedule</w:t>
+                    </w:r>
+                    <w:proofErr w:type="spellEnd"/>
+                  </w:p>
+                </w:txbxContent>
+              </v:textbox>
+            </v:roundrect>
+            <v:roundrect id="_x0000_s1043" style="position:absolute;left:13773;top:1396;width:2568;height:330" arcsize="10923f">
+              <v:textbox style="mso-next-textbox:#_x0000_s1043" inset=".5mm,.3mm,.5mm,.3mm">
+                <w:txbxContent>
+                  <w:p>
+                    <w:pPr>
+                      <w:pStyle w:val="HTML-wstpniesformatowany"/>
+                      <w:shd w:val="clear" w:color="auto" w:fill="FFFFFF"/>
+                      <w:rPr>
+                        <w:color w:val="FF0000"/>
+                      </w:rPr>
+                    </w:pPr>
+                    <w:proofErr w:type="spellStart"/>
+                    <w:r>
+                      <w:rPr>
+                        <w:b/>
+                        <w:bCs/>
+                        <w:color w:val="FF0000"/>
+                        <w:shd w:val="clear" w:color="auto" w:fill="EFEFEF"/>
+                      </w:rPr>
+                      <w:t>algorithmColumnType</w:t>
+                    </w:r>
+                    <w:proofErr w:type="spellEnd"/>
+                  </w:p>
+                </w:txbxContent>
+              </v:textbox>
+            </v:roundrect>
+            <v:roundrect id="_x0000_s1044" style="position:absolute;left:3556;top:7859;width:2158;height:332" arcsize="10923f">
+              <v:textbox style="mso-next-textbox:#_x0000_s1044" inset=".5mm,.3mm,.5mm,.3mm">
+                <w:txbxContent>
+                  <w:p>
+                    <w:pPr>
+                      <w:pStyle w:val="HTML-wstpniesformatowany"/>
+                      <w:shd w:val="clear" w:color="auto" w:fill="FFFFFF"/>
+                      <w:rPr>
+                        <w:color w:val="000000"/>
+                      </w:rPr>
+                    </w:pPr>
+                    <w:proofErr w:type="spellStart"/>
+                    <w:r>
+                      <w:rPr>
+                        <w:b/>
+                        <w:bCs/>
+                        <w:color w:val="008000"/>
+                        <w:shd w:val="clear" w:color="auto" w:fill="EFEFEF"/>
+                      </w:rPr>
+                      <w:t>sourceParamValue</w:t>
+                    </w:r>
+                    <w:proofErr w:type="spellEnd"/>
+                  </w:p>
+                </w:txbxContent>
+              </v:textbox>
+            </v:roundrect>
+            <v:roundrect id="_x0000_s1045" style="position:absolute;left:11752;top:3513;width:2384;height:330" arcsize="10923f">
+              <v:textbox style="mso-next-textbox:#_x0000_s1045" inset=".5mm,.3mm,.5mm,.3mm">
+                <w:txbxContent>
+                  <w:p>
+                    <w:pPr>
+                      <w:pStyle w:val="HTML-wstpniesformatowany"/>
+                      <w:shd w:val="clear" w:color="auto" w:fill="FFFFFF"/>
+                      <w:rPr>
+                        <w:color w:val="000000"/>
+                      </w:rPr>
+                    </w:pPr>
+                    <w:proofErr w:type="spellStart"/>
+                    <w:r>
+                      <w:rPr>
+                        <w:b/>
+                        <w:bCs/>
+                        <w:color w:val="008000"/>
+                        <w:shd w:val="clear" w:color="auto" w:fill="EFEFEF"/>
+                      </w:rPr>
+                      <w:t>algorithmSchedule</w:t>
+                    </w:r>
+                    <w:proofErr w:type="spellEnd"/>
+                  </w:p>
+                </w:txbxContent>
+              </v:textbox>
+            </v:roundrect>
+            <v:roundrect id="_x0000_s1046" style="position:absolute;left:8925;top:5879;width:2701;height:330" arcsize="10923f">
+              <v:textbox style="mso-next-textbox:#_x0000_s1046" inset=".5mm,.3mm,.5mm,.3mm">
+                <w:txbxContent>
+                  <w:p>
+                    <w:pPr>
+                      <w:pStyle w:val="HTML-wstpniesformatowany"/>
+                      <w:shd w:val="clear" w:color="auto" w:fill="FFFFFF"/>
+                      <w:rPr>
+                        <w:color w:val="000000"/>
+                      </w:rPr>
+                    </w:pPr>
+                    <w:proofErr w:type="spellStart"/>
+                    <w:r>
+                      <w:rPr>
+                        <w:b/>
+                        <w:bCs/>
+                        <w:color w:val="008000"/>
+                        <w:shd w:val="clear" w:color="auto" w:fill="EFEFEF"/>
+                      </w:rPr>
+                      <w:t>algorithmScheduleView</w:t>
+                    </w:r>
+                    <w:proofErr w:type="spellEnd"/>
+                  </w:p>
+                </w:txbxContent>
+              </v:textbox>
+            </v:roundrect>
+            <v:roundrect id="_x0000_s1047" style="position:absolute;left:7122;top:3346;width:1663;height:330" arcsize="10923f">
+              <v:textbox style="mso-next-textbox:#_x0000_s1047" inset=".5mm,.3mm,.5mm,.3mm">
                 <w:txbxContent>
                   <w:p>
                     <w:pPr>
@@ -145,240 +570,67 @@
                         <w:color w:val="008000"/>
                         <w:shd w:val="clear" w:color="auto" w:fill="EFEFEF"/>
                       </w:rPr>
-                      <w:t>sourceView</w:t>
-                    </w:r>
-                    <w:proofErr w:type="spellEnd"/>
-                  </w:p>
-                </w:txbxContent>
-              </v:textbox>
-            </v:roundrect>
-            <v:roundrect id="_x0000_s1031" style="position:absolute;left:544;top:4424;width:2601;height:330" arcsize="10923f">
-              <v:textbox style="mso-next-textbox:#_x0000_s1031" inset=".5mm,.3mm,.5mm,.3mm">
-                <w:txbxContent>
-                  <w:p>
-                    <w:pPr>
-                      <w:pStyle w:val="HTML-wstpniesformatowany"/>
-                      <w:shd w:val="clear" w:color="auto" w:fill="FFFFFF"/>
-                      <w:rPr>
-                        <w:strike/>
-                        <w:color w:val="FF0000"/>
-                        <w:sz w:val="16"/>
-                      </w:rPr>
-                    </w:pPr>
-                    <w:proofErr w:type="spellStart"/>
-                    <w:r>
-                      <w:rPr>
-                        <w:b/>
-                        <w:bCs/>
-                        <w:strike/>
-                        <w:color w:val="FF0000"/>
-                        <w:shd w:val="clear" w:color="auto" w:fill="EFEFEF"/>
-                      </w:rPr>
-                      <w:t>executorStorageType</w:t>
-                    </w:r>
-                    <w:proofErr w:type="spellEnd"/>
-                  </w:p>
-                </w:txbxContent>
-              </v:textbox>
-            </v:roundrect>
-            <v:roundrect id="_x0000_s1032" style="position:absolute;left:11857;top:1950;width:1916;height:330" arcsize="10923f">
-              <v:textbox style="mso-next-textbox:#_x0000_s1032" inset=".5mm,.3mm,.5mm,.3mm">
-                <w:txbxContent>
-                  <w:p>
-                    <w:pPr>
-                      <w:pStyle w:val="HTML-wstpniesformatowany"/>
-                      <w:shd w:val="clear" w:color="auto" w:fill="FFFFFF"/>
-                      <w:rPr>
-                        <w:strike/>
-                        <w:color w:val="FF0000"/>
-                      </w:rPr>
-                    </w:pPr>
-                    <w:proofErr w:type="spellStart"/>
-                    <w:r>
-                      <w:rPr>
-                        <w:b/>
-                        <w:bCs/>
-                        <w:strike/>
-                        <w:color w:val="FF0000"/>
-                        <w:shd w:val="clear" w:color="auto" w:fill="EFEFEF"/>
-                      </w:rPr>
-                      <w:t>algorithmParam</w:t>
-                    </w:r>
-                    <w:proofErr w:type="spellEnd"/>
-                  </w:p>
-                </w:txbxContent>
-              </v:textbox>
-            </v:roundrect>
-            <v:roundrect id="_x0000_s1033" style="position:absolute;left:1798;top:7890;width:2095;height:330" arcsize="10923f">
-              <v:textbox style="mso-next-textbox:#_x0000_s1033" inset=".5mm,.3mm,.5mm,.3mm">
-                <w:txbxContent>
-                  <w:p>
-                    <w:pPr>
-                      <w:pStyle w:val="HTML-wstpniesformatowany"/>
-                      <w:shd w:val="clear" w:color="auto" w:fill="FFFFFF"/>
-                      <w:rPr>
-                        <w:strike/>
-                        <w:color w:val="FF0000"/>
-                      </w:rPr>
-                    </w:pPr>
-                    <w:proofErr w:type="spellStart"/>
-                    <w:r>
-                      <w:rPr>
-                        <w:b/>
-                        <w:bCs/>
-                        <w:strike/>
-                        <w:color w:val="FF0000"/>
-                        <w:shd w:val="clear" w:color="auto" w:fill="EFEFEF"/>
-                      </w:rPr>
-                      <w:t>sourceTypeParam</w:t>
-                    </w:r>
-                    <w:proofErr w:type="spellEnd"/>
-                  </w:p>
-                </w:txbxContent>
-              </v:textbox>
-            </v:roundrect>
-            <v:roundrect id="_x0000_s1034" style="position:absolute;left:6426;top:2160;width:3075;height:330" arcsize="10923f">
-              <v:textbox style="mso-next-textbox:#_x0000_s1034" inset=".5mm,.3mm,.5mm,.3mm">
-                <w:txbxContent>
-                  <w:p>
-                    <w:pPr>
-                      <w:pStyle w:val="HTML-wstpniesformatowany"/>
-                      <w:shd w:val="clear" w:color="auto" w:fill="FFFFFF"/>
-                      <w:rPr>
-                        <w:strike/>
-                        <w:color w:val="FF0000"/>
-                      </w:rPr>
-                    </w:pPr>
-                    <w:proofErr w:type="spellStart"/>
-                    <w:r>
-                      <w:rPr>
-                        <w:b/>
-                        <w:bCs/>
-                        <w:strike/>
-                        <w:color w:val="FF0000"/>
-                        <w:shd w:val="clear" w:color="auto" w:fill="EFEFEF"/>
-                      </w:rPr>
-                      <w:t>algorithmImplementation</w:t>
-                    </w:r>
-                    <w:proofErr w:type="spellEnd"/>
-                  </w:p>
-                </w:txbxContent>
-              </v:textbox>
-            </v:roundrect>
-            <v:roundrect id="_x0000_s1035" style="position:absolute;left:1084;top:3181;width:2162;height:330" arcsize="10923f">
-              <v:textbox style="mso-next-textbox:#_x0000_s1035" inset=".5mm,.3mm,.5mm,.3mm">
-                <w:txbxContent>
-                  <w:p>
-                    <w:pPr>
-                      <w:pStyle w:val="HTML-wstpniesformatowany"/>
-                      <w:shd w:val="clear" w:color="auto" w:fill="FFFFFF"/>
-                      <w:rPr>
-                        <w:strike/>
-                        <w:sz w:val="16"/>
-                      </w:rPr>
-                    </w:pPr>
-                    <w:proofErr w:type="spellStart"/>
-                    <w:r>
-                      <w:rPr>
-                        <w:b/>
-                        <w:bCs/>
-                        <w:strike/>
-                        <w:color w:val="008000"/>
-                        <w:shd w:val="clear" w:color="auto" w:fill="EFEFEF"/>
-                      </w:rPr>
-                      <w:t>executorStorage</w:t>
-                    </w:r>
-                    <w:proofErr w:type="spellEnd"/>
-                  </w:p>
-                </w:txbxContent>
-              </v:textbox>
-            </v:roundrect>
-            <v:roundrect id="_x0000_s1036" style="position:absolute;left:6556;top:1199;width:2703;height:330" arcsize="10923f">
-              <v:textbox style="mso-next-textbox:#_x0000_s1036" inset=".5mm,.3mm,.5mm,.3mm">
-                <w:txbxContent>
-                  <w:p>
-                    <w:pPr>
-                      <w:pStyle w:val="HTML-wstpniesformatowany"/>
-                      <w:shd w:val="clear" w:color="auto" w:fill="FFFFFF"/>
-                      <w:rPr>
-                        <w:strike/>
-                        <w:color w:val="FF0000"/>
-                      </w:rPr>
-                    </w:pPr>
-                    <w:proofErr w:type="spellStart"/>
-                    <w:r>
-                      <w:rPr>
-                        <w:b/>
-                        <w:bCs/>
-                        <w:strike/>
-                        <w:color w:val="FF0000"/>
-                        <w:shd w:val="clear" w:color="auto" w:fill="EFEFEF"/>
-                      </w:rPr>
-                      <w:t>algorithmTypeVersion</w:t>
-                    </w:r>
-                    <w:proofErr w:type="spellEnd"/>
-                  </w:p>
-                </w:txbxContent>
-              </v:textbox>
-            </v:roundrect>
-            <v:roundrect id="_x0000_s1037" style="position:absolute;left:1129;top:7111;width:1718;height:330" arcsize="10923f">
-              <v:textbox style="mso-next-textbox:#_x0000_s1037" inset=".5mm,.3mm,.5mm,.3mm">
-                <w:txbxContent>
-                  <w:p>
-                    <w:pPr>
-                      <w:pStyle w:val="HTML-wstpniesformatowany"/>
-                      <w:shd w:val="clear" w:color="auto" w:fill="FFFFFF"/>
-                      <w:rPr>
-                        <w:strike/>
-                        <w:color w:val="FF0000"/>
-                      </w:rPr>
-                    </w:pPr>
-                    <w:proofErr w:type="spellStart"/>
-                    <w:r>
-                      <w:rPr>
-                        <w:b/>
-                        <w:bCs/>
-                        <w:strike/>
-                        <w:color w:val="FF0000"/>
-                        <w:shd w:val="clear" w:color="auto" w:fill="EFEFEF"/>
-                      </w:rPr>
-                      <w:t>sourceType</w:t>
-                    </w:r>
-                    <w:proofErr w:type="spellEnd"/>
-                  </w:p>
-                </w:txbxContent>
-              </v:textbox>
-            </v:roundrect>
-            <v:roundrect id="_x0000_s1038" style="position:absolute;left:6930;top:469;width:1855;height:330" arcsize="10923f">
-              <v:textbox style="mso-next-textbox:#_x0000_s1038" inset=".5mm,.3mm,.5mm,.3mm">
-                <w:txbxContent>
-                  <w:p>
-                    <w:pPr>
-                      <w:pStyle w:val="HTML-wstpniesformatowany"/>
-                      <w:shd w:val="clear" w:color="auto" w:fill="FFFFFF"/>
-                      <w:rPr>
-                        <w:strike/>
-                        <w:color w:val="FF0000"/>
-                      </w:rPr>
-                    </w:pPr>
-                    <w:proofErr w:type="spellStart"/>
-                    <w:r>
-                      <w:rPr>
-                        <w:b/>
-                        <w:bCs/>
-                        <w:strike/>
-                        <w:color w:val="FF0000"/>
-                        <w:shd w:val="clear" w:color="auto" w:fill="EFEFEF"/>
-                      </w:rPr>
-                      <w:t>algorithmType</w:t>
-                    </w:r>
-                    <w:proofErr w:type="spellEnd"/>
-                  </w:p>
-                </w:txbxContent>
-              </v:textbox>
-            </v:roundrect>
-            <v:roundrect id="_x0000_s1039" style="position:absolute;left:1256;top:6121;width:2047;height:330" arcsize="10923f">
-              <v:textbox style="mso-next-textbox:#_x0000_s1039" inset=".5mm,.3mm,.5mm,.3mm">
+                      <w:t>algorithmRun</w:t>
+                    </w:r>
+                    <w:proofErr w:type="spellEnd"/>
+                  </w:p>
+                </w:txbxContent>
+              </v:textbox>
+            </v:roundrect>
+            <v:roundrect id="_x0000_s1048" style="position:absolute;left:6255;top:7859;width:2208;height:330" arcsize="10923f">
+              <v:textbox style="mso-next-textbox:#_x0000_s1048" inset=".5mm,.3mm,.5mm,.3mm">
+                <w:txbxContent>
+                  <w:p>
+                    <w:pPr>
+                      <w:pStyle w:val="HTML-wstpniesformatowany"/>
+                      <w:shd w:val="clear" w:color="auto" w:fill="FFFFFF"/>
+                      <w:rPr>
+                        <w:color w:val="000000"/>
+                      </w:rPr>
+                    </w:pPr>
+                    <w:proofErr w:type="spellStart"/>
+                    <w:r>
+                      <w:rPr>
+                        <w:b/>
+                        <w:bCs/>
+                        <w:color w:val="008000"/>
+                        <w:shd w:val="clear" w:color="auto" w:fill="EFEFEF"/>
+                      </w:rPr>
+                      <w:t>sourceViewColumn</w:t>
+                    </w:r>
+                    <w:proofErr w:type="spellEnd"/>
+                  </w:p>
+                </w:txbxContent>
+              </v:textbox>
+            </v:roundrect>
+            <v:roundrect id="_x0000_s1049" style="position:absolute;left:12960;top:9211;width:2698;height:330" arcsize="10923f">
+              <v:textbox style="mso-next-textbox:#_x0000_s1049" inset=".5mm,.3mm,.5mm,.3mm">
+                <w:txbxContent>
+                  <w:p>
+                    <w:pPr>
+                      <w:pStyle w:val="HTML-wstpniesformatowany"/>
+                      <w:shd w:val="clear" w:color="auto" w:fill="FFFFFF"/>
+                      <w:rPr>
+                        <w:color w:val="000000"/>
+                      </w:rPr>
+                    </w:pPr>
+                    <w:proofErr w:type="spellStart"/>
+                    <w:r>
+                      <w:rPr>
+                        <w:b/>
+                        <w:bCs/>
+                        <w:color w:val="008000"/>
+                        <w:shd w:val="clear" w:color="auto" w:fill="EFEFEF"/>
+                      </w:rPr>
+                      <w:t>resourceManagerCheck</w:t>
+                    </w:r>
+                    <w:proofErr w:type="spellEnd"/>
+                  </w:p>
+                </w:txbxContent>
+              </v:textbox>
+            </v:roundrect>
+            <v:roundrect id="_x0000_s1050" style="position:absolute;left:8209;top:4605;width:2099;height:330" arcsize="10923f">
+              <v:textbox style="mso-next-textbox:#_x0000_s1050" inset=".5mm,.3mm,.5mm,.3mm">
                 <w:txbxContent>
                   <w:p>
                     <w:pPr>
@@ -398,312 +650,6 @@
                         <w:color w:val="008000"/>
                         <w:shd w:val="clear" w:color="auto" w:fill="EFEFEF"/>
                       </w:rPr>
-                      <w:t>sourceInstance</w:t>
-                    </w:r>
-                    <w:proofErr w:type="spellEnd"/>
-                  </w:p>
-                </w:txbxContent>
-              </v:textbox>
-            </v:roundrect>
-            <v:roundrect id="_x0000_s1040" style="position:absolute;left:1500;top:5384;width:2056;height:330" arcsize="10923f">
-              <v:textbox style="mso-next-textbox:#_x0000_s1040" inset=".5mm,.3mm,.5mm,.3mm">
-                <w:txbxContent>
-                  <w:p>
-                    <w:pPr>
-                      <w:pStyle w:val="HTML-wstpniesformatowany"/>
-                      <w:shd w:val="clear" w:color="auto" w:fill="FFFFFF"/>
-                      <w:rPr>
-                        <w:color w:val="000000"/>
-                      </w:rPr>
-                    </w:pPr>
-                    <w:proofErr w:type="spellStart"/>
-                    <w:r>
-                      <w:rPr>
-                        <w:b/>
-                        <w:bCs/>
-                        <w:color w:val="008000"/>
-                        <w:shd w:val="clear" w:color="auto" w:fill="EFEFEF"/>
-                      </w:rPr>
-                      <w:t>sourceDownload</w:t>
-                    </w:r>
-                    <w:proofErr w:type="spellEnd"/>
-                  </w:p>
-                </w:txbxContent>
-              </v:textbox>
-            </v:roundrect>
-            <v:roundrect id="_x0000_s1041" style="position:absolute;left:2442;top:8835;width:1810;height:330" arcsize="10923f">
-              <v:textbox style="mso-next-textbox:#_x0000_s1041" inset=".5mm,.3mm,.5mm,.3mm">
-                <w:txbxContent>
-                  <w:p>
-                    <w:pPr>
-                      <w:pStyle w:val="HTML-wstpniesformatowany"/>
-                      <w:shd w:val="clear" w:color="auto" w:fill="FFFFFF"/>
-                      <w:rPr>
-                        <w:strike/>
-                        <w:color w:val="FF0000"/>
-                      </w:rPr>
-                    </w:pPr>
-                    <w:proofErr w:type="spellStart"/>
-                    <w:r>
-                      <w:rPr>
-                        <w:b/>
-                        <w:bCs/>
-                        <w:strike/>
-                        <w:color w:val="FF0000"/>
-                        <w:shd w:val="clear" w:color="auto" w:fill="EFEFEF"/>
-                      </w:rPr>
-                      <w:t>sourceParam</w:t>
-                    </w:r>
-                    <w:proofErr w:type="spellEnd"/>
-                  </w:p>
-                </w:txbxContent>
-              </v:textbox>
-            </v:roundrect>
-            <v:roundrect id="_x0000_s1042" style="position:absolute;left:4094;top:5384;width:1993;height:330" arcsize="10923f">
-              <v:textbox style="mso-next-textbox:#_x0000_s1042" inset=".5mm,.3mm,.5mm,.3mm">
-                <w:txbxContent>
-                  <w:p>
-                    <w:pPr>
-                      <w:pStyle w:val="HTML-wstpniesformatowany"/>
-                      <w:shd w:val="clear" w:color="auto" w:fill="FFFFFF"/>
-                      <w:rPr>
-                        <w:strike/>
-                        <w:color w:val="000000"/>
-                      </w:rPr>
-                    </w:pPr>
-                    <w:proofErr w:type="spellStart"/>
-                    <w:r>
-                      <w:rPr>
-                        <w:b/>
-                        <w:bCs/>
-                        <w:strike/>
-                        <w:color w:val="008000"/>
-                        <w:shd w:val="clear" w:color="auto" w:fill="EFEFEF"/>
-                      </w:rPr>
-                      <w:t>sourceSchedule</w:t>
-                    </w:r>
-                    <w:proofErr w:type="spellEnd"/>
-                  </w:p>
-                </w:txbxContent>
-              </v:textbox>
-            </v:roundrect>
-            <v:roundrect id="_x0000_s1043" style="position:absolute;left:13588;top:1231;width:2568;height:330" arcsize="10923f">
-              <v:textbox style="mso-next-textbox:#_x0000_s1043" inset=".5mm,.3mm,.5mm,.3mm">
-                <w:txbxContent>
-                  <w:p>
-                    <w:pPr>
-                      <w:pStyle w:val="HTML-wstpniesformatowany"/>
-                      <w:shd w:val="clear" w:color="auto" w:fill="FFFFFF"/>
-                      <w:rPr>
-                        <w:strike/>
-                        <w:color w:val="FF0000"/>
-                      </w:rPr>
-                    </w:pPr>
-                    <w:proofErr w:type="spellStart"/>
-                    <w:r>
-                      <w:rPr>
-                        <w:b/>
-                        <w:bCs/>
-                        <w:strike/>
-                        <w:color w:val="FF0000"/>
-                        <w:shd w:val="clear" w:color="auto" w:fill="EFEFEF"/>
-                      </w:rPr>
-                      <w:t>algorithmColumnType</w:t>
-                    </w:r>
-                    <w:proofErr w:type="spellEnd"/>
-                  </w:p>
-                </w:txbxContent>
-              </v:textbox>
-            </v:roundrect>
-            <v:roundrect id="_x0000_s1044" style="position:absolute;left:3556;top:7199;width:2158;height:332" arcsize="10923f">
-              <v:textbox style="mso-next-textbox:#_x0000_s1044" inset=".5mm,.3mm,.5mm,.3mm">
-                <w:txbxContent>
-                  <w:p>
-                    <w:pPr>
-                      <w:pStyle w:val="HTML-wstpniesformatowany"/>
-                      <w:shd w:val="clear" w:color="auto" w:fill="FFFFFF"/>
-                      <w:rPr>
-                        <w:strike/>
-                        <w:color w:val="000000"/>
-                      </w:rPr>
-                    </w:pPr>
-                    <w:proofErr w:type="spellStart"/>
-                    <w:r>
-                      <w:rPr>
-                        <w:b/>
-                        <w:bCs/>
-                        <w:strike/>
-                        <w:color w:val="008000"/>
-                        <w:shd w:val="clear" w:color="auto" w:fill="EFEFEF"/>
-                      </w:rPr>
-                      <w:t>sourceParamValue</w:t>
-                    </w:r>
-                    <w:proofErr w:type="spellEnd"/>
-                  </w:p>
-                </w:txbxContent>
-              </v:textbox>
-            </v:roundrect>
-            <v:roundrect id="_x0000_s1045" style="position:absolute;left:9984;top:3346;width:2384;height:330" arcsize="10923f">
-              <v:textbox style="mso-next-textbox:#_x0000_s1045" inset=".5mm,.3mm,.5mm,.3mm">
-                <w:txbxContent>
-                  <w:p>
-                    <w:pPr>
-                      <w:pStyle w:val="HTML-wstpniesformatowany"/>
-                      <w:shd w:val="clear" w:color="auto" w:fill="FFFFFF"/>
-                      <w:rPr>
-                        <w:strike/>
-                        <w:color w:val="000000"/>
-                      </w:rPr>
-                    </w:pPr>
-                    <w:proofErr w:type="spellStart"/>
-                    <w:r>
-                      <w:rPr>
-                        <w:b/>
-                        <w:bCs/>
-                        <w:strike/>
-                        <w:color w:val="008000"/>
-                        <w:shd w:val="clear" w:color="auto" w:fill="EFEFEF"/>
-                      </w:rPr>
-                      <w:t>algorithmSchedule</w:t>
-                    </w:r>
-                    <w:proofErr w:type="spellEnd"/>
-                  </w:p>
-                </w:txbxContent>
-              </v:textbox>
-            </v:roundrect>
-            <v:roundrect id="_x0000_s1046" style="position:absolute;left:8785;top:5549;width:2701;height:330" arcsize="10923f">
-              <v:textbox style="mso-next-textbox:#_x0000_s1046" inset=".5mm,.3mm,.5mm,.3mm">
-                <w:txbxContent>
-                  <w:p>
-                    <w:pPr>
-                      <w:pStyle w:val="HTML-wstpniesformatowany"/>
-                      <w:shd w:val="clear" w:color="auto" w:fill="FFFFFF"/>
-                      <w:rPr>
-                        <w:strike/>
-                        <w:color w:val="000000"/>
-                      </w:rPr>
-                    </w:pPr>
-                    <w:proofErr w:type="spellStart"/>
-                    <w:r>
-                      <w:rPr>
-                        <w:b/>
-                        <w:bCs/>
-                        <w:strike/>
-                        <w:color w:val="008000"/>
-                        <w:shd w:val="clear" w:color="auto" w:fill="EFEFEF"/>
-                      </w:rPr>
-                      <w:t>algorithmScheduleView</w:t>
-                    </w:r>
-                    <w:proofErr w:type="spellEnd"/>
-                  </w:p>
-                </w:txbxContent>
-              </v:textbox>
-            </v:roundrect>
-            <v:roundrect id="_x0000_s1047" style="position:absolute;left:7122;top:3346;width:1663;height:330" arcsize="10923f">
-              <v:textbox style="mso-next-textbox:#_x0000_s1047" inset=".5mm,.3mm,.5mm,.3mm">
-                <w:txbxContent>
-                  <w:p>
-                    <w:pPr>
-                      <w:pStyle w:val="HTML-wstpniesformatowany"/>
-                      <w:shd w:val="clear" w:color="auto" w:fill="FFFFFF"/>
-                      <w:rPr>
-                        <w:strike/>
-                        <w:color w:val="000000"/>
-                      </w:rPr>
-                    </w:pPr>
-                    <w:proofErr w:type="spellStart"/>
-                    <w:r>
-                      <w:rPr>
-                        <w:b/>
-                        <w:bCs/>
-                        <w:strike/>
-                        <w:color w:val="008000"/>
-                        <w:shd w:val="clear" w:color="auto" w:fill="EFEFEF"/>
-                      </w:rPr>
-                      <w:t>algorithmRun</w:t>
-                    </w:r>
-                    <w:proofErr w:type="spellEnd"/>
-                  </w:p>
-                </w:txbxContent>
-              </v:textbox>
-            </v:roundrect>
-            <v:roundrect id="_x0000_s1048" style="position:absolute;left:6001;top:7201;width:2208;height:330" arcsize="10923f">
-              <v:textbox style="mso-next-textbox:#_x0000_s1048" inset=".5mm,.3mm,.5mm,.3mm">
-                <w:txbxContent>
-                  <w:p>
-                    <w:pPr>
-                      <w:pStyle w:val="HTML-wstpniesformatowany"/>
-                      <w:shd w:val="clear" w:color="auto" w:fill="FFFFFF"/>
-                      <w:rPr>
-                        <w:strike/>
-                        <w:color w:val="000000"/>
-                      </w:rPr>
-                    </w:pPr>
-                    <w:proofErr w:type="spellStart"/>
-                    <w:r>
-                      <w:rPr>
-                        <w:b/>
-                        <w:bCs/>
-                        <w:strike/>
-                        <w:color w:val="008000"/>
-                        <w:shd w:val="clear" w:color="auto" w:fill="EFEFEF"/>
-                      </w:rPr>
-                      <w:t>sourceViewColumn</w:t>
-                    </w:r>
-                    <w:proofErr w:type="spellEnd"/>
-                  </w:p>
-                </w:txbxContent>
-              </v:textbox>
-            </v:roundrect>
-            <v:roundrect id="_x0000_s1049" style="position:absolute;left:12960;top:9211;width:2698;height:330" arcsize="10923f">
-              <v:textbox style="mso-next-textbox:#_x0000_s1049" inset=".5mm,.3mm,.5mm,.3mm">
-                <w:txbxContent>
-                  <w:p>
-                    <w:pPr>
-                      <w:pStyle w:val="HTML-wstpniesformatowany"/>
-                      <w:shd w:val="clear" w:color="auto" w:fill="FFFFFF"/>
-                      <w:rPr>
-                        <w:strike/>
-                        <w:color w:val="000000"/>
-                      </w:rPr>
-                    </w:pPr>
-                    <w:proofErr w:type="spellStart"/>
-                    <w:r>
-                      <w:rPr>
-                        <w:b/>
-                        <w:bCs/>
-                        <w:strike/>
-                        <w:color w:val="008000"/>
-                        <w:shd w:val="clear" w:color="auto" w:fill="EFEFEF"/>
-                      </w:rPr>
-                      <w:t>resourceManagerCheck</w:t>
-                    </w:r>
-                    <w:proofErr w:type="spellEnd"/>
-                  </w:p>
-                </w:txbxContent>
-              </v:textbox>
-            </v:roundrect>
-            <v:roundrect id="_x0000_s1050" style="position:absolute;left:8209;top:4605;width:2099;height:330" arcsize="10923f">
-              <v:textbox style="mso-next-textbox:#_x0000_s1050" inset=".5mm,.3mm,.5mm,.3mm">
-                <w:txbxContent>
-                  <w:p>
-                    <w:pPr>
-                      <w:pStyle w:val="HTML-wstpniesformatowany"/>
-                      <w:shd w:val="clear" w:color="auto" w:fill="FFFFFF"/>
-                      <w:rPr>
-                        <w:strike/>
-                        <w:color w:val="000000"/>
-                      </w:rPr>
-                    </w:pPr>
-                    <w:proofErr w:type="spellStart"/>
-                    <w:r>
-                      <w:rPr>
-                        <w:b/>
-                        <w:bCs/>
-                        <w:strike/>
-                        <w:color w:val="008000"/>
-                        <w:shd w:val="clear" w:color="auto" w:fill="EFEFEF"/>
-                      </w:rPr>
                       <w:t>algorithmOutput</w:t>
                     </w:r>
                     <w:proofErr w:type="spellEnd"/>
@@ -711,7 +657,7 @@
                 </w:txbxContent>
               </v:textbox>
             </v:roundrect>
-            <v:roundrect id="_x0000_s1051" style="position:absolute;left:13367;top:7201;width:3026;height:330" arcsize="10923f">
+            <v:roundrect id="_x0000_s1051" style="position:absolute;left:13367;top:7771;width:3026;height:330" arcsize="10923f">
               <v:textbox style="mso-next-textbox:#_x0000_s1051" inset=".5mm,.3mm,.5mm,.3mm">
                 <w:txbxContent>
                   <w:p>
@@ -765,7 +711,7 @@
                 </w:txbxContent>
               </v:textbox>
             </v:roundrect>
-            <v:roundrect id="_x0000_s1053" style="position:absolute;left:8925;top:6616;width:3197;height:330" arcsize="10923f">
+            <v:roundrect id="_x0000_s1053" style="position:absolute;left:9171;top:6871;width:3197;height:330" arcsize="10923f">
               <v:textbox style="mso-next-textbox:#_x0000_s1053" inset=".5mm,.3mm,.5mm,.3mm">
                 <w:txbxContent>
                   <w:p>
@@ -773,16 +719,14 @@
                       <w:pStyle w:val="HTML-wstpniesformatowany"/>
                       <w:shd w:val="clear" w:color="auto" w:fill="FFFFFF"/>
                       <w:rPr>
-                        <w:strike/>
-                        <w:color w:val="FF0000"/>
-                      </w:rPr>
-                    </w:pPr>
-                    <w:proofErr w:type="spellStart"/>
-                    <w:r>
-                      <w:rPr>
-                        <w:b/>
-                        <w:bCs/>
-                        <w:strike/>
+                        <w:color w:val="FF0000"/>
+                      </w:rPr>
+                    </w:pPr>
+                    <w:proofErr w:type="spellStart"/>
+                    <w:r>
+                      <w:rPr>
+                        <w:b/>
+                        <w:bCs/>
                         <w:color w:val="FF0000"/>
                         <w:shd w:val="clear" w:color="auto" w:fill="EFEFEF"/>
                       </w:rPr>
@@ -793,7 +737,7 @@
                 </w:txbxContent>
               </v:textbox>
             </v:roundrect>
-            <v:roundrect id="_x0000_s1054" style="position:absolute;left:12368;top:634;width:3114;height:330" arcsize="10923f">
+            <v:roundrect id="_x0000_s1054" style="position:absolute;left:12815;top:390;width:3114;height:330" arcsize="10923f">
               <v:textbox style="mso-next-textbox:#_x0000_s1054" inset=".5mm,.3mm,.5mm,.3mm">
                 <w:txbxContent>
                   <w:p>
@@ -801,16 +745,14 @@
                       <w:pStyle w:val="HTML-wstpniesformatowany"/>
                       <w:shd w:val="clear" w:color="auto" w:fill="FFFFFF"/>
                       <w:rPr>
-                        <w:strike/>
-                        <w:color w:val="FF0000"/>
-                      </w:rPr>
-                    </w:pPr>
-                    <w:proofErr w:type="spellStart"/>
-                    <w:r>
-                      <w:rPr>
-                        <w:b/>
-                        <w:bCs/>
-                        <w:strike/>
+                        <w:color w:val="FF0000"/>
+                      </w:rPr>
+                    </w:pPr>
+                    <w:proofErr w:type="spellStart"/>
+                    <w:r>
+                      <w:rPr>
+                        <w:b/>
+                        <w:bCs/>
                         <w:color w:val="FF0000"/>
                         <w:shd w:val="clear" w:color="auto" w:fill="EFEFEF"/>
                       </w:rPr>
@@ -828,16 +770,16 @@
             <v:shape id="_x0000_s1055" type="#_x0000_t32" style="position:absolute;left:1803;top:799;width:122;height:730;flip:x y" o:connectortype="straight">
               <v:stroke startarrow="diamond" endarrow="open"/>
             </v:shape>
-            <v:shape id="_x0000_s1056" type="#_x0000_t32" style="position:absolute;left:3556;top:5549;width:538;height:1" o:connectortype="straight">
-              <v:stroke startarrow="diamond" endarrow="open"/>
-            </v:shape>
-            <v:shape id="_x0000_s1057" type="#_x0000_t32" style="position:absolute;left:2702;top:634;width:3724;height:1691;flip:x y" o:connectortype="straight">
-              <v:stroke startarrow="diamond" endarrow="open"/>
-            </v:shape>
-            <v:shape id="_x0000_s1058" type="#_x0000_t32" style="position:absolute;left:12368;top:3511;width:2512;height:3690;flip:x y" o:connectortype="straight">
-              <v:stroke startarrow="diamond" endarrow="open"/>
-            </v:shape>
-            <v:shape id="_x0000_s1059" type="#_x0000_t32" style="position:absolute;left:5091;top:5714;width:117;height:572" o:connectortype="straight">
+            <v:shape id="_x0000_s1056" type="#_x0000_t32" style="position:absolute;left:3556;top:5549;width:706;height:330" o:connectortype="straight">
+              <v:stroke startarrow="diamond" endarrow="open"/>
+            </v:shape>
+            <v:shape id="_x0000_s1057" type="#_x0000_t32" style="position:absolute;left:2702;top:634;width:5507;height:1646;flip:x y" o:connectortype="straight">
+              <v:stroke startarrow="diamond" endarrow="open"/>
+            </v:shape>
+            <v:shape id="_x0000_s1058" type="#_x0000_t32" style="position:absolute;left:14136;top:3678;width:744;height:4093;flip:x y" o:connectortype="straight">
+              <v:stroke startarrow="diamond" endarrow="open"/>
+            </v:shape>
+            <v:shape id="_x0000_s1059" type="#_x0000_t32" style="position:absolute;left:5208;top:6044;width:51;height:902;flip:x" o:connectortype="straight">
               <v:stroke startarrow="diamond" endarrow="open"/>
             </v:shape>
             <v:shape id="_x0000_s1060" type="#_x0000_t32" style="position:absolute;left:2013;top:2700;width:152;height:481;flip:x y" o:connectortype="straight">
@@ -849,52 +791,52 @@
             <v:shape id="_x0000_s1063" type="#_x0000_t32" style="position:absolute;left:7954;top:3676;width:1305;height:929;flip:x y" o:connectortype="straight">
               <v:stroke startarrow="diamond" endarrow="open"/>
             </v:shape>
-            <v:shape id="_x0000_s1064" type="#_x0000_t32" style="position:absolute;left:8785;top:3511;width:1199;height:1" o:connectortype="straight">
-              <v:stroke startarrow="diamond" endarrow="open"/>
-            </v:shape>
-            <v:shape id="_x0000_s1065" type="#_x0000_t32" style="position:absolute;left:8209;top:7366;width:5158;height:1;flip:x" o:connectortype="straight">
-              <v:stroke startarrow="diamond" endarrow="open"/>
-            </v:shape>
-            <v:shape id="_x0000_s1066" type="#_x0000_t32" style="position:absolute;left:13925;top:964;width:947;height:267" o:connectortype="straight">
-              <v:stroke startarrow="diamond" endarrow="open"/>
-            </v:shape>
-            <v:shape id="_x0000_s1067" type="#_x0000_t32" style="position:absolute;left:7858;top:799;width:50;height:400;flip:x y" o:connectortype="straight">
-              <v:stroke startarrow="diamond" endarrow="open"/>
-            </v:shape>
-            <v:shape id="_x0000_s1068" type="#_x0000_t32" style="position:absolute;left:9259;top:799;width:3109;height:565;flip:x" o:connectortype="straight">
-              <v:stroke startarrow="diamond" endarrow="open"/>
-            </v:shape>
-            <v:shape id="_x0000_s1069" type="#_x0000_t32" style="position:absolute;left:14872;top:1561;width:8;height:5640;flip:x y" o:connectortype="straight">
+            <v:shape id="_x0000_s1064" type="#_x0000_t32" style="position:absolute;left:8785;top:3511;width:2967;height:167" o:connectortype="straight">
+              <v:stroke startarrow="diamond" endarrow="open"/>
+            </v:shape>
+            <v:shape id="_x0000_s1065" type="#_x0000_t32" style="position:absolute;left:8463;top:7936;width:4904;height:88;flip:x" o:connectortype="straight">
+              <v:stroke startarrow="diamond" endarrow="open"/>
+            </v:shape>
+            <v:shape id="_x0000_s1066" type="#_x0000_t32" style="position:absolute;left:14372;top:720;width:685;height:676" o:connectortype="straight">
+              <v:stroke startarrow="diamond" endarrow="open"/>
+            </v:shape>
+            <v:shape id="_x0000_s1067" type="#_x0000_t32" style="position:absolute;left:7825;top:634;width:756;height:1;flip:x" o:connectortype="straight">
+              <v:stroke startarrow="diamond" endarrow="open"/>
+            </v:shape>
+            <v:shape id="_x0000_s1068" type="#_x0000_t32" style="position:absolute;left:11284;top:555;width:1531;height:79;flip:x" o:connectortype="straight">
+              <v:stroke startarrow="diamond" endarrow="open"/>
+            </v:shape>
+            <v:shape id="_x0000_s1069" type="#_x0000_t32" style="position:absolute;left:14880;top:1726;width:177;height:6045;flip:y" o:connectortype="straight">
               <v:stroke startarrow="diamond" endarrow="open"/>
             </v:shape>
             <v:shape id="_x0000_s1070" type="#_x0000_t32" style="position:absolute;left:12815;top:2280;width:361;height:286;flip:x y" o:connectortype="straight">
               <v:stroke startarrow="diamond" endarrow="open"/>
             </v:shape>
-            <v:shape id="_x0000_s1071" type="#_x0000_t32" style="position:absolute;left:11176;top:2894;width:2000;height:452;flip:x" o:connectortype="straight">
-              <v:stroke startarrow="diamond" endarrow="open"/>
-            </v:shape>
-            <v:shape id="_x0000_s1072" type="#_x0000_t32" style="position:absolute;left:10136;top:3676;width:1040;height:1873;flip:y" o:connectortype="straight">
-              <v:stroke startarrow="diamond" endarrow="open"/>
-            </v:shape>
-            <v:shape id="_x0000_s1073" type="#_x0000_t32" style="position:absolute;left:7964;top:2490;width:2020;height:1021;flip:x y" o:connectortype="straight">
-              <v:stroke startarrow="diamond" endarrow="open"/>
-            </v:shape>
-            <v:shape id="_x0000_s1074" type="#_x0000_t32" style="position:absolute;left:5208;top:6616;width:793;height:750;flip:x y" o:connectortype="straight">
+            <v:shape id="_x0000_s1071" type="#_x0000_t32" style="position:absolute;left:12944;top:2894;width:232;height:619;flip:x" o:connectortype="straight">
+              <v:stroke startarrow="diamond" endarrow="open"/>
+            </v:shape>
+            <v:shape id="_x0000_s1072" type="#_x0000_t32" style="position:absolute;left:10276;top:3843;width:2668;height:2036;flip:y" o:connectortype="straight">
+              <v:stroke startarrow="diamond" endarrow="open"/>
+            </v:shape>
+            <v:shape id="_x0000_s1073" type="#_x0000_t32" style="position:absolute;left:9747;top:2445;width:2005;height:1233;flip:x y" o:connectortype="straight">
+              <v:stroke startarrow="diamond" endarrow="open"/>
+            </v:shape>
+            <v:shape id="_x0000_s1074" type="#_x0000_t32" style="position:absolute;left:5208;top:7276;width:1047;height:748;flip:x y" o:connectortype="straight">
               <v:stroke endarrow="block"/>
             </v:shape>
-            <v:shape id="_x0000_s1075" type="#_x0000_t32" style="position:absolute;left:7908;top:1529;width:56;height:631;flip:x y" o:connectortype="straight">
-              <v:stroke startarrow="diamond" endarrow="open"/>
-            </v:shape>
-            <v:shape id="_x0000_s1076" type="#_x0000_t32" style="position:absolute;left:6001;top:5879;width:4135;height:572;flip:x" o:connectortype="straight">
+            <v:shape id="_x0000_s1075" type="#_x0000_t32" style="position:absolute;left:9747;top:799;width:186;height:1316;flip:y" o:connectortype="straight">
+              <v:stroke startarrow="diamond" endarrow="open"/>
+            </v:shape>
+            <v:shape id="_x0000_s1076" type="#_x0000_t32" style="position:absolute;left:6001;top:6209;width:4275;height:902;flip:x" o:connectortype="straight">
               <v:stroke endarrow="block"/>
             </v:shape>
-            <v:shape id="_x0000_s1078" type="#_x0000_t32" style="position:absolute;left:11091;top:1561;width:1724;height:389" o:connectortype="straight">
-              <v:stroke startarrow="diamond" endarrow="open"/>
-            </v:shape>
-            <v:shape id="_x0000_s1079" type="#_x0000_t32" style="position:absolute;left:9259;top:1364;width:667;height:32;flip:x y" o:connectortype="straight">
-              <v:stroke startarrow="diamond" endarrow="open"/>
-            </v:shape>
-            <v:shape id="_x0000_s1080" type="#_x0000_t32" style="position:absolute;left:4752;top:964;width:325;height:1316;flip:x" o:connectortype="straight">
+            <v:shape id="_x0000_s1078" type="#_x0000_t32" style="position:absolute;left:12368;top:1396;width:447;height:554" o:connectortype="straight">
+              <v:stroke startarrow="diamond" endarrow="open"/>
+            </v:shape>
+            <v:shape id="_x0000_s1079" type="#_x0000_t32" style="position:absolute;left:9933;top:799;width:1270;height:432;flip:x y" o:connectortype="straight">
+              <v:stroke startarrow="diamond" endarrow="open"/>
+            </v:shape>
+            <v:shape id="_x0000_s1080" type="#_x0000_t32" style="position:absolute;left:4613;top:799;width:139;height:1481" o:connectortype="straight">
               <v:stroke endarrow="block"/>
             </v:shape>
             <v:shape id="_x0000_s1081" type="#_x0000_t32" style="position:absolute;left:3556;top:4935;width:2414;height:614;flip:x" o:connectortype="straight">
@@ -915,25 +857,25 @@
             <v:shape id="_x0000_s1086" type="#_x0000_t32" style="position:absolute;left:3246;top:3346;width:3876;height:165;flip:x y" o:connectortype="straight">
               <v:stroke startarrow="diamond" endarrow="open"/>
             </v:shape>
-            <v:shape id="_x0000_s1087" type="#_x0000_t32" style="position:absolute;left:10308;top:3841;width:229;height:929;flip:y" o:connectortype="straight">
+            <v:shape id="_x0000_s1087" type="#_x0000_t32" style="position:absolute;left:8839;top:4935;width:420;height:284;flip:x" o:connectortype="straight">
               <v:stroke endarrow="block"/>
             </v:shape>
-            <v:shape id="_x0000_s1088" type="#_x0000_t32" style="position:absolute;left:11486;top:5714;width:3394;height:1487;flip:x y" o:connectortype="straight">
+            <v:shape id="_x0000_s1088" type="#_x0000_t32" style="position:absolute;left:11626;top:6044;width:3254;height:1727;flip:x y" o:connectortype="straight">
               <v:stroke endarrow="block"/>
             </v:shape>
-            <v:shape id="_x0000_s1089" type="#_x0000_t32" style="position:absolute;left:10136;top:5879;width:388;height:737" o:connectortype="straight">
+            <v:shape id="_x0000_s1089" type="#_x0000_t32" style="position:absolute;left:10276;top:6209;width:494;height:662" o:connectortype="straight">
               <v:stroke endarrow="block"/>
             </v:shape>
             <v:shape id="_x0000_s1090" type="#_x0000_t32" style="position:absolute;left:3030;top:1694;width:4092;height:1817;flip:x y" o:connectortype="straight">
               <v:stroke startarrow="diamond" endarrow="open"/>
             </v:shape>
-            <v:shape id="_x0000_s1091" type="#_x0000_t32" style="position:absolute;left:1988;top:6451;width:292;height:660;flip:x" o:connectortype="straight">
-              <v:stroke startarrow="diamond" endarrow="open"/>
-            </v:shape>
-            <v:shape id="_x0000_s1092" type="#_x0000_t32" style="position:absolute;left:1988;top:7441;width:858;height:449;flip:x y" o:connectortype="straight">
-              <v:stroke startarrow="diamond" endarrow="open"/>
-            </v:shape>
-            <v:shape id="_x0000_s1093" type="#_x0000_t32" style="position:absolute;left:3303;top:6286;width:1112;height:165;flip:x y" o:connectortype="straight">
+            <v:shape id="_x0000_s1091" type="#_x0000_t32" style="position:absolute;left:1988;top:7111;width:292;height:660;flip:x" o:connectortype="straight">
+              <v:stroke startarrow="diamond" endarrow="open"/>
+            </v:shape>
+            <v:shape id="_x0000_s1092" type="#_x0000_t32" style="position:absolute;left:1988;top:8101;width:858;height:449;flip:x y" o:connectortype="straight">
+              <v:stroke startarrow="diamond" endarrow="open"/>
+            </v:shape>
+            <v:shape id="_x0000_s1093" type="#_x0000_t32" style="position:absolute;left:3303;top:6946;width:1112;height:165;flip:x y" o:connectortype="straight">
               <v:stroke startarrow="diamond" endarrow="open"/>
             </v:shape>
             <v:shape id="_x0000_s1094" type="#_x0000_t32" style="position:absolute;left:3246;top:3346;width:264;height:497;flip:x y" o:connectortype="straight">
@@ -945,19 +887,19 @@
             <v:shape id="_x0000_s1097" type="#_x0000_t32" style="position:absolute;left:4740;top:4007;width:2091;height:252;flip:x y" o:connectortype="straight">
               <v:stroke endarrow="block"/>
             </v:shape>
-            <v:shape id="_x0000_s1098" type="#_x0000_t32" style="position:absolute;left:2846;top:8220;width:501;height:615" o:connectortype="straight">
-              <v:stroke startarrow="diamond" endarrow="open"/>
-            </v:shape>
-            <v:shape id="_x0000_s1099" type="#_x0000_t32" style="position:absolute;left:2280;top:6451;width:2355;height:748;flip:x y" o:connectortype="straight">
-              <v:stroke startarrow="diamond" endarrow="open"/>
-            </v:shape>
-            <v:shape id="_x0000_s1100" type="#_x0000_t32" style="position:absolute;left:3347;top:7531;width:1288;height:1304;flip:x" o:connectortype="straight">
+            <v:shape id="_x0000_s1098" type="#_x0000_t32" style="position:absolute;left:2846;top:8880;width:501;height:615" o:connectortype="straight">
+              <v:stroke startarrow="diamond" endarrow="open"/>
+            </v:shape>
+            <v:shape id="_x0000_s1099" type="#_x0000_t32" style="position:absolute;left:2280;top:7111;width:2355;height:748;flip:x y" o:connectortype="straight">
+              <v:stroke startarrow="diamond" endarrow="open"/>
+            </v:shape>
+            <v:shape id="_x0000_s1100" type="#_x0000_t32" style="position:absolute;left:3347;top:8191;width:1288;height:1304;flip:x" o:connectortype="straight">
               <v:stroke startarrow="diamond" endarrow="open"/>
             </v:shape>
             <v:shape id="_x0000_s1101" type="#_x0000_t32" style="position:absolute;left:11205;top:8550;width:261;height:615;flip:y" o:connectortype="straight">
               <v:stroke endarrow="block"/>
             </v:shape>
-            <v:shape id="_x0000_s1103" type="#_x0000_t32" style="position:absolute;left:6001;top:6451;width:1272;height:165;flip:x y" o:connectortype="straight">
+            <v:shape id="_x0000_s1103" type="#_x0000_t32" style="position:absolute;left:6001;top:7111;width:830;height:420" o:connectortype="straight">
               <v:stroke endarrow="block"/>
             </v:shape>
             <v:roundrect id="_x0000_s1106" style="position:absolute;left:1179;top:2370;width:1668;height:330" arcsize="10923f">
@@ -968,6 +910,274 @@
                       <w:pStyle w:val="HTML-wstpniesformatowany"/>
                       <w:shd w:val="clear" w:color="auto" w:fill="FFFFFF"/>
                       <w:rPr>
+                        <w:color w:val="000000"/>
+                      </w:rPr>
+                    </w:pPr>
+                    <w:proofErr w:type="spellStart"/>
+                    <w:r>
+                      <w:rPr>
+                        <w:b/>
+                        <w:bCs/>
+                        <w:color w:val="008000"/>
+                        <w:shd w:val="clear" w:color="auto" w:fill="EFEFEF"/>
+                      </w:rPr>
+                      <w:t>executorHost</w:t>
+                    </w:r>
+                    <w:proofErr w:type="spellEnd"/>
+                  </w:p>
+                </w:txbxContent>
+              </v:textbox>
+            </v:roundrect>
+            <v:roundrect id="_x0000_s1107" style="position:absolute;left:10038;top:1231;width:2330;height:330" arcsize="10923f">
+              <v:textbox style="mso-next-textbox:#_x0000_s1107" inset=".5mm,.3mm,.5mm,.3mm">
+                <w:txbxContent>
+                  <w:p>
+                    <w:pPr>
+                      <w:pStyle w:val="HTML-wstpniesformatowany"/>
+                      <w:shd w:val="clear" w:color="auto" w:fill="FFFFFF"/>
+                      <w:rPr>
+                        <w:color w:val="FF0000"/>
+                      </w:rPr>
+                    </w:pPr>
+                    <w:proofErr w:type="spellStart"/>
+                    <w:r>
+                      <w:rPr>
+                        <w:b/>
+                        <w:bCs/>
+                        <w:color w:val="FF0000"/>
+                        <w:shd w:val="clear" w:color="auto" w:fill="EFEFEF"/>
+                      </w:rPr>
+                      <w:t>algorithmParamType</w:t>
+                    </w:r>
+                    <w:proofErr w:type="spellEnd"/>
+                  </w:p>
+                </w:txbxContent>
+              </v:textbox>
+            </v:roundrect>
+            <v:roundrect id="_x0000_s1109" style="position:absolute;left:7561;top:5219;width:2556;height:330" arcsize="10923f">
+              <v:textbox style="mso-next-textbox:#_x0000_s1109" inset=".5mm,.3mm,.5mm,.3mm">
+                <w:txbxContent>
+                  <w:p>
+                    <w:pPr>
+                      <w:pStyle w:val="HTML-wstpniesformatowany"/>
+                      <w:shd w:val="clear" w:color="auto" w:fill="FFFFFF"/>
+                      <w:rPr>
+                        <w:strike/>
+                        <w:color w:val="FF0000"/>
+                      </w:rPr>
+                    </w:pPr>
+                    <w:proofErr w:type="spellStart"/>
+                    <w:r>
+                      <w:rPr>
+                        <w:b/>
+                        <w:bCs/>
+                        <w:strike/>
+                        <w:color w:val="FF0000"/>
+                        <w:shd w:val="clear" w:color="auto" w:fill="EFEFEF"/>
+                      </w:rPr>
+                      <w:t>algorithmOutputType</w:t>
+                    </w:r>
+                    <w:proofErr w:type="spellEnd"/>
+                  </w:p>
+                </w:txbxContent>
+              </v:textbox>
+            </v:roundrect>
+            <v:roundrect id="_x0000_s1110" style="position:absolute;left:9984;top:9931;width:3063;height:330" arcsize="10923f">
+              <v:textbox style="mso-next-textbox:#_x0000_s1110" inset=".5mm,.3mm,.5mm,.3mm">
+                <w:txbxContent>
+                  <w:p>
+                    <w:pPr>
+                      <w:pStyle w:val="HTML-wstpniesformatowany"/>
+                      <w:shd w:val="clear" w:color="auto" w:fill="FFFFFF"/>
+                      <w:rPr>
+                        <w:color w:val="000000"/>
+                      </w:rPr>
+                    </w:pPr>
+                    <w:proofErr w:type="spellStart"/>
+                    <w:r>
+                      <w:rPr>
+                        <w:b/>
+                        <w:bCs/>
+                        <w:color w:val="008000"/>
+                        <w:shd w:val="clear" w:color="auto" w:fill="EFEFEF"/>
+                      </w:rPr>
+                      <w:t>resourceManagerMeasure</w:t>
+                    </w:r>
+                    <w:proofErr w:type="spellEnd"/>
+                  </w:p>
+                  <w:p/>
+                </w:txbxContent>
+              </v:textbox>
+            </v:roundrect>
+            <v:roundrect id="_x0000_s1112" style="position:absolute;left:6831;top:7366;width:1873;height:330" arcsize="10923f">
+              <v:textbox style="mso-next-textbox:#_x0000_s1112" inset=".5mm,.3mm,.5mm,.3mm">
+                <w:txbxContent>
+                  <w:p>
+                    <w:pPr>
+                      <w:pStyle w:val="HTML-wstpniesformatowany"/>
+                      <w:shd w:val="clear" w:color="auto" w:fill="FFFFFF"/>
+                      <w:rPr>
+                        <w:color w:val="FF0000"/>
+                      </w:rPr>
+                    </w:pPr>
+                    <w:proofErr w:type="spellStart"/>
+                    <w:r>
+                      <w:rPr>
+                        <w:b/>
+                        <w:bCs/>
+                        <w:color w:val="FF0000"/>
+                        <w:shd w:val="clear" w:color="auto" w:fill="EFEFEF"/>
+                      </w:rPr>
+                      <w:t>sourceViewType</w:t>
+                    </w:r>
+                    <w:proofErr w:type="spellEnd"/>
+                  </w:p>
+                </w:txbxContent>
+              </v:textbox>
+            </v:roundrect>
+            <v:roundrect id="_x0000_s1113" style="position:absolute;left:2279;top:3843;width:2461;height:328" arcsize="10923f">
+              <v:textbox style="mso-next-textbox:#_x0000_s1113" inset=".5mm,.3mm,.5mm,.3mm">
+                <w:txbxContent>
+                  <w:p>
+                    <w:pPr>
+                      <w:pStyle w:val="HTML-wstpniesformatowany"/>
+                      <w:shd w:val="clear" w:color="auto" w:fill="FFFFFF"/>
+                      <w:rPr>
+                        <w:sz w:val="16"/>
+                      </w:rPr>
+                    </w:pPr>
+                    <w:proofErr w:type="spellStart"/>
+                    <w:r>
+                      <w:rPr>
+                        <w:b/>
+                        <w:bCs/>
+                        <w:color w:val="008000"/>
+                        <w:shd w:val="clear" w:color="auto" w:fill="EFEFEF"/>
+                      </w:rPr>
+                      <w:t>executorStorageView</w:t>
+                    </w:r>
+                    <w:proofErr w:type="spellEnd"/>
+                  </w:p>
+                </w:txbxContent>
+              </v:textbox>
+            </v:roundrect>
+            <v:shape id="_x0000_s1114" type="#_x0000_t32" style="position:absolute;left:2528;top:4171;width:982;height:1213;flip:x" o:connectortype="straight">
+              <v:stroke startarrow="diamond" endarrow="open"/>
+            </v:shape>
+            <v:roundrect id="_x0000_s1115" style="position:absolute;left:3556;top:469;width:2113;height:330" arcsize="10923f">
+              <v:textbox style="mso-next-textbox:#_x0000_s1115" inset=".5mm,.3mm,.5mm,.3mm">
+                <w:txbxContent>
+                  <w:p>
+                    <w:pPr>
+                      <w:pStyle w:val="HTML-wstpniesformatowany"/>
+                      <w:shd w:val="clear" w:color="auto" w:fill="FFFFFF"/>
+                      <w:rPr>
+                        <w:color w:val="000000"/>
+                      </w:rPr>
+                    </w:pPr>
+                    <w:proofErr w:type="spellStart"/>
+                    <w:r>
+                      <w:rPr>
+                        <w:b/>
+                        <w:bCs/>
+                        <w:color w:val="008000"/>
+                        <w:shd w:val="clear" w:color="auto" w:fill="EFEFEF"/>
+                      </w:rPr>
+                      <w:t>executorRestCall</w:t>
+                    </w:r>
+                    <w:proofErr w:type="spellEnd"/>
+                  </w:p>
+                  <w:p/>
+                </w:txbxContent>
+              </v:textbox>
+            </v:roundrect>
+            <v:roundrect id="_x0000_s1116" style="position:absolute;left:10117;top:9165;width:2176;height:330" arcsize="10923f">
+              <v:textbox style="mso-next-textbox:#_x0000_s1116" inset=".5mm,.3mm,.5mm,.3mm">
+                <w:txbxContent>
+                  <w:p>
+                    <w:pPr>
+                      <w:pStyle w:val="HTML-wstpniesformatowany"/>
+                      <w:shd w:val="clear" w:color="auto" w:fill="FFFFFF"/>
+                      <w:rPr>
+                        <w:color w:val="000000"/>
+                      </w:rPr>
+                    </w:pPr>
+                    <w:proofErr w:type="spellStart"/>
+                    <w:r>
+                      <w:rPr>
+                        <w:b/>
+                        <w:bCs/>
+                        <w:color w:val="008000"/>
+                        <w:shd w:val="clear" w:color="auto" w:fill="EFEFEF"/>
+                      </w:rPr>
+                      <w:t>resourceManager</w:t>
+                    </w:r>
+                    <w:proofErr w:type="spellEnd"/>
+                  </w:p>
+                </w:txbxContent>
+              </v:textbox>
+            </v:roundrect>
+            <v:roundrect id="_x0000_s1117" style="position:absolute;left:10117;top:8220;width:2698;height:330" arcsize="10923f">
+              <v:textbox style="mso-next-textbox:#_x0000_s1117" inset=".5mm,.3mm,.5mm,.3mm">
+                <w:txbxContent>
+                  <w:p>
+                    <w:pPr>
+                      <w:pStyle w:val="HTML-wstpniesformatowany"/>
+                      <w:shd w:val="clear" w:color="auto" w:fill="FFFFFF"/>
+                      <w:rPr>
+                        <w:color w:val="000000"/>
+                      </w:rPr>
+                    </w:pPr>
+                    <w:proofErr w:type="spellStart"/>
+                    <w:r>
+                      <w:rPr>
+                        <w:b/>
+                        <w:bCs/>
+                        <w:color w:val="008000"/>
+                        <w:shd w:val="clear" w:color="auto" w:fill="EFEFEF"/>
+                      </w:rPr>
+                      <w:t>resourceManagerType</w:t>
+                    </w:r>
+                    <w:proofErr w:type="spellEnd"/>
+                  </w:p>
+                </w:txbxContent>
+              </v:textbox>
+            </v:roundrect>
+            <v:roundrect id="_x0000_s1118" style="position:absolute;left:3893;top:2280;width:1718;height:330" arcsize="10923f">
+              <v:textbox style="mso-next-textbox:#_x0000_s1118" inset=".5mm,.3mm,.5mm,.3mm">
+                <w:txbxContent>
+                  <w:p>
+                    <w:pPr>
+                      <w:pStyle w:val="HTML-wstpniesformatowany"/>
+                      <w:shd w:val="clear" w:color="auto" w:fill="FFFFFF"/>
+                      <w:rPr>
+                        <w:color w:val="000000"/>
+                      </w:rPr>
+                    </w:pPr>
+                    <w:proofErr w:type="spellStart"/>
+                    <w:r>
+                      <w:rPr>
+                        <w:b/>
+                        <w:bCs/>
+                        <w:color w:val="008000"/>
+                        <w:shd w:val="clear" w:color="auto" w:fill="EFEFEF"/>
+                      </w:rPr>
+                      <w:t>executorRest</w:t>
+                    </w:r>
+                    <w:proofErr w:type="spellEnd"/>
+                  </w:p>
+                  <w:p/>
+                </w:txbxContent>
+              </v:textbox>
+            </v:roundrect>
+            <v:roundrect id="_x0000_s1119" style="position:absolute;left:6831;top:4094;width:2094;height:330" arcsize="10923f">
+              <v:textbox style="mso-next-textbox:#_x0000_s1119" inset=".5mm,.3mm,.5mm,.3mm">
+                <w:txbxContent>
+                  <w:p>
+                    <w:pPr>
+                      <w:pStyle w:val="HTML-wstpniesformatowany"/>
+                      <w:shd w:val="clear" w:color="auto" w:fill="FFFFFF"/>
+                      <w:rPr>
                         <w:strike/>
                         <w:color w:val="000000"/>
                       </w:rPr>
@@ -981,71 +1191,16 @@
                         <w:color w:val="008000"/>
                         <w:shd w:val="clear" w:color="auto" w:fill="EFEFEF"/>
                       </w:rPr>
-                      <w:t>executorHost</w:t>
-                    </w:r>
-                    <w:proofErr w:type="spellEnd"/>
-                  </w:p>
-                </w:txbxContent>
-              </v:textbox>
-            </v:roundrect>
-            <v:roundrect id="_x0000_s1107" style="position:absolute;left:9926;top:1231;width:2330;height:330" arcsize="10923f">
-              <v:textbox style="mso-next-textbox:#_x0000_s1107" inset=".5mm,.3mm,.5mm,.3mm">
-                <w:txbxContent>
-                  <w:p>
-                    <w:pPr>
-                      <w:pStyle w:val="HTML-wstpniesformatowany"/>
-                      <w:shd w:val="clear" w:color="auto" w:fill="FFFFFF"/>
-                      <w:rPr>
-                        <w:strike/>
-                        <w:color w:val="FF0000"/>
-                      </w:rPr>
-                    </w:pPr>
-                    <w:proofErr w:type="spellStart"/>
-                    <w:r>
-                      <w:rPr>
-                        <w:b/>
-                        <w:bCs/>
-                        <w:strike/>
-                        <w:color w:val="FF0000"/>
-                        <w:shd w:val="clear" w:color="auto" w:fill="EFEFEF"/>
-                      </w:rPr>
-                      <w:t>algorithmParamType</w:t>
-                    </w:r>
-                    <w:proofErr w:type="spellEnd"/>
-                  </w:p>
-                </w:txbxContent>
-              </v:textbox>
-            </v:roundrect>
-            <v:roundrect id="_x0000_s1109" style="position:absolute;left:9259;top:3841;width:2556;height:330" arcsize="10923f">
-              <v:textbox style="mso-next-textbox:#_x0000_s1109" inset=".5mm,.3mm,.5mm,.3mm">
-                <w:txbxContent>
-                  <w:p>
-                    <w:pPr>
-                      <w:pStyle w:val="HTML-wstpniesformatowany"/>
-                      <w:shd w:val="clear" w:color="auto" w:fill="FFFFFF"/>
-                      <w:rPr>
-                        <w:strike/>
-                        <w:color w:val="FF0000"/>
-                      </w:rPr>
-                    </w:pPr>
-                    <w:proofErr w:type="spellStart"/>
-                    <w:r>
-                      <w:rPr>
-                        <w:b/>
-                        <w:bCs/>
-                        <w:strike/>
-                        <w:color w:val="FF0000"/>
-                        <w:shd w:val="clear" w:color="auto" w:fill="EFEFEF"/>
-                      </w:rPr>
-                      <w:t>algorithmOutputType</w:t>
-                    </w:r>
-                    <w:proofErr w:type="spellEnd"/>
-                  </w:p>
-                </w:txbxContent>
-              </v:textbox>
-            </v:roundrect>
-            <v:roundrect id="_x0000_s1110" style="position:absolute;left:9984;top:9931;width:3063;height:330" arcsize="10923f">
-              <v:textbox style="mso-next-textbox:#_x0000_s1110" inset=".5mm,.3mm,.5mm,.3mm">
+                      <w:t>algorithmRunView</w:t>
+                    </w:r>
+                    <w:proofErr w:type="spellEnd"/>
+                  </w:p>
+                  <w:p/>
+                </w:txbxContent>
+              </v:textbox>
+            </v:roundrect>
+            <v:roundrect id="_x0000_s1120" style="position:absolute;left:6087;top:9780;width:3340;height:330" arcsize="10923f">
+              <v:textbox style="mso-next-textbox:#_x0000_s1120" inset=".5mm,.3mm,.5mm,.3mm">
                 <w:txbxContent>
                   <w:p>
                     <w:pPr>
@@ -1065,7 +1220,33 @@
                         <w:color w:val="008000"/>
                         <w:shd w:val="clear" w:color="auto" w:fill="EFEFEF"/>
                       </w:rPr>
-                      <w:t>resourceManagerMeasure</w:t>
+                      <w:t>resourceManagerAllocation</w:t>
+                    </w:r>
+                    <w:proofErr w:type="spellEnd"/>
+                  </w:p>
+                </w:txbxContent>
+              </v:textbox>
+            </v:roundrect>
+            <v:roundrect id="_x0000_s1121" style="position:absolute;left:3893;top:2894;width:3172;height:330" arcsize="10923f">
+              <v:textbox style="mso-next-textbox:#_x0000_s1121" inset=".5mm,.3mm,.5mm,.3mm">
+                <w:txbxContent>
+                  <w:p>
+                    <w:pPr>
+                      <w:pStyle w:val="HTML-wstpniesformatowany"/>
+                      <w:shd w:val="clear" w:color="auto" w:fill="FFFFFF"/>
+                      <w:rPr>
+                        <w:color w:val="000000"/>
+                      </w:rPr>
+                    </w:pPr>
+                    <w:proofErr w:type="spellStart"/>
+                    <w:r>
+                      <w:rPr>
+                        <w:b/>
+                        <w:bCs/>
+                        <w:color w:val="008000"/>
+                        <w:shd w:val="clear" w:color="auto" w:fill="EFEFEF"/>
+                      </w:rPr>
+                      <w:t>executorStorageSnapshot</w:t>
                     </w:r>
                     <w:proofErr w:type="spellEnd"/>
                   </w:p>
@@ -1073,67 +1254,8 @@
                 </w:txbxContent>
               </v:textbox>
             </v:roundrect>
-            <v:roundrect id="_x0000_s1112" style="position:absolute;left:6336;top:6616;width:1873;height:330" arcsize="10923f">
-              <v:textbox style="mso-next-textbox:#_x0000_s1112" inset=".5mm,.3mm,.5mm,.3mm">
-                <w:txbxContent>
-                  <w:p>
-                    <w:pPr>
-                      <w:pStyle w:val="HTML-wstpniesformatowany"/>
-                      <w:shd w:val="clear" w:color="auto" w:fill="FFFFFF"/>
-                      <w:rPr>
-                        <w:strike/>
-                        <w:color w:val="FF0000"/>
-                      </w:rPr>
-                    </w:pPr>
-                    <w:proofErr w:type="spellStart"/>
-                    <w:r>
-                      <w:rPr>
-                        <w:b/>
-                        <w:bCs/>
-                        <w:strike/>
-                        <w:color w:val="FF0000"/>
-                        <w:shd w:val="clear" w:color="auto" w:fill="EFEFEF"/>
-                      </w:rPr>
-                      <w:t>sourceViewType</w:t>
-                    </w:r>
-                    <w:proofErr w:type="spellEnd"/>
-                  </w:p>
-                </w:txbxContent>
-              </v:textbox>
-            </v:roundrect>
-            <v:roundrect id="_x0000_s1113" style="position:absolute;left:2279;top:3843;width:2461;height:328" arcsize="10923f">
-              <v:textbox style="mso-next-textbox:#_x0000_s1113" inset=".5mm,.3mm,.5mm,.3mm">
-                <w:txbxContent>
-                  <w:p>
-                    <w:pPr>
-                      <w:pStyle w:val="HTML-wstpniesformatowany"/>
-                      <w:shd w:val="clear" w:color="auto" w:fill="FFFFFF"/>
-                      <w:rPr>
-                        <w:strike/>
-                        <w:sz w:val="16"/>
-                      </w:rPr>
-                    </w:pPr>
-                    <w:proofErr w:type="spellStart"/>
-                    <w:r>
-                      <w:rPr>
-                        <w:b/>
-                        <w:bCs/>
-                        <w:strike/>
-                        <w:color w:val="008000"/>
-                        <w:shd w:val="clear" w:color="auto" w:fill="EFEFEF"/>
-                      </w:rPr>
-                      <w:t>executorStorageView</w:t>
-                    </w:r>
-                    <w:proofErr w:type="spellEnd"/>
-                  </w:p>
-                </w:txbxContent>
-              </v:textbox>
-            </v:roundrect>
-            <v:shape id="_x0000_s1114" type="#_x0000_t32" style="position:absolute;left:2528;top:4171;width:982;height:1213;flip:x" o:connectortype="straight">
-              <v:stroke startarrow="diamond" endarrow="open"/>
-            </v:shape>
-            <v:roundrect id="_x0000_s1115" style="position:absolute;left:3728;top:634;width:2698;height:330" arcsize="10923f">
-              <v:textbox style="mso-next-textbox:#_x0000_s1115" inset=".5mm,.3mm,.5mm,.3mm">
+            <v:roundrect id="_x0000_s1123" style="position:absolute;left:4635;top:4605;width:2670;height:330" arcsize="10923f">
+              <v:textbox style="mso-next-textbox:#_x0000_s1123" inset=".5mm,.3mm,.5mm,.3mm">
                 <w:txbxContent>
                   <w:p>
                     <w:pPr>
@@ -1151,7 +1273,7 @@
                         <w:color w:val="008000"/>
                         <w:shd w:val="clear" w:color="auto" w:fill="EFEFEF"/>
                       </w:rPr>
-                      <w:t>executorRestCall</w:t>
+                      <w:t>algorithmRunDownload</w:t>
                     </w:r>
                     <w:proofErr w:type="spellEnd"/>
                   </w:p>
@@ -1159,8 +1281,20 @@
                 </w:txbxContent>
               </v:textbox>
             </v:roundrect>
-            <v:roundrect id="_x0000_s1116" style="position:absolute;left:10117;top:9165;width:2176;height:330" arcsize="10923f">
-              <v:textbox style="mso-next-textbox:#_x0000_s1116" inset=".5mm,.3mm,.5mm,.3mm">
+            <v:shape id="_x0000_s1413" type="#_x0000_t32" style="position:absolute;left:11205;top:9495;width:311;height:436;flip:x y" o:connectortype="straight">
+              <v:stroke endarrow="block"/>
+            </v:shape>
+            <v:shape id="_x0000_s1414" type="#_x0000_t32" style="position:absolute;left:7757;top:8385;width:2360;height:1395;flip:y" o:connectortype="straight">
+              <v:stroke endarrow="block"/>
+            </v:shape>
+            <v:shape id="_x0000_s1415" type="#_x0000_t32" style="position:absolute;left:12293;top:9330;width:667;height:46;flip:x y" o:connectortype="straight">
+              <v:stroke endarrow="block"/>
+            </v:shape>
+            <v:shape id="_x0000_s1416" type="#_x0000_t32" style="position:absolute;left:3246;top:3346;width:2013;height:2368;flip:x y" o:connectortype="straight">
+              <v:stroke endarrow="block"/>
+            </v:shape>
+            <v:roundrect id="_x0000_s1417" style="position:absolute;left:7262;top:2700;width:2239;height:330" arcsize="10923f">
+              <v:textbox style="mso-next-textbox:#_x0000_s1417" inset=".5mm,.3mm,.5mm,.3mm">
                 <w:txbxContent>
                   <w:p>
                     <w:pPr>
@@ -1180,22 +1314,34 @@
                         <w:color w:val="008000"/>
                         <w:shd w:val="clear" w:color="auto" w:fill="EFEFEF"/>
                       </w:rPr>
-                      <w:t>resourceManager</w:t>
-                    </w:r>
-                    <w:proofErr w:type="spellEnd"/>
-                  </w:p>
-                </w:txbxContent>
-              </v:textbox>
-            </v:roundrect>
-            <v:roundrect id="_x0000_s1117" style="position:absolute;left:10117;top:8220;width:2698;height:330" arcsize="10923f">
-              <v:textbox style="mso-next-textbox:#_x0000_s1117" inset=".5mm,.3mm,.5mm,.3mm">
-                <w:txbxContent>
-                  <w:p>
-                    <w:pPr>
-                      <w:pStyle w:val="HTML-wstpniesformatowany"/>
-                      <w:shd w:val="clear" w:color="auto" w:fill="FFFFFF"/>
-                      <w:rPr>
+                      <w:t>algorithmRun</w:t>
+                    </w:r>
+                    <w:r>
+                      <w:rPr>
+                        <w:b/>
+                        <w:bCs/>
                         <w:strike/>
+                        <w:color w:val="008000"/>
+                        <w:shd w:val="clear" w:color="auto" w:fill="EFEFEF"/>
+                      </w:rPr>
+                      <w:t>Type</w:t>
+                    </w:r>
+                    <w:proofErr w:type="spellEnd"/>
+                  </w:p>
+                </w:txbxContent>
+              </v:textbox>
+            </v:roundrect>
+            <v:shape id="_x0000_s1418" type="#_x0000_t32" style="position:absolute;left:7954;top:3030;width:428;height:316;flip:y" o:connectortype="straight">
+              <v:stroke endarrow="block"/>
+            </v:shape>
+            <v:roundrect id="_x0000_s1419" style="position:absolute;left:11516;top:5219;width:2695;height:330" arcsize="10923f">
+              <v:textbox style="mso-next-textbox:#_x0000_s1419" inset=".5mm,.3mm,.5mm,.3mm">
+                <w:txbxContent>
+                  <w:p>
+                    <w:pPr>
+                      <w:pStyle w:val="HTML-wstpniesformatowany"/>
+                      <w:shd w:val="clear" w:color="auto" w:fill="FFFFFF"/>
+                      <w:rPr>
                         <w:color w:val="000000"/>
                       </w:rPr>
                     </w:pPr>
@@ -1204,210 +1350,123 @@
                       <w:rPr>
                         <w:b/>
                         <w:bCs/>
+                        <w:color w:val="008000"/>
+                        <w:shd w:val="clear" w:color="auto" w:fill="EFEFEF"/>
+                      </w:rPr>
+                      <w:t>algorithmScheduleType</w:t>
+                    </w:r>
+                    <w:proofErr w:type="spellEnd"/>
+                  </w:p>
+                </w:txbxContent>
+              </v:textbox>
+            </v:roundrect>
+            <v:shape id="_x0000_s1420" type="#_x0000_t32" style="position:absolute;left:12864;top:3843;width:80;height:1376;flip:x" o:connectortype="straight">
+              <v:stroke startarrow="diamond" endarrow="open"/>
+            </v:shape>
+            <v:roundrect id="_x0000_s1421" style="position:absolute;left:544;top:6209;width:2479;height:330" arcsize="10923f">
+              <v:textbox style="mso-next-textbox:#_x0000_s1421" inset=".5mm,.3mm,.5mm,.3mm">
+                <w:txbxContent>
+                  <w:p>
+                    <w:pPr>
+                      <w:pStyle w:val="HTML-wstpniesformatowany"/>
+                      <w:shd w:val="clear" w:color="auto" w:fill="FFFFFF"/>
+                    </w:pPr>
+                    <w:proofErr w:type="spellStart"/>
+                    <w:r>
+                      <w:rPr>
+                        <w:b/>
+                        <w:bCs/>
+                        <w:color w:val="008000"/>
+                        <w:shd w:val="clear" w:color="auto" w:fill="EFEFEF"/>
+                      </w:rPr>
+                      <w:t>sourceDownloadStat</w:t>
+                    </w:r>
+                    <w:proofErr w:type="spellEnd"/>
+                  </w:p>
+                </w:txbxContent>
+              </v:textbox>
+            </v:roundrect>
+            <v:shape id="_x0000_s1422" type="#_x0000_t32" style="position:absolute;left:1784;top:5714;width:744;height:495;flip:y" o:connectortype="straight">
+              <v:stroke endarrow="block"/>
+            </v:shape>
+            <v:roundrect id="_x0000_s1423" style="position:absolute;left:5091;top:8760;width:3289;height:330" arcsize="10923f">
+              <v:textbox style="mso-next-textbox:#_x0000_s1423" inset=".5mm,.3mm,.5mm,.3mm">
+                <w:txbxContent>
+                  <w:p>
+                    <w:pPr>
+                      <w:pStyle w:val="HTML-wstpniesformatowany"/>
+                      <w:shd w:val="clear" w:color="auto" w:fill="FFFFFF"/>
+                    </w:pPr>
+                    <w:proofErr w:type="spellStart"/>
+                    <w:r>
+                      <w:rPr>
+                        <w:b/>
+                        <w:bCs/>
+                        <w:color w:val="008000"/>
+                        <w:shd w:val="clear" w:color="auto" w:fill="EFEFEF"/>
+                      </w:rPr>
+                      <w:t>sourceDownloadStatColumn</w:t>
+                    </w:r>
+                    <w:proofErr w:type="spellEnd"/>
+                  </w:p>
+                </w:txbxContent>
+              </v:textbox>
+            </v:roundrect>
+            <v:shape id="_x0000_s1424" type="#_x0000_t32" style="position:absolute;left:6736;top:8189;width:623;height:571;flip:y" o:connectortype="straight">
+              <v:stroke endarrow="block"/>
+            </v:shape>
+            <v:roundrect id="_x0000_s1425" style="position:absolute;left:9580;top:4275;width:2976;height:330" arcsize="10923f">
+              <v:textbox style="mso-next-textbox:#_x0000_s1425" inset=".5mm,.3mm,.5mm,.3mm">
+                <w:txbxContent>
+                  <w:p>
+                    <w:pPr>
+                      <w:pStyle w:val="HTML-wstpniesformatowany"/>
+                      <w:shd w:val="clear" w:color="auto" w:fill="FFFFFF"/>
+                      <w:rPr>
                         <w:strike/>
-                        <w:color w:val="008000"/>
-                        <w:shd w:val="clear" w:color="auto" w:fill="EFEFEF"/>
-                      </w:rPr>
-                      <w:t>resourceManagerType</w:t>
-                    </w:r>
-                    <w:proofErr w:type="spellEnd"/>
-                  </w:p>
-                </w:txbxContent>
-              </v:textbox>
-            </v:roundrect>
-            <v:roundrect id="_x0000_s1118" style="position:absolute;left:3893;top:2280;width:1718;height:330" arcsize="10923f">
-              <v:textbox style="mso-next-textbox:#_x0000_s1118" inset=".5mm,.3mm,.5mm,.3mm">
-                <w:txbxContent>
-                  <w:p>
-                    <w:pPr>
-                      <w:pStyle w:val="HTML-wstpniesformatowany"/>
-                      <w:shd w:val="clear" w:color="auto" w:fill="FFFFFF"/>
-                      <w:rPr>
+                        <w:color w:val="FF0000"/>
+                      </w:rPr>
+                    </w:pPr>
+                    <w:proofErr w:type="spellStart"/>
+                    <w:r>
+                      <w:rPr>
+                        <w:b/>
+                        <w:bCs/>
                         <w:strike/>
-                        <w:color w:val="000000"/>
-                      </w:rPr>
-                    </w:pPr>
-                    <w:proofErr w:type="spellStart"/>
+                        <w:color w:val="FF0000"/>
+                        <w:shd w:val="clear" w:color="auto" w:fill="EFEFEF"/>
+                      </w:rPr>
+                      <w:t>algorithm</w:t>
+                    </w:r>
                     <w:r>
                       <w:rPr>
                         <w:b/>
                         <w:bCs/>
                         <w:strike/>
-                        <w:color w:val="008000"/>
-                        <w:shd w:val="clear" w:color="auto" w:fill="EFEFEF"/>
-                      </w:rPr>
-                      <w:t>executorRest</w:t>
-                    </w:r>
-                    <w:proofErr w:type="spellEnd"/>
-                  </w:p>
-                  <w:p/>
-                </w:txbxContent>
-              </v:textbox>
-            </v:roundrect>
-            <v:roundrect id="_x0000_s1119" style="position:absolute;left:6831;top:4094;width:2094;height:330" arcsize="10923f">
-              <v:textbox style="mso-next-textbox:#_x0000_s1119" inset=".5mm,.3mm,.5mm,.3mm">
-                <w:txbxContent>
-                  <w:p>
-                    <w:pPr>
-                      <w:pStyle w:val="HTML-wstpniesformatowany"/>
-                      <w:shd w:val="clear" w:color="auto" w:fill="FFFFFF"/>
-                      <w:rPr>
+                        <w:color w:val="FF0000"/>
+                        <w:shd w:val="clear" w:color="auto" w:fill="EFEFEF"/>
+                      </w:rPr>
+                      <w:t>Type</w:t>
+                    </w:r>
+                    <w:r>
+                      <w:rPr>
+                        <w:b/>
+                        <w:bCs/>
                         <w:strike/>
-                        <w:color w:val="000000"/>
-                      </w:rPr>
-                    </w:pPr>
-                    <w:proofErr w:type="spellStart"/>
-                    <w:r>
-                      <w:rPr>
-                        <w:b/>
-                        <w:bCs/>
-                        <w:strike/>
-                        <w:color w:val="008000"/>
-                        <w:shd w:val="clear" w:color="auto" w:fill="EFEFEF"/>
-                      </w:rPr>
-                      <w:t>algorithmRunView</w:t>
-                    </w:r>
-                    <w:proofErr w:type="spellEnd"/>
-                  </w:p>
-                  <w:p/>
-                </w:txbxContent>
-              </v:textbox>
-            </v:roundrect>
-            <v:roundrect id="_x0000_s1120" style="position:absolute;left:6087;top:9780;width:3340;height:330" arcsize="10923f">
-              <v:textbox style="mso-next-textbox:#_x0000_s1120" inset=".5mm,.3mm,.5mm,.3mm">
-                <w:txbxContent>
-                  <w:p>
-                    <w:pPr>
-                      <w:pStyle w:val="HTML-wstpniesformatowany"/>
-                      <w:shd w:val="clear" w:color="auto" w:fill="FFFFFF"/>
-                      <w:rPr>
-                        <w:strike/>
-                        <w:color w:val="000000"/>
-                      </w:rPr>
-                    </w:pPr>
-                    <w:proofErr w:type="spellStart"/>
-                    <w:r>
-                      <w:rPr>
-                        <w:b/>
-                        <w:bCs/>
-                        <w:strike/>
-                        <w:color w:val="008000"/>
-                        <w:shd w:val="clear" w:color="auto" w:fill="EFEFEF"/>
-                      </w:rPr>
-                      <w:t>resourceManagerAllocation</w:t>
-                    </w:r>
-                    <w:proofErr w:type="spellEnd"/>
-                  </w:p>
-                </w:txbxContent>
-              </v:textbox>
-            </v:roundrect>
-            <v:roundrect id="_x0000_s1121" style="position:absolute;left:3893;top:2894;width:3172;height:330" arcsize="10923f">
-              <v:textbox style="mso-next-textbox:#_x0000_s1121" inset=".5mm,.3mm,.5mm,.3mm">
-                <w:txbxContent>
-                  <w:p>
-                    <w:pPr>
-                      <w:pStyle w:val="HTML-wstpniesformatowany"/>
-                      <w:shd w:val="clear" w:color="auto" w:fill="FFFFFF"/>
-                      <w:rPr>
-                        <w:strike/>
-                        <w:color w:val="000000"/>
-                      </w:rPr>
-                    </w:pPr>
-                    <w:proofErr w:type="spellStart"/>
-                    <w:r>
-                      <w:rPr>
-                        <w:b/>
-                        <w:bCs/>
-                        <w:strike/>
-                        <w:color w:val="008000"/>
-                        <w:shd w:val="clear" w:color="auto" w:fill="EFEFEF"/>
-                      </w:rPr>
-                      <w:t>executorStorageSnapshot</w:t>
-                    </w:r>
-                    <w:proofErr w:type="spellEnd"/>
-                  </w:p>
-                  <w:p/>
-                </w:txbxContent>
-              </v:textbox>
-            </v:roundrect>
-            <v:roundrect id="_x0000_s1123" style="position:absolute;left:4635;top:4605;width:2670;height:330" arcsize="10923f">
-              <v:textbox style="mso-next-textbox:#_x0000_s1123" inset=".5mm,.3mm,.5mm,.3mm">
-                <w:txbxContent>
-                  <w:p>
-                    <w:pPr>
-                      <w:pStyle w:val="HTML-wstpniesformatowany"/>
-                      <w:shd w:val="clear" w:color="auto" w:fill="FFFFFF"/>
-                      <w:rPr>
-                        <w:color w:val="000000"/>
-                      </w:rPr>
-                    </w:pPr>
-                    <w:proofErr w:type="spellStart"/>
-                    <w:r>
-                      <w:rPr>
-                        <w:b/>
-                        <w:bCs/>
-                        <w:color w:val="008000"/>
-                        <w:shd w:val="clear" w:color="auto" w:fill="EFEFEF"/>
-                      </w:rPr>
-                      <w:t>algorithmRunDownload</w:t>
-                    </w:r>
-                    <w:proofErr w:type="spellEnd"/>
-                  </w:p>
-                  <w:p/>
-                </w:txbxContent>
-              </v:textbox>
-            </v:roundrect>
-            <v:shape id="_x0000_s1413" type="#_x0000_t32" style="position:absolute;left:11205;top:9495;width:311;height:436;flip:x y" o:connectortype="straight">
+                        <w:color w:val="FF0000"/>
+                        <w:shd w:val="clear" w:color="auto" w:fill="EFEFEF"/>
+                      </w:rPr>
+                      <w:t>OutputType</w:t>
+                    </w:r>
+                    <w:proofErr w:type="spellEnd"/>
+                  </w:p>
+                </w:txbxContent>
+              </v:textbox>
+            </v:roundrect>
+            <v:shape id="_x0000_s1426" type="#_x0000_t32" style="position:absolute;left:2847;top:2535;width:7270;height:6795;flip:x y" o:connectortype="straight">
               <v:stroke endarrow="block"/>
             </v:shape>
-            <v:shape id="_x0000_s1414" type="#_x0000_t32" style="position:absolute;left:7757;top:8385;width:2360;height:1395;flip:y" o:connectortype="straight">
-              <v:stroke endarrow="block"/>
-            </v:shape>
-            <v:shape id="_x0000_s1415" type="#_x0000_t32" style="position:absolute;left:12293;top:9330;width:667;height:46;flip:x y" o:connectortype="straight">
-              <v:stroke endarrow="block"/>
-            </v:shape>
-            <v:shape id="_x0000_s1416" type="#_x0000_t32" style="position:absolute;left:3246;top:3346;width:1845;height:2038;flip:x y" o:connectortype="straight">
-              <v:stroke endarrow="block"/>
-            </v:shape>
-            <v:roundrect id="_x0000_s1417" style="position:absolute;left:7262;top:2700;width:2239;height:330" arcsize="10923f">
-              <v:textbox style="mso-next-textbox:#_x0000_s1417" inset=".5mm,.3mm,.5mm,.3mm">
-                <w:txbxContent>
-                  <w:p>
-                    <w:pPr>
-                      <w:pStyle w:val="HTML-wstpniesformatowany"/>
-                      <w:shd w:val="clear" w:color="auto" w:fill="FFFFFF"/>
-                      <w:rPr>
-                        <w:strike/>
-                        <w:color w:val="000000"/>
-                      </w:rPr>
-                    </w:pPr>
-                    <w:proofErr w:type="spellStart"/>
-                    <w:r>
-                      <w:rPr>
-                        <w:b/>
-                        <w:bCs/>
-                        <w:strike/>
-                        <w:color w:val="008000"/>
-                        <w:shd w:val="clear" w:color="auto" w:fill="EFEFEF"/>
-                      </w:rPr>
-                      <w:t>algorithmRun</w:t>
-                    </w:r>
-                    <w:r>
-                      <w:rPr>
-                        <w:b/>
-                        <w:bCs/>
-                        <w:strike/>
-                        <w:color w:val="008000"/>
-                        <w:shd w:val="clear" w:color="auto" w:fill="EFEFEF"/>
-                      </w:rPr>
-                      <w:t>Type</w:t>
-                    </w:r>
-                    <w:proofErr w:type="spellEnd"/>
-                  </w:p>
-                </w:txbxContent>
-              </v:textbox>
-            </v:roundrect>
-            <v:shape id="_x0000_s1418" type="#_x0000_t32" style="position:absolute;left:7954;top:3030;width:428;height:316;flip:y" o:connectortype="straight">
+            <v:shape id="_x0000_s1427" type="#_x0000_t32" style="position:absolute;left:3556;top:5549;width:3180;height:3211;flip:x y" o:connectortype="straight">
               <v:stroke endarrow="block"/>
             </v:shape>
             <w10:wrap type="none"/>
@@ -3564,12 +3623,6 @@
             <v:shape id="_x0000_s1260" type="#_x0000_t32" style="position:absolute;left:2013;top:2700;width:239;height:1215;flip:x y" o:connectortype="straight">
               <v:stroke startarrow="diamond" endarrow="open"/>
             </v:shape>
-            <v:shape id="_x0000_s1279" type="#_x0000_t32" style="position:absolute;left:2847;top:4696;width:135;height:569;flip:x y" o:connectortype="straight">
-              <v:stroke endarrow="block"/>
-            </v:shape>
-            <v:shape id="_x0000_s1281" type="#_x0000_t32" style="position:absolute;left:1966;top:4800;width:138;height:570;flip:x y" o:connectortype="straight">
-              <v:stroke endarrow="block"/>
-            </v:shape>
             <v:shape id="_x0000_s1282" type="#_x0000_t32" style="position:absolute;left:1925;top:1859;width:88;height:511" o:connectortype="straight">
               <v:stroke startarrow="diamond" endarrow="open"/>
             </v:shape>
@@ -3581,12 +3634,6 @@
             </v:shape>
             <v:shape id="_x0000_s1293" type="#_x0000_t32" style="position:absolute;left:2847;top:1274;width:2424;height:1261;flip:x" o:connectortype="straight">
               <v:stroke startarrow="diamond" endarrow="open"/>
-            </v:shape>
-            <v:shape id="_x0000_s1295" type="#_x0000_t32" style="position:absolute;left:2252;top:4813;width:138;height:570;flip:x y" o:connectortype="straight">
-              <v:stroke endarrow="block"/>
-            </v:shape>
-            <v:shape id="_x0000_s1300" type="#_x0000_t32" style="position:absolute;left:2478;top:4800;width:136;height:569;flip:x y" o:connectortype="straight">
-              <v:stroke endarrow="block"/>
             </v:shape>
             <v:roundrect id="_x0000_s1302" style="position:absolute;left:1179;top:2370;width:1668;height:330" arcsize="10923f">
               <v:textbox style="mso-next-textbox:#_x0000_s1302" inset=".5mm,.3mm,.5mm,.3mm">
@@ -3758,38 +3805,17 @@
           <w:lang w:val="en-US"/>
         </w:rPr>
       </w:pPr>
-    </w:p>
-    <w:p>
-      <w:pPr>
-        <w:rPr>
-          <w:lang w:val="en-US"/>
-        </w:rPr>
-      </w:pPr>
       <w:r>
         <w:pict>
-          <v:group id="_x0000_s1319" editas="canvas" style="width:813.5pt;height:549.8pt;mso-position-horizontal-relative:char;mso-position-vertical-relative:line" coordorigin="284,284" coordsize="16270,10996">
+          <v:group id="_x0000_s1429" editas="canvas" style="width:813.5pt;height:549.8pt;mso-position-horizontal-relative:char;mso-position-vertical-relative:line" coordorigin="284,284" coordsize="16270,10996">
             <o:lock v:ext="edit" aspectratio="t"/>
-            <v:shape id="_x0000_s1320" type="#_x0000_t75" style="position:absolute;left:284;top:284;width:16270;height:10996" o:preferrelative="f">
+            <v:shape id="_x0000_s1430" type="#_x0000_t75" style="position:absolute;left:284;top:284;width:16270;height:10996" o:preferrelative="f">
               <v:fill o:detectmouseclick="t"/>
               <v:path o:extrusionok="t" o:connecttype="none"/>
               <o:lock v:ext="edit" text="t"/>
             </v:shape>
-            <v:roundrect id="_x0000_s1321" style="position:absolute;left:284;top:390;width:4877;height:4545" arcsize="10923f" fillcolor="#fde9d9 [665]">
-              <v:textbox style="mso-next-textbox:#_x0000_s1321" inset=".5mm,.3mm,.5mm,.3mm">
-                <w:txbxContent>
-                  <w:p/>
-                </w:txbxContent>
-              </v:textbox>
-            </v:roundrect>
-            <v:roundrect id="_x0000_s1322" style="position:absolute;left:284;top:5265;width:8193;height:4276" arcsize="10923f" fillcolor="#dbe5f1 [660]">
-              <v:textbox style="mso-next-textbox:#_x0000_s1322" inset=".5mm,.3mm,.5mm,.3mm">
-                <w:txbxContent>
-                  <w:p/>
-                </w:txbxContent>
-              </v:textbox>
-            </v:roundrect>
-            <v:roundrect id="_x0000_s1323" style="position:absolute;left:903;top:469;width:1799;height:330" arcsize="10923f">
-              <v:textbox style="mso-next-textbox:#_x0000_s1323" inset=".5mm,.3mm,.5mm,.3mm">
+            <v:roundrect id="_x0000_s1431" style="position:absolute;left:903;top:469;width:1799;height:330" arcsize="10923f">
+              <v:textbox style="mso-next-textbox:#_x0000_s1431" inset=".5mm,.3mm,.5mm,.3mm">
                 <w:txbxContent>
                   <w:p>
                     <w:pPr>
@@ -3837,8 +3863,8 @@
                 </w:txbxContent>
               </v:textbox>
             </v:roundrect>
-            <v:roundrect id="_x0000_s1324" style="position:absolute;left:820;top:1529;width:2210;height:330" arcsize="10923f">
-              <v:textbox style="mso-next-textbox:#_x0000_s1324" inset=".5mm,.3mm,.5mm,.3mm">
+            <v:roundrect id="_x0000_s1432" style="position:absolute;left:820;top:1529;width:2210;height:330" arcsize="10923f">
+              <v:textbox style="mso-next-textbox:#_x0000_s1432" inset=".5mm,.3mm,.5mm,.3mm">
                 <w:txbxContent>
                   <w:p>
                     <w:pPr>
@@ -3863,8 +3889,8 @@
                 </w:txbxContent>
               </v:textbox>
             </v:roundrect>
-            <v:roundrect id="_x0000_s1325" style="position:absolute;left:4415;top:6286;width:1586;height:330" arcsize="10923f">
-              <v:textbox style="mso-next-textbox:#_x0000_s1325" inset=".5mm,.3mm,.5mm,.3mm">
+            <v:roundrect id="_x0000_s1433" style="position:absolute;left:4415;top:6946;width:1586;height:330" arcsize="10923f">
+              <v:textbox style="mso-next-textbox:#_x0000_s1433" inset=".5mm,.3mm,.5mm,.3mm">
                 <w:txbxContent>
                   <w:p>
                     <w:pPr>
@@ -3889,8 +3915,8 @@
                 </w:txbxContent>
               </v:textbox>
             </v:roundrect>
-            <v:roundrect id="_x0000_s1326" style="position:absolute;left:544;top:4424;width:2601;height:330" arcsize="10923f">
-              <v:textbox style="mso-next-textbox:#_x0000_s1326" inset=".5mm,.3mm,.5mm,.3mm">
+            <v:roundrect id="_x0000_s1434" style="position:absolute;left:544;top:4424;width:2601;height:330" arcsize="10923f">
+              <v:textbox style="mso-next-textbox:#_x0000_s1434" inset=".5mm,.3mm,.5mm,.3mm">
                 <w:txbxContent>
                   <w:p>
                     <w:pPr>
@@ -3916,8 +3942,8 @@
                 </w:txbxContent>
               </v:textbox>
             </v:roundrect>
-            <v:roundrect id="_x0000_s1327" style="position:absolute;left:11857;top:1950;width:1916;height:330" arcsize="10923f">
-              <v:textbox style="mso-next-textbox:#_x0000_s1327" inset=".5mm,.3mm,.5mm,.3mm">
+            <v:roundrect id="_x0000_s1435" style="position:absolute;left:11857;top:1950;width:1916;height:330" arcsize="10923f">
+              <v:textbox style="mso-next-textbox:#_x0000_s1435" inset=".5mm,.3mm,.5mm,.3mm">
                 <w:txbxContent>
                   <w:p>
                     <w:pPr>
@@ -3942,8 +3968,8 @@
                 </w:txbxContent>
               </v:textbox>
             </v:roundrect>
-            <v:roundrect id="_x0000_s1328" style="position:absolute;left:1798;top:7890;width:2095;height:330" arcsize="10923f">
-              <v:textbox style="mso-next-textbox:#_x0000_s1328" inset=".5mm,.3mm,.5mm,.3mm">
+            <v:roundrect id="_x0000_s1436" style="position:absolute;left:1798;top:8550;width:2095;height:330" arcsize="10923f">
+              <v:textbox style="mso-next-textbox:#_x0000_s1436" inset=".5mm,.3mm,.5mm,.3mm">
                 <w:txbxContent>
                   <w:p>
                     <w:pPr>
@@ -3968,8 +3994,8 @@
                 </w:txbxContent>
               </v:textbox>
             </v:roundrect>
-            <v:roundrect id="_x0000_s1329" style="position:absolute;left:6426;top:2160;width:3075;height:330" arcsize="10923f">
-              <v:textbox style="mso-next-textbox:#_x0000_s1329" inset=".5mm,.3mm,.5mm,.3mm">
+            <v:roundrect id="_x0000_s1437" style="position:absolute;left:8209;top:2115;width:3075;height:330" arcsize="10923f">
+              <v:textbox style="mso-next-textbox:#_x0000_s1437" inset=".5mm,.3mm,.5mm,.3mm">
                 <w:txbxContent>
                   <w:p>
                     <w:pPr>
@@ -3994,8 +4020,8 @@
                 </w:txbxContent>
               </v:textbox>
             </v:roundrect>
-            <v:roundrect id="_x0000_s1330" style="position:absolute;left:1084;top:3181;width:2162;height:330" arcsize="10923f">
-              <v:textbox style="mso-next-textbox:#_x0000_s1330" inset=".5mm,.3mm,.5mm,.3mm">
+            <v:roundrect id="_x0000_s1438" style="position:absolute;left:1084;top:3181;width:2162;height:330" arcsize="10923f">
+              <v:textbox style="mso-next-textbox:#_x0000_s1438" inset=".5mm,.3mm,.5mm,.3mm">
                 <w:txbxContent>
                   <w:p>
                     <w:pPr>
@@ -4020,8 +4046,8 @@
                 </w:txbxContent>
               </v:textbox>
             </v:roundrect>
-            <v:roundrect id="_x0000_s1331" style="position:absolute;left:6556;top:1199;width:2703;height:330" arcsize="10923f">
-              <v:textbox style="mso-next-textbox:#_x0000_s1331" inset=".5mm,.3mm,.5mm,.3mm">
+            <v:roundrect id="_x0000_s1439" style="position:absolute;left:8581;top:469;width:2703;height:330" arcsize="10923f">
+              <v:textbox style="mso-next-textbox:#_x0000_s1439" inset=".5mm,.3mm,.5mm,.3mm">
                 <w:txbxContent>
                   <w:p>
                     <w:pPr>
@@ -4046,8 +4072,8 @@
                 </w:txbxContent>
               </v:textbox>
             </v:roundrect>
-            <v:roundrect id="_x0000_s1332" style="position:absolute;left:1129;top:7111;width:1718;height:330" arcsize="10923f">
-              <v:textbox style="mso-next-textbox:#_x0000_s1332" inset=".5mm,.3mm,.5mm,.3mm">
+            <v:roundrect id="_x0000_s1440" style="position:absolute;left:1129;top:7771;width:1718;height:330" arcsize="10923f">
+              <v:textbox style="mso-next-textbox:#_x0000_s1440" inset=".5mm,.3mm,.5mm,.3mm">
                 <w:txbxContent>
                   <w:p>
                     <w:pPr>
@@ -4072,8 +4098,8 @@
                 </w:txbxContent>
               </v:textbox>
             </v:roundrect>
-            <v:roundrect id="_x0000_s1333" style="position:absolute;left:6930;top:469;width:1855;height:330" arcsize="10923f">
-              <v:textbox style="mso-next-textbox:#_x0000_s1333" inset=".5mm,.3mm,.5mm,.3mm">
+            <v:roundrect id="_x0000_s1441" style="position:absolute;left:5970;top:469;width:1855;height:330" arcsize="10923f">
+              <v:textbox style="mso-next-textbox:#_x0000_s1441" inset=".5mm,.3mm,.5mm,.3mm">
                 <w:txbxContent>
                   <w:p>
                     <w:pPr>
@@ -4098,8 +4124,8 @@
                 </w:txbxContent>
               </v:textbox>
             </v:roundrect>
-            <v:roundrect id="_x0000_s1334" style="position:absolute;left:1256;top:6121;width:2047;height:330" arcsize="10923f">
-              <v:textbox style="mso-next-textbox:#_x0000_s1334" inset=".5mm,.3mm,.5mm,.3mm">
+            <v:roundrect id="_x0000_s1442" style="position:absolute;left:1256;top:6781;width:2047;height:330" arcsize="10923f">
+              <v:textbox style="mso-next-textbox:#_x0000_s1442" inset=".5mm,.3mm,.5mm,.3mm">
                 <w:txbxContent>
                   <w:p>
                     <w:pPr>
@@ -4124,8 +4150,8 @@
                 </w:txbxContent>
               </v:textbox>
             </v:roundrect>
-            <v:roundrect id="_x0000_s1335" style="position:absolute;left:1500;top:5384;width:2056;height:330" arcsize="10923f">
-              <v:textbox style="mso-next-textbox:#_x0000_s1335" inset=".5mm,.3mm,.5mm,.3mm">
+            <v:roundrect id="_x0000_s1443" style="position:absolute;left:1500;top:5384;width:2056;height:330" arcsize="10923f">
+              <v:textbox style="mso-next-textbox:#_x0000_s1443" inset=".5mm,.3mm,.5mm,.3mm">
                 <w:txbxContent>
                   <w:p>
                     <w:pPr>
@@ -4150,8 +4176,8 @@
                 </w:txbxContent>
               </v:textbox>
             </v:roundrect>
-            <v:roundrect id="_x0000_s1336" style="position:absolute;left:2442;top:8835;width:1810;height:330" arcsize="10923f">
-              <v:textbox style="mso-next-textbox:#_x0000_s1336" inset=".5mm,.3mm,.5mm,.3mm">
+            <v:roundrect id="_x0000_s1444" style="position:absolute;left:2442;top:9495;width:1810;height:330" arcsize="10923f">
+              <v:textbox style="mso-next-textbox:#_x0000_s1444" inset=".5mm,.3mm,.5mm,.3mm">
                 <w:txbxContent>
                   <w:p>
                     <w:pPr>
@@ -4176,8 +4202,8 @@
                 </w:txbxContent>
               </v:textbox>
             </v:roundrect>
-            <v:roundrect id="_x0000_s1337" style="position:absolute;left:4094;top:5384;width:1993;height:330" arcsize="10923f">
-              <v:textbox style="mso-next-textbox:#_x0000_s1337" inset=".5mm,.3mm,.5mm,.3mm">
+            <v:roundrect id="_x0000_s1445" style="position:absolute;left:4262;top:5714;width:1993;height:330" arcsize="10923f">
+              <v:textbox style="mso-next-textbox:#_x0000_s1445" inset=".5mm,.3mm,.5mm,.3mm">
                 <w:txbxContent>
                   <w:p>
                     <w:pPr>
@@ -4202,8 +4228,8 @@
                 </w:txbxContent>
               </v:textbox>
             </v:roundrect>
-            <v:roundrect id="_x0000_s1338" style="position:absolute;left:13588;top:1231;width:2568;height:330" arcsize="10923f">
-              <v:textbox style="mso-next-textbox:#_x0000_s1338" inset=".5mm,.3mm,.5mm,.3mm">
+            <v:roundrect id="_x0000_s1446" style="position:absolute;left:13773;top:1396;width:2568;height:330" arcsize="10923f">
+              <v:textbox style="mso-next-textbox:#_x0000_s1446" inset=".5mm,.3mm,.5mm,.3mm">
                 <w:txbxContent>
                   <w:p>
                     <w:pPr>
@@ -4228,8 +4254,8 @@
                 </w:txbxContent>
               </v:textbox>
             </v:roundrect>
-            <v:roundrect id="_x0000_s1339" style="position:absolute;left:3556;top:7199;width:2158;height:332" arcsize="10923f">
-              <v:textbox style="mso-next-textbox:#_x0000_s1339" inset=".5mm,.3mm,.5mm,.3mm">
+            <v:roundrect id="_x0000_s1447" style="position:absolute;left:3556;top:7859;width:2158;height:332" arcsize="10923f">
+              <v:textbox style="mso-next-textbox:#_x0000_s1447" inset=".5mm,.3mm,.5mm,.3mm">
                 <w:txbxContent>
                   <w:p>
                     <w:pPr>
@@ -4254,8 +4280,8 @@
                 </w:txbxContent>
               </v:textbox>
             </v:roundrect>
-            <v:roundrect id="_x0000_s1340" style="position:absolute;left:9984;top:3346;width:2384;height:330" arcsize="10923f">
-              <v:textbox style="mso-next-textbox:#_x0000_s1340" inset=".5mm,.3mm,.5mm,.3mm">
+            <v:roundrect id="_x0000_s1448" style="position:absolute;left:11752;top:3513;width:2384;height:330" arcsize="10923f">
+              <v:textbox style="mso-next-textbox:#_x0000_s1448" inset=".5mm,.3mm,.5mm,.3mm">
                 <w:txbxContent>
                   <w:p>
                     <w:pPr>
@@ -4280,8 +4306,8 @@
                 </w:txbxContent>
               </v:textbox>
             </v:roundrect>
-            <v:roundrect id="_x0000_s1341" style="position:absolute;left:8785;top:5549;width:2701;height:330" arcsize="10923f">
-              <v:textbox style="mso-next-textbox:#_x0000_s1341" inset=".5mm,.3mm,.5mm,.3mm">
+            <v:roundrect id="_x0000_s1449" style="position:absolute;left:8925;top:5879;width:2701;height:330" arcsize="10923f">
+              <v:textbox style="mso-next-textbox:#_x0000_s1449" inset=".5mm,.3mm,.5mm,.3mm">
                 <w:txbxContent>
                   <w:p>
                     <w:pPr>
@@ -4306,8 +4332,8 @@
                 </w:txbxContent>
               </v:textbox>
             </v:roundrect>
-            <v:roundrect id="_x0000_s1342" style="position:absolute;left:7122;top:3346;width:1663;height:330" arcsize="10923f">
-              <v:textbox style="mso-next-textbox:#_x0000_s1342" inset=".5mm,.3mm,.5mm,.3mm">
+            <v:roundrect id="_x0000_s1450" style="position:absolute;left:7122;top:3346;width:1663;height:330" arcsize="10923f">
+              <v:textbox style="mso-next-textbox:#_x0000_s1450" inset=".5mm,.3mm,.5mm,.3mm">
                 <w:txbxContent>
                   <w:p>
                     <w:pPr>
@@ -4332,8 +4358,8 @@
                 </w:txbxContent>
               </v:textbox>
             </v:roundrect>
-            <v:roundrect id="_x0000_s1343" style="position:absolute;left:6001;top:7201;width:2208;height:330" arcsize="10923f">
-              <v:textbox style="mso-next-textbox:#_x0000_s1343" inset=".5mm,.3mm,.5mm,.3mm">
+            <v:roundrect id="_x0000_s1451" style="position:absolute;left:6255;top:7859;width:2208;height:330" arcsize="10923f">
+              <v:textbox style="mso-next-textbox:#_x0000_s1451" inset=".5mm,.3mm,.5mm,.3mm">
                 <w:txbxContent>
                   <w:p>
                     <w:pPr>
@@ -4358,8 +4384,8 @@
                 </w:txbxContent>
               </v:textbox>
             </v:roundrect>
-            <v:roundrect id="_x0000_s1344" style="position:absolute;left:4740;top:10365;width:2698;height:330" arcsize="10923f">
-              <v:textbox style="mso-next-textbox:#_x0000_s1344" inset=".5mm,.3mm,.5mm,.3mm">
+            <v:roundrect id="_x0000_s1452" style="position:absolute;left:12960;top:9211;width:2698;height:330" arcsize="10923f">
+              <v:textbox style="mso-next-textbox:#_x0000_s1452" inset=".5mm,.3mm,.5mm,.3mm">
                 <w:txbxContent>
                   <w:p>
                     <w:pPr>
@@ -4377,7 +4403,370 @@
                         <w:color w:val="008000"/>
                         <w:shd w:val="clear" w:color="auto" w:fill="EFEFEF"/>
                       </w:rPr>
-                      <w:t>resourcemanagercheck</w:t>
+                      <w:t>resourceManagerCheck</w:t>
+                    </w:r>
+                    <w:proofErr w:type="spellEnd"/>
+                  </w:p>
+                </w:txbxContent>
+              </v:textbox>
+            </v:roundrect>
+            <v:roundrect id="_x0000_s1453" style="position:absolute;left:8209;top:4605;width:2099;height:330" arcsize="10923f">
+              <v:textbox style="mso-next-textbox:#_x0000_s1453" inset=".5mm,.3mm,.5mm,.3mm">
+                <w:txbxContent>
+                  <w:p>
+                    <w:pPr>
+                      <w:pStyle w:val="HTML-wstpniesformatowany"/>
+                      <w:shd w:val="clear" w:color="auto" w:fill="FFFFFF"/>
+                      <w:rPr>
+                        <w:color w:val="000000"/>
+                      </w:rPr>
+                    </w:pPr>
+                    <w:proofErr w:type="spellStart"/>
+                    <w:r>
+                      <w:rPr>
+                        <w:b/>
+                        <w:bCs/>
+                        <w:color w:val="008000"/>
+                        <w:shd w:val="clear" w:color="auto" w:fill="EFEFEF"/>
+                      </w:rPr>
+                      <w:t>algorithmOutput</w:t>
+                    </w:r>
+                    <w:proofErr w:type="spellEnd"/>
+                  </w:p>
+                </w:txbxContent>
+              </v:textbox>
+            </v:roundrect>
+            <v:roundrect id="_x0000_s1454" style="position:absolute;left:13367;top:7771;width:3026;height:330" arcsize="10923f">
+              <v:textbox style="mso-next-textbox:#_x0000_s1454" inset=".5mm,.3mm,.5mm,.3mm">
+                <w:txbxContent>
+                  <w:p>
+                    <w:pPr>
+                      <w:pStyle w:val="HTML-wstpniesformatowany"/>
+                      <w:shd w:val="clear" w:color="auto" w:fill="FFFFFF"/>
+                    </w:pPr>
+                    <w:proofErr w:type="spellStart"/>
+                    <w:r>
+                      <w:rPr>
+                        <w:b/>
+                        <w:bCs/>
+                        <w:color w:val="008000"/>
+                        <w:shd w:val="clear" w:color="auto" w:fill="EFEFEF"/>
+                      </w:rPr>
+                      <w:t>algorithmScheduleColumn</w:t>
+                    </w:r>
+                    <w:proofErr w:type="spellEnd"/>
+                  </w:p>
+                </w:txbxContent>
+              </v:textbox>
+            </v:roundrect>
+            <v:roundrect id="_x0000_s1455" style="position:absolute;left:11752;top:2566;width:2847;height:328" arcsize="10923f">
+              <v:textbox style="mso-next-textbox:#_x0000_s1455" inset=".5mm,.3mm,.5mm,.3mm">
+                <w:txbxContent>
+                  <w:p>
+                    <w:pPr>
+                      <w:pStyle w:val="HTML-wstpniesformatowany"/>
+                      <w:shd w:val="clear" w:color="auto" w:fill="FFFFFF"/>
+                    </w:pPr>
+                    <w:proofErr w:type="spellStart"/>
+                    <w:r>
+                      <w:rPr>
+                        <w:b/>
+                        <w:bCs/>
+                        <w:color w:val="008000"/>
+                        <w:shd w:val="clear" w:color="auto" w:fill="EFEFEF"/>
+                      </w:rPr>
+                      <w:t>algorithmScheduleParam</w:t>
+                    </w:r>
+                    <w:proofErr w:type="spellEnd"/>
+                  </w:p>
+                </w:txbxContent>
+              </v:textbox>
+            </v:roundrect>
+            <v:roundrect id="_x0000_s1456" style="position:absolute;left:9171;top:6871;width:3197;height:330" arcsize="10923f">
+              <v:textbox style="mso-next-textbox:#_x0000_s1456" inset=".5mm,.3mm,.5mm,.3mm">
+                <w:txbxContent>
+                  <w:p>
+                    <w:pPr>
+                      <w:pStyle w:val="HTML-wstpniesformatowany"/>
+                      <w:shd w:val="clear" w:color="auto" w:fill="FFFFFF"/>
+                      <w:rPr>
+                        <w:color w:val="FF0000"/>
+                      </w:rPr>
+                    </w:pPr>
+                    <w:proofErr w:type="spellStart"/>
+                    <w:r>
+                      <w:rPr>
+                        <w:b/>
+                        <w:bCs/>
+                        <w:color w:val="FF0000"/>
+                        <w:shd w:val="clear" w:color="auto" w:fill="EFEFEF"/>
+                      </w:rPr>
+                      <w:t>algorithmScheduleViewType</w:t>
+                    </w:r>
+                    <w:proofErr w:type="spellEnd"/>
+                  </w:p>
+                </w:txbxContent>
+              </v:textbox>
+            </v:roundrect>
+            <v:roundrect id="_x0000_s1457" style="position:absolute;left:12815;top:390;width:3114;height:330" arcsize="10923f">
+              <v:textbox style="mso-next-textbox:#_x0000_s1457" inset=".5mm,.3mm,.5mm,.3mm">
+                <w:txbxContent>
+                  <w:p>
+                    <w:pPr>
+                      <w:pStyle w:val="HTML-wstpniesformatowany"/>
+                      <w:shd w:val="clear" w:color="auto" w:fill="FFFFFF"/>
+                      <w:rPr>
+                        <w:color w:val="FF0000"/>
+                      </w:rPr>
+                    </w:pPr>
+                    <w:proofErr w:type="spellStart"/>
+                    <w:r>
+                      <w:rPr>
+                        <w:b/>
+                        <w:bCs/>
+                        <w:color w:val="FF0000"/>
+                        <w:shd w:val="clear" w:color="auto" w:fill="EFEFEF"/>
+                      </w:rPr>
+                      <w:t>algorithmTypeColumnType</w:t>
+                    </w:r>
+                    <w:proofErr w:type="spellEnd"/>
+                  </w:p>
+                </w:txbxContent>
+              </v:textbox>
+            </v:roundrect>
+            <v:shape id="_x0000_s1458" type="#_x0000_t32" style="position:absolute;left:1803;top:799;width:122;height:730;flip:x y" o:connectortype="straight">
+              <v:stroke startarrow="diamond" endarrow="open"/>
+            </v:shape>
+            <v:shape id="_x0000_s1459" type="#_x0000_t32" style="position:absolute;left:3556;top:5549;width:706;height:330" o:connectortype="straight">
+              <v:stroke startarrow="diamond" endarrow="open"/>
+            </v:shape>
+            <v:shape id="_x0000_s1460" type="#_x0000_t32" style="position:absolute;left:2702;top:634;width:5507;height:1646;flip:x y" o:connectortype="straight">
+              <v:stroke startarrow="diamond" endarrow="open"/>
+            </v:shape>
+            <v:shape id="_x0000_s1461" type="#_x0000_t32" style="position:absolute;left:14136;top:3678;width:744;height:4093;flip:x y" o:connectortype="straight">
+              <v:stroke startarrow="diamond" endarrow="open"/>
+            </v:shape>
+            <v:shape id="_x0000_s1462" type="#_x0000_t32" style="position:absolute;left:5208;top:6044;width:51;height:902;flip:x" o:connectortype="straight">
+              <v:stroke startarrow="diamond" endarrow="open"/>
+            </v:shape>
+            <v:shape id="_x0000_s1463" type="#_x0000_t32" style="position:absolute;left:2013;top:2700;width:152;height:481;flip:x y" o:connectortype="straight">
+              <v:stroke startarrow="diamond" endarrow="open"/>
+            </v:shape>
+            <v:shape id="_x0000_s1464" type="#_x0000_t32" style="position:absolute;left:4740;top:4007;width:3469;height:763;flip:x y" o:connectortype="straight">
+              <v:stroke endarrow="block"/>
+            </v:shape>
+            <v:shape id="_x0000_s1465" type="#_x0000_t32" style="position:absolute;left:7954;top:3676;width:1305;height:929;flip:x y" o:connectortype="straight">
+              <v:stroke startarrow="diamond" endarrow="open"/>
+            </v:shape>
+            <v:shape id="_x0000_s1466" type="#_x0000_t32" style="position:absolute;left:8785;top:3511;width:2967;height:167" o:connectortype="straight">
+              <v:stroke startarrow="diamond" endarrow="open"/>
+            </v:shape>
+            <v:shape id="_x0000_s1467" type="#_x0000_t32" style="position:absolute;left:8463;top:7936;width:4904;height:88;flip:x" o:connectortype="straight">
+              <v:stroke startarrow="diamond" endarrow="open"/>
+            </v:shape>
+            <v:shape id="_x0000_s1468" type="#_x0000_t32" style="position:absolute;left:14372;top:720;width:685;height:676" o:connectortype="straight">
+              <v:stroke startarrow="diamond" endarrow="open"/>
+            </v:shape>
+            <v:shape id="_x0000_s1469" type="#_x0000_t32" style="position:absolute;left:7825;top:634;width:756;height:1;flip:x" o:connectortype="straight">
+              <v:stroke startarrow="diamond" endarrow="open"/>
+            </v:shape>
+            <v:shape id="_x0000_s1470" type="#_x0000_t32" style="position:absolute;left:11284;top:555;width:1531;height:79;flip:x" o:connectortype="straight">
+              <v:stroke startarrow="diamond" endarrow="open"/>
+            </v:shape>
+            <v:shape id="_x0000_s1471" type="#_x0000_t32" style="position:absolute;left:14880;top:1726;width:177;height:6045;flip:y" o:connectortype="straight">
+              <v:stroke startarrow="diamond" endarrow="open"/>
+            </v:shape>
+            <v:shape id="_x0000_s1472" type="#_x0000_t32" style="position:absolute;left:12815;top:2280;width:361;height:286;flip:x y" o:connectortype="straight">
+              <v:stroke startarrow="diamond" endarrow="open"/>
+            </v:shape>
+            <v:shape id="_x0000_s1473" type="#_x0000_t32" style="position:absolute;left:12944;top:2894;width:232;height:619;flip:x" o:connectortype="straight">
+              <v:stroke startarrow="diamond" endarrow="open"/>
+            </v:shape>
+            <v:shape id="_x0000_s1474" type="#_x0000_t32" style="position:absolute;left:10276;top:3843;width:2668;height:2036;flip:y" o:connectortype="straight">
+              <v:stroke startarrow="diamond" endarrow="open"/>
+            </v:shape>
+            <v:shape id="_x0000_s1475" type="#_x0000_t32" style="position:absolute;left:9747;top:2445;width:2005;height:1233;flip:x y" o:connectortype="straight">
+              <v:stroke startarrow="diamond" endarrow="open"/>
+            </v:shape>
+            <v:shape id="_x0000_s1476" type="#_x0000_t32" style="position:absolute;left:5208;top:7276;width:1047;height:748;flip:x y" o:connectortype="straight">
+              <v:stroke endarrow="block"/>
+            </v:shape>
+            <v:shape id="_x0000_s1477" type="#_x0000_t32" style="position:absolute;left:9747;top:799;width:186;height:1316;flip:y" o:connectortype="straight">
+              <v:stroke startarrow="diamond" endarrow="open"/>
+            </v:shape>
+            <v:shape id="_x0000_s1478" type="#_x0000_t32" style="position:absolute;left:6001;top:6209;width:4275;height:902;flip:x" o:connectortype="straight">
+              <v:stroke endarrow="block"/>
+            </v:shape>
+            <v:shape id="_x0000_s1479" type="#_x0000_t32" style="position:absolute;left:12368;top:1396;width:447;height:554" o:connectortype="straight">
+              <v:stroke startarrow="diamond" endarrow="open"/>
+            </v:shape>
+            <v:shape id="_x0000_s1480" type="#_x0000_t32" style="position:absolute;left:9933;top:799;width:1270;height:432;flip:x y" o:connectortype="straight">
+              <v:stroke startarrow="diamond" endarrow="open"/>
+            </v:shape>
+            <v:shape id="_x0000_s1481" type="#_x0000_t32" style="position:absolute;left:4613;top:799;width:139;height:1481" o:connectortype="straight">
+              <v:stroke endarrow="block"/>
+            </v:shape>
+            <v:shape id="_x0000_s1482" type="#_x0000_t32" style="position:absolute;left:3556;top:4935;width:2414;height:614;flip:x" o:connectortype="straight">
+              <v:stroke endarrow="block"/>
+            </v:shape>
+            <v:shape id="_x0000_s1483" type="#_x0000_t32" style="position:absolute;left:2847;top:2445;width:1046;height:90;flip:x" o:connectortype="straight">
+              <v:stroke endarrow="block"/>
+            </v:shape>
+            <v:shape id="_x0000_s1484" type="#_x0000_t32" style="position:absolute;left:1925;top:1859;width:88;height:511" o:connectortype="straight">
+              <v:stroke startarrow="diamond" endarrow="open"/>
+            </v:shape>
+            <v:shape id="_x0000_s1485" type="#_x0000_t32" style="position:absolute;left:1845;top:3511;width:320;height:913;flip:x" o:connectortype="straight">
+              <v:stroke startarrow="diamond" endarrow="open"/>
+            </v:shape>
+            <v:shape id="_x0000_s1486" type="#_x0000_t32" style="position:absolute;left:7878;top:3676;width:76;height:418;flip:y" o:connectortype="straight">
+              <v:stroke startarrow="diamond" endarrow="open"/>
+            </v:shape>
+            <v:shape id="_x0000_s1487" type="#_x0000_t32" style="position:absolute;left:3246;top:3346;width:3876;height:165;flip:x y" o:connectortype="straight">
+              <v:stroke startarrow="diamond" endarrow="open"/>
+            </v:shape>
+            <v:shape id="_x0000_s1488" type="#_x0000_t32" style="position:absolute;left:8839;top:4935;width:420;height:284;flip:x" o:connectortype="straight">
+              <v:stroke endarrow="block"/>
+            </v:shape>
+            <v:shape id="_x0000_s1489" type="#_x0000_t32" style="position:absolute;left:11626;top:6044;width:3254;height:1727;flip:x y" o:connectortype="straight">
+              <v:stroke endarrow="block"/>
+            </v:shape>
+            <v:shape id="_x0000_s1490" type="#_x0000_t32" style="position:absolute;left:10276;top:6209;width:494;height:662" o:connectortype="straight">
+              <v:stroke endarrow="block"/>
+            </v:shape>
+            <v:shape id="_x0000_s1491" type="#_x0000_t32" style="position:absolute;left:3030;top:1694;width:4092;height:1817;flip:x y" o:connectortype="straight">
+              <v:stroke startarrow="diamond" endarrow="open"/>
+            </v:shape>
+            <v:shape id="_x0000_s1492" type="#_x0000_t32" style="position:absolute;left:1988;top:7111;width:292;height:660;flip:x" o:connectortype="straight">
+              <v:stroke startarrow="diamond" endarrow="open"/>
+            </v:shape>
+            <v:shape id="_x0000_s1493" type="#_x0000_t32" style="position:absolute;left:1988;top:8101;width:858;height:449;flip:x y" o:connectortype="straight">
+              <v:stroke startarrow="diamond" endarrow="open"/>
+            </v:shape>
+            <v:shape id="_x0000_s1494" type="#_x0000_t32" style="position:absolute;left:3303;top:6946;width:1112;height:165;flip:x y" o:connectortype="straight">
+              <v:stroke startarrow="diamond" endarrow="open"/>
+            </v:shape>
+            <v:shape id="_x0000_s1495" type="#_x0000_t32" style="position:absolute;left:3246;top:3346;width:264;height:497;flip:x y" o:connectortype="straight">
+              <v:stroke startarrow="diamond" endarrow="open"/>
+            </v:shape>
+            <v:shape id="_x0000_s1496" type="#_x0000_t32" style="position:absolute;left:3510;top:3224;width:1969;height:619;flip:y" o:connectortype="straight">
+              <v:stroke endarrow="block"/>
+            </v:shape>
+            <v:shape id="_x0000_s1497" type="#_x0000_t32" style="position:absolute;left:4740;top:4007;width:2091;height:252;flip:x y" o:connectortype="straight">
+              <v:stroke endarrow="block"/>
+            </v:shape>
+            <v:shape id="_x0000_s1498" type="#_x0000_t32" style="position:absolute;left:2846;top:8880;width:501;height:615" o:connectortype="straight">
+              <v:stroke startarrow="diamond" endarrow="open"/>
+            </v:shape>
+            <v:shape id="_x0000_s1499" type="#_x0000_t32" style="position:absolute;left:2280;top:7111;width:2355;height:748;flip:x y" o:connectortype="straight">
+              <v:stroke startarrow="diamond" endarrow="open"/>
+            </v:shape>
+            <v:shape id="_x0000_s1500" type="#_x0000_t32" style="position:absolute;left:3347;top:8191;width:1288;height:1304;flip:x" o:connectortype="straight">
+              <v:stroke startarrow="diamond" endarrow="open"/>
+            </v:shape>
+            <v:shape id="_x0000_s1501" type="#_x0000_t32" style="position:absolute;left:11205;top:8550;width:261;height:615;flip:y" o:connectortype="straight">
+              <v:stroke endarrow="block"/>
+            </v:shape>
+            <v:shape id="_x0000_s1502" type="#_x0000_t32" style="position:absolute;left:6001;top:7111;width:830;height:420" o:connectortype="straight">
+              <v:stroke endarrow="block"/>
+            </v:shape>
+            <v:roundrect id="_x0000_s1503" style="position:absolute;left:1179;top:2370;width:1668;height:330" arcsize="10923f">
+              <v:textbox style="mso-next-textbox:#_x0000_s1503" inset=".5mm,.3mm,.5mm,.3mm">
+                <w:txbxContent>
+                  <w:p>
+                    <w:pPr>
+                      <w:pStyle w:val="HTML-wstpniesformatowany"/>
+                      <w:shd w:val="clear" w:color="auto" w:fill="FFFFFF"/>
+                      <w:rPr>
+                        <w:color w:val="000000"/>
+                      </w:rPr>
+                    </w:pPr>
+                    <w:proofErr w:type="spellStart"/>
+                    <w:r>
+                      <w:rPr>
+                        <w:b/>
+                        <w:bCs/>
+                        <w:color w:val="008000"/>
+                        <w:shd w:val="clear" w:color="auto" w:fill="EFEFEF"/>
+                      </w:rPr>
+                      <w:t>executorHost</w:t>
+                    </w:r>
+                    <w:proofErr w:type="spellEnd"/>
+                  </w:p>
+                </w:txbxContent>
+              </v:textbox>
+            </v:roundrect>
+            <v:roundrect id="_x0000_s1504" style="position:absolute;left:10038;top:1231;width:2330;height:330" arcsize="10923f">
+              <v:textbox style="mso-next-textbox:#_x0000_s1504" inset=".5mm,.3mm,.5mm,.3mm">
+                <w:txbxContent>
+                  <w:p>
+                    <w:pPr>
+                      <w:pStyle w:val="HTML-wstpniesformatowany"/>
+                      <w:shd w:val="clear" w:color="auto" w:fill="FFFFFF"/>
+                      <w:rPr>
+                        <w:color w:val="FF0000"/>
+                      </w:rPr>
+                    </w:pPr>
+                    <w:proofErr w:type="spellStart"/>
+                    <w:r>
+                      <w:rPr>
+                        <w:b/>
+                        <w:bCs/>
+                        <w:color w:val="FF0000"/>
+                        <w:shd w:val="clear" w:color="auto" w:fill="EFEFEF"/>
+                      </w:rPr>
+                      <w:t>algorithmParamType</w:t>
+                    </w:r>
+                    <w:proofErr w:type="spellEnd"/>
+                  </w:p>
+                </w:txbxContent>
+              </v:textbox>
+            </v:roundrect>
+            <v:roundrect id="_x0000_s1505" style="position:absolute;left:7561;top:5219;width:2556;height:330" arcsize="10923f">
+              <v:textbox style="mso-next-textbox:#_x0000_s1505" inset=".5mm,.3mm,.5mm,.3mm">
+                <w:txbxContent>
+                  <w:p>
+                    <w:pPr>
+                      <w:pStyle w:val="HTML-wstpniesformatowany"/>
+                      <w:shd w:val="clear" w:color="auto" w:fill="FFFFFF"/>
+                      <w:rPr>
+                        <w:color w:val="FF0000"/>
+                      </w:rPr>
+                    </w:pPr>
+                    <w:proofErr w:type="spellStart"/>
+                    <w:r>
+                      <w:rPr>
+                        <w:b/>
+                        <w:bCs/>
+                        <w:color w:val="FF0000"/>
+                        <w:shd w:val="clear" w:color="auto" w:fill="EFEFEF"/>
+                      </w:rPr>
+                      <w:t>algorithmOutputType</w:t>
+                    </w:r>
+                    <w:proofErr w:type="spellEnd"/>
+                  </w:p>
+                </w:txbxContent>
+              </v:textbox>
+            </v:roundrect>
+            <v:roundrect id="_x0000_s1506" style="position:absolute;left:9984;top:9931;width:3063;height:330" arcsize="10923f">
+              <v:textbox style="mso-next-textbox:#_x0000_s1506" inset=".5mm,.3mm,.5mm,.3mm">
+                <w:txbxContent>
+                  <w:p>
+                    <w:pPr>
+                      <w:pStyle w:val="HTML-wstpniesformatowany"/>
+                      <w:shd w:val="clear" w:color="auto" w:fill="FFFFFF"/>
+                      <w:rPr>
+                        <w:color w:val="000000"/>
+                      </w:rPr>
+                    </w:pPr>
+                    <w:proofErr w:type="spellStart"/>
+                    <w:r>
+                      <w:rPr>
+                        <w:b/>
+                        <w:bCs/>
+                        <w:color w:val="008000"/>
+                        <w:shd w:val="clear" w:color="auto" w:fill="EFEFEF"/>
+                      </w:rPr>
+                      <w:t>resourceManagerMeasure</w:t>
                     </w:r>
                     <w:proofErr w:type="spellEnd"/>
                   </w:p>
@@ -4385,8 +4774,63 @@
                 </w:txbxContent>
               </v:textbox>
             </v:roundrect>
-            <v:roundrect id="_x0000_s1345" style="position:absolute;left:8209;top:4605;width:2099;height:330" arcsize="10923f">
-              <v:textbox style="mso-next-textbox:#_x0000_s1345" inset=".5mm,.3mm,.5mm,.3mm">
+            <v:roundrect id="_x0000_s1507" style="position:absolute;left:6831;top:7366;width:1873;height:330" arcsize="10923f">
+              <v:textbox style="mso-next-textbox:#_x0000_s1507" inset=".5mm,.3mm,.5mm,.3mm">
+                <w:txbxContent>
+                  <w:p>
+                    <w:pPr>
+                      <w:pStyle w:val="HTML-wstpniesformatowany"/>
+                      <w:shd w:val="clear" w:color="auto" w:fill="FFFFFF"/>
+                      <w:rPr>
+                        <w:color w:val="FF0000"/>
+                      </w:rPr>
+                    </w:pPr>
+                    <w:proofErr w:type="spellStart"/>
+                    <w:r>
+                      <w:rPr>
+                        <w:b/>
+                        <w:bCs/>
+                        <w:color w:val="FF0000"/>
+                        <w:shd w:val="clear" w:color="auto" w:fill="EFEFEF"/>
+                      </w:rPr>
+                      <w:t>sourceViewType</w:t>
+                    </w:r>
+                    <w:proofErr w:type="spellEnd"/>
+                  </w:p>
+                </w:txbxContent>
+              </v:textbox>
+            </v:roundrect>
+            <v:roundrect id="_x0000_s1508" style="position:absolute;left:2279;top:3843;width:2461;height:328" arcsize="10923f">
+              <v:textbox style="mso-next-textbox:#_x0000_s1508" inset=".5mm,.3mm,.5mm,.3mm">
+                <w:txbxContent>
+                  <w:p>
+                    <w:pPr>
+                      <w:pStyle w:val="HTML-wstpniesformatowany"/>
+                      <w:shd w:val="clear" w:color="auto" w:fill="FFFFFF"/>
+                      <w:rPr>
+                        <w:sz w:val="16"/>
+                      </w:rPr>
+                    </w:pPr>
+                    <w:proofErr w:type="spellStart"/>
+                    <w:r>
+                      <w:rPr>
+                        <w:b/>
+                        <w:bCs/>
+                        <w:color w:val="008000"/>
+                        <w:shd w:val="clear" w:color="auto" w:fill="EFEFEF"/>
+                      </w:rPr>
+                      <w:t>executorStorageView</w:t>
+                    </w:r>
+                    <w:proofErr w:type="spellEnd"/>
+                  </w:p>
+                </w:txbxContent>
+              </v:textbox>
+            </v:roundrect>
+            <v:shape id="_x0000_s1509" type="#_x0000_t32" style="position:absolute;left:2528;top:4171;width:982;height:1213;flip:x" o:connectortype="straight">
+              <v:stroke startarrow="diamond" endarrow="open"/>
+            </v:shape>
+            <v:roundrect id="_x0000_s1510" style="position:absolute;left:3556;top:469;width:2113;height:330" arcsize="10923f">
+              <v:textbox style="mso-next-textbox:#_x0000_s1510" inset=".5mm,.3mm,.5mm,.3mm">
                 <w:txbxContent>
                   <w:p>
                     <w:pPr>
@@ -4404,573 +4848,374 @@
                         <w:color w:val="008000"/>
                         <w:shd w:val="clear" w:color="auto" w:fill="EFEFEF"/>
                       </w:rPr>
-                      <w:t>algorithmOutput</w:t>
-                    </w:r>
-                    <w:proofErr w:type="spellEnd"/>
-                  </w:p>
-                </w:txbxContent>
-              </v:textbox>
-            </v:roundrect>
-            <v:roundrect id="_x0000_s1346" style="position:absolute;left:13367;top:7201;width:3026;height:330" arcsize="10923f">
-              <v:textbox style="mso-next-textbox:#_x0000_s1346" inset=".5mm,.3mm,.5mm,.3mm">
-                <w:txbxContent>
-                  <w:p>
-                    <w:pPr>
-                      <w:pStyle w:val="HTML-wstpniesformatowany"/>
-                      <w:shd w:val="clear" w:color="auto" w:fill="FFFFFF"/>
-                    </w:pPr>
-                    <w:proofErr w:type="spellStart"/>
-                    <w:r>
-                      <w:rPr>
-                        <w:b/>
-                        <w:bCs/>
-                        <w:color w:val="008000"/>
-                        <w:shd w:val="clear" w:color="auto" w:fill="EFEFEF"/>
-                      </w:rPr>
-                      <w:t>algorithmScheduleColumn</w:t>
-                    </w:r>
-                    <w:proofErr w:type="spellEnd"/>
-                  </w:p>
-                </w:txbxContent>
-              </v:textbox>
-            </v:roundrect>
-            <v:roundrect id="_x0000_s1347" style="position:absolute;left:11752;top:2566;width:2847;height:328" arcsize="10923f">
-              <v:textbox style="mso-next-textbox:#_x0000_s1347" inset=".5mm,.3mm,.5mm,.3mm">
-                <w:txbxContent>
-                  <w:p>
-                    <w:pPr>
-                      <w:pStyle w:val="HTML-wstpniesformatowany"/>
-                      <w:shd w:val="clear" w:color="auto" w:fill="FFFFFF"/>
-                    </w:pPr>
-                    <w:proofErr w:type="spellStart"/>
-                    <w:r>
-                      <w:rPr>
-                        <w:b/>
-                        <w:bCs/>
-                        <w:color w:val="008000"/>
-                        <w:shd w:val="clear" w:color="auto" w:fill="EFEFEF"/>
-                      </w:rPr>
-                      <w:t>algorithmScheduleParam</w:t>
-                    </w:r>
-                    <w:proofErr w:type="spellEnd"/>
-                  </w:p>
-                </w:txbxContent>
-              </v:textbox>
-            </v:roundrect>
-            <v:roundrect id="_x0000_s1348" style="position:absolute;left:8925;top:6616;width:3197;height:330" arcsize="10923f">
-              <v:textbox style="mso-next-textbox:#_x0000_s1348" inset=".5mm,.3mm,.5mm,.3mm">
-                <w:txbxContent>
-                  <w:p>
-                    <w:pPr>
-                      <w:pStyle w:val="HTML-wstpniesformatowany"/>
-                      <w:shd w:val="clear" w:color="auto" w:fill="FFFFFF"/>
-                      <w:rPr>
-                        <w:color w:val="FF0000"/>
-                      </w:rPr>
-                    </w:pPr>
-                    <w:proofErr w:type="spellStart"/>
-                    <w:r>
-                      <w:rPr>
-                        <w:b/>
-                        <w:bCs/>
-                        <w:color w:val="FF0000"/>
-                        <w:shd w:val="clear" w:color="auto" w:fill="EFEFEF"/>
-                      </w:rPr>
-                      <w:t>algorithmScheduleViewType</w:t>
-                    </w:r>
-                    <w:proofErr w:type="spellEnd"/>
-                  </w:p>
-                </w:txbxContent>
-              </v:textbox>
-            </v:roundrect>
-            <v:roundrect id="_x0000_s1349" style="position:absolute;left:12368;top:634;width:3114;height:330" arcsize="10923f">
-              <v:textbox style="mso-next-textbox:#_x0000_s1349" inset=".5mm,.3mm,.5mm,.3mm">
-                <w:txbxContent>
-                  <w:p>
-                    <w:pPr>
-                      <w:pStyle w:val="HTML-wstpniesformatowany"/>
-                      <w:shd w:val="clear" w:color="auto" w:fill="FFFFFF"/>
-                      <w:rPr>
-                        <w:color w:val="FF0000"/>
-                      </w:rPr>
-                    </w:pPr>
-                    <w:proofErr w:type="spellStart"/>
-                    <w:r>
-                      <w:rPr>
-                        <w:b/>
-                        <w:bCs/>
-                        <w:color w:val="FF0000"/>
-                        <w:shd w:val="clear" w:color="auto" w:fill="EFEFEF"/>
-                      </w:rPr>
-                      <w:t>algorithmTypeColumnType</w:t>
-                    </w:r>
-                    <w:proofErr w:type="spellEnd"/>
-                  </w:p>
-                </w:txbxContent>
-              </v:textbox>
-            </v:roundrect>
-            <v:shape id="_x0000_s1350" type="#_x0000_t32" style="position:absolute;left:1803;top:799;width:122;height:730;flip:x y" o:connectortype="straight">
-              <v:stroke startarrow="diamond" endarrow="open"/>
-            </v:shape>
-            <v:shape id="_x0000_s1351" type="#_x0000_t32" style="position:absolute;left:3556;top:5549;width:538;height:1" o:connectortype="straight">
-              <v:stroke startarrow="diamond" endarrow="open"/>
-            </v:shape>
-            <v:shape id="_x0000_s1352" type="#_x0000_t32" style="position:absolute;left:2702;top:634;width:3724;height:1691;flip:x y" o:connectortype="straight">
-              <v:stroke startarrow="diamond" endarrow="open"/>
-            </v:shape>
-            <v:shape id="_x0000_s1353" type="#_x0000_t32" style="position:absolute;left:12368;top:3511;width:2512;height:3690;flip:x y" o:connectortype="straight">
-              <v:stroke startarrow="diamond" endarrow="open"/>
-            </v:shape>
-            <v:shape id="_x0000_s1354" type="#_x0000_t32" style="position:absolute;left:5091;top:5714;width:117;height:572" o:connectortype="straight">
-              <v:stroke startarrow="diamond" endarrow="open"/>
-            </v:shape>
-            <v:shape id="_x0000_s1355" type="#_x0000_t32" style="position:absolute;left:2013;top:2700;width:152;height:481;flip:x y" o:connectortype="straight">
-              <v:stroke startarrow="diamond" endarrow="open"/>
-            </v:shape>
-            <v:shape id="_x0000_s1356" type="#_x0000_t32" style="position:absolute;left:2702;top:634;width:2389;height:4750;flip:x y" o:connectortype="straight">
-              <v:stroke startarrow="diamond" endarrow="open"/>
-            </v:shape>
-            <v:shape id="_x0000_s1357" type="#_x0000_t32" style="position:absolute;left:4740;top:4007;width:3469;height:763;flip:x y" o:connectortype="straight">
+                      <w:t>executorRestCall</w:t>
+                    </w:r>
+                    <w:proofErr w:type="spellEnd"/>
+                  </w:p>
+                  <w:p/>
+                </w:txbxContent>
+              </v:textbox>
+            </v:roundrect>
+            <v:roundrect id="_x0000_s1511" style="position:absolute;left:10117;top:9165;width:2176;height:330" arcsize="10923f">
+              <v:textbox style="mso-next-textbox:#_x0000_s1511" inset=".5mm,.3mm,.5mm,.3mm">
+                <w:txbxContent>
+                  <w:p>
+                    <w:pPr>
+                      <w:pStyle w:val="HTML-wstpniesformatowany"/>
+                      <w:shd w:val="clear" w:color="auto" w:fill="FFFFFF"/>
+                      <w:rPr>
+                        <w:color w:val="000000"/>
+                      </w:rPr>
+                    </w:pPr>
+                    <w:proofErr w:type="spellStart"/>
+                    <w:r>
+                      <w:rPr>
+                        <w:b/>
+                        <w:bCs/>
+                        <w:color w:val="008000"/>
+                        <w:shd w:val="clear" w:color="auto" w:fill="EFEFEF"/>
+                      </w:rPr>
+                      <w:t>resourceManager</w:t>
+                    </w:r>
+                    <w:proofErr w:type="spellEnd"/>
+                  </w:p>
+                </w:txbxContent>
+              </v:textbox>
+            </v:roundrect>
+            <v:roundrect id="_x0000_s1512" style="position:absolute;left:10117;top:8220;width:2698;height:330" arcsize="10923f">
+              <v:textbox style="mso-next-textbox:#_x0000_s1512" inset=".5mm,.3mm,.5mm,.3mm">
+                <w:txbxContent>
+                  <w:p>
+                    <w:pPr>
+                      <w:pStyle w:val="HTML-wstpniesformatowany"/>
+                      <w:shd w:val="clear" w:color="auto" w:fill="FFFFFF"/>
+                      <w:rPr>
+                        <w:color w:val="000000"/>
+                      </w:rPr>
+                    </w:pPr>
+                    <w:proofErr w:type="spellStart"/>
+                    <w:r>
+                      <w:rPr>
+                        <w:b/>
+                        <w:bCs/>
+                        <w:color w:val="008000"/>
+                        <w:shd w:val="clear" w:color="auto" w:fill="EFEFEF"/>
+                      </w:rPr>
+                      <w:t>resourceManagerType</w:t>
+                    </w:r>
+                    <w:proofErr w:type="spellEnd"/>
+                  </w:p>
+                </w:txbxContent>
+              </v:textbox>
+            </v:roundrect>
+            <v:roundrect id="_x0000_s1513" style="position:absolute;left:3893;top:2280;width:1718;height:330" arcsize="10923f">
+              <v:textbox style="mso-next-textbox:#_x0000_s1513" inset=".5mm,.3mm,.5mm,.3mm">
+                <w:txbxContent>
+                  <w:p>
+                    <w:pPr>
+                      <w:pStyle w:val="HTML-wstpniesformatowany"/>
+                      <w:shd w:val="clear" w:color="auto" w:fill="FFFFFF"/>
+                      <w:rPr>
+                        <w:color w:val="000000"/>
+                      </w:rPr>
+                    </w:pPr>
+                    <w:proofErr w:type="spellStart"/>
+                    <w:r>
+                      <w:rPr>
+                        <w:b/>
+                        <w:bCs/>
+                        <w:color w:val="008000"/>
+                        <w:shd w:val="clear" w:color="auto" w:fill="EFEFEF"/>
+                      </w:rPr>
+                      <w:t>executorRest</w:t>
+                    </w:r>
+                    <w:proofErr w:type="spellEnd"/>
+                  </w:p>
+                  <w:p/>
+                </w:txbxContent>
+              </v:textbox>
+            </v:roundrect>
+            <v:roundrect id="_x0000_s1514" style="position:absolute;left:6831;top:4094;width:2094;height:330" arcsize="10923f">
+              <v:textbox style="mso-next-textbox:#_x0000_s1514" inset=".5mm,.3mm,.5mm,.3mm">
+                <w:txbxContent>
+                  <w:p>
+                    <w:pPr>
+                      <w:pStyle w:val="HTML-wstpniesformatowany"/>
+                      <w:shd w:val="clear" w:color="auto" w:fill="FFFFFF"/>
+                      <w:rPr>
+                        <w:color w:val="000000"/>
+                      </w:rPr>
+                    </w:pPr>
+                    <w:proofErr w:type="spellStart"/>
+                    <w:r>
+                      <w:rPr>
+                        <w:b/>
+                        <w:bCs/>
+                        <w:color w:val="008000"/>
+                        <w:shd w:val="clear" w:color="auto" w:fill="EFEFEF"/>
+                      </w:rPr>
+                      <w:t>algorithmRunView</w:t>
+                    </w:r>
+                    <w:proofErr w:type="spellEnd"/>
+                  </w:p>
+                  <w:p/>
+                </w:txbxContent>
+              </v:textbox>
+            </v:roundrect>
+            <v:roundrect id="_x0000_s1515" style="position:absolute;left:6087;top:9780;width:3340;height:330" arcsize="10923f">
+              <v:textbox style="mso-next-textbox:#_x0000_s1515" inset=".5mm,.3mm,.5mm,.3mm">
+                <w:txbxContent>
+                  <w:p>
+                    <w:pPr>
+                      <w:pStyle w:val="HTML-wstpniesformatowany"/>
+                      <w:shd w:val="clear" w:color="auto" w:fill="FFFFFF"/>
+                      <w:rPr>
+                        <w:strike/>
+                        <w:color w:val="000000"/>
+                      </w:rPr>
+                    </w:pPr>
+                    <w:proofErr w:type="spellStart"/>
+                    <w:r>
+                      <w:rPr>
+                        <w:b/>
+                        <w:bCs/>
+                        <w:strike/>
+                        <w:color w:val="008000"/>
+                        <w:shd w:val="clear" w:color="auto" w:fill="EFEFEF"/>
+                      </w:rPr>
+                      <w:t>resourceManagerAllocation</w:t>
+                    </w:r>
+                    <w:proofErr w:type="spellEnd"/>
+                  </w:p>
+                </w:txbxContent>
+              </v:textbox>
+            </v:roundrect>
+            <v:roundrect id="_x0000_s1516" style="position:absolute;left:3893;top:2894;width:3172;height:330" arcsize="10923f">
+              <v:textbox style="mso-next-textbox:#_x0000_s1516" inset=".5mm,.3mm,.5mm,.3mm">
+                <w:txbxContent>
+                  <w:p>
+                    <w:pPr>
+                      <w:pStyle w:val="HTML-wstpniesformatowany"/>
+                      <w:shd w:val="clear" w:color="auto" w:fill="FFFFFF"/>
+                      <w:rPr>
+                        <w:color w:val="000000"/>
+                      </w:rPr>
+                    </w:pPr>
+                    <w:proofErr w:type="spellStart"/>
+                    <w:r>
+                      <w:rPr>
+                        <w:b/>
+                        <w:bCs/>
+                        <w:color w:val="008000"/>
+                        <w:shd w:val="clear" w:color="auto" w:fill="EFEFEF"/>
+                      </w:rPr>
+                      <w:t>executorStorageSnapshot</w:t>
+                    </w:r>
+                    <w:proofErr w:type="spellEnd"/>
+                  </w:p>
+                  <w:p/>
+                </w:txbxContent>
+              </v:textbox>
+            </v:roundrect>
+            <v:roundrect id="_x0000_s1517" style="position:absolute;left:4635;top:4605;width:2670;height:330" arcsize="10923f">
+              <v:textbox style="mso-next-textbox:#_x0000_s1517" inset=".5mm,.3mm,.5mm,.3mm">
+                <w:txbxContent>
+                  <w:p>
+                    <w:pPr>
+                      <w:pStyle w:val="HTML-wstpniesformatowany"/>
+                      <w:shd w:val="clear" w:color="auto" w:fill="FFFFFF"/>
+                      <w:rPr>
+                        <w:color w:val="000000"/>
+                      </w:rPr>
+                    </w:pPr>
+                    <w:proofErr w:type="spellStart"/>
+                    <w:r>
+                      <w:rPr>
+                        <w:b/>
+                        <w:bCs/>
+                        <w:color w:val="008000"/>
+                        <w:shd w:val="clear" w:color="auto" w:fill="EFEFEF"/>
+                      </w:rPr>
+                      <w:t>algorithmRunDownload</w:t>
+                    </w:r>
+                    <w:proofErr w:type="spellEnd"/>
+                  </w:p>
+                  <w:p/>
+                </w:txbxContent>
+              </v:textbox>
+            </v:roundrect>
+            <v:shape id="_x0000_s1518" type="#_x0000_t32" style="position:absolute;left:11205;top:9495;width:311;height:436;flip:x y" o:connectortype="straight">
               <v:stroke endarrow="block"/>
             </v:shape>
-            <v:shape id="_x0000_s1358" type="#_x0000_t32" style="position:absolute;left:7954;top:3676;width:1305;height:929;flip:x y" o:connectortype="straight">
-              <v:stroke startarrow="diamond" endarrow="open"/>
-            </v:shape>
-            <v:shape id="_x0000_s1359" type="#_x0000_t32" style="position:absolute;left:8785;top:3511;width:1199;height:1" o:connectortype="straight">
-              <v:stroke startarrow="diamond" endarrow="open"/>
-            </v:shape>
-            <v:shape id="_x0000_s1360" type="#_x0000_t32" style="position:absolute;left:8209;top:7366;width:5158;height:1;flip:x" o:connectortype="straight">
-              <v:stroke startarrow="diamond" endarrow="open"/>
-            </v:shape>
-            <v:shape id="_x0000_s1361" type="#_x0000_t32" style="position:absolute;left:13925;top:964;width:947;height:267" o:connectortype="straight">
-              <v:stroke startarrow="diamond" endarrow="open"/>
-            </v:shape>
-            <v:shape id="_x0000_s1362" type="#_x0000_t32" style="position:absolute;left:7858;top:799;width:50;height:400;flip:x y" o:connectortype="straight">
-              <v:stroke startarrow="diamond" endarrow="open"/>
-            </v:shape>
-            <v:shape id="_x0000_s1363" type="#_x0000_t32" style="position:absolute;left:9259;top:799;width:3109;height:565;flip:x" o:connectortype="straight">
-              <v:stroke startarrow="diamond" endarrow="open"/>
-            </v:shape>
-            <v:shape id="_x0000_s1364" type="#_x0000_t32" style="position:absolute;left:14872;top:1561;width:8;height:5640;flip:x y" o:connectortype="straight">
-              <v:stroke startarrow="diamond" endarrow="open"/>
-            </v:shape>
-            <v:shape id="_x0000_s1365" type="#_x0000_t32" style="position:absolute;left:12815;top:2280;width:361;height:286;flip:x y" o:connectortype="straight">
-              <v:stroke startarrow="diamond" endarrow="open"/>
-            </v:shape>
-            <v:shape id="_x0000_s1366" type="#_x0000_t32" style="position:absolute;left:11176;top:2894;width:2000;height:452;flip:x" o:connectortype="straight">
-              <v:stroke startarrow="diamond" endarrow="open"/>
-            </v:shape>
-            <v:shape id="_x0000_s1367" type="#_x0000_t32" style="position:absolute;left:10136;top:3676;width:1040;height:1873;flip:y" o:connectortype="straight">
-              <v:stroke startarrow="diamond" endarrow="open"/>
-            </v:shape>
-            <v:shape id="_x0000_s1368" type="#_x0000_t32" style="position:absolute;left:7964;top:2490;width:2020;height:1021;flip:x y" o:connectortype="straight">
-              <v:stroke startarrow="diamond" endarrow="open"/>
-            </v:shape>
-            <v:shape id="_x0000_s1369" type="#_x0000_t32" style="position:absolute;left:5208;top:6616;width:793;height:750;flip:x y" o:connectortype="straight">
+            <v:shape id="_x0000_s1519" type="#_x0000_t32" style="position:absolute;left:7757;top:8385;width:2360;height:1395;flip:y" o:connectortype="straight">
               <v:stroke endarrow="block"/>
             </v:shape>
-            <v:shape id="_x0000_s1370" type="#_x0000_t32" style="position:absolute;left:7908;top:1529;width:56;height:631;flip:x y" o:connectortype="straight">
-              <v:stroke startarrow="diamond" endarrow="open"/>
-            </v:shape>
-            <v:shape id="_x0000_s1371" type="#_x0000_t32" style="position:absolute;left:6001;top:5879;width:4135;height:572;flip:x" o:connectortype="straight">
+            <v:shape id="_x0000_s1520" type="#_x0000_t32" style="position:absolute;left:12293;top:9330;width:667;height:46;flip:x y" o:connectortype="straight">
               <v:stroke endarrow="block"/>
             </v:shape>
-            <v:shape id="_x0000_s1372" type="#_x0000_t32" style="position:absolute;left:11091;top:1561;width:1724;height:389" o:connectortype="straight">
-              <v:stroke startarrow="diamond" endarrow="open"/>
-            </v:shape>
-            <v:shape id="_x0000_s1373" type="#_x0000_t32" style="position:absolute;left:9259;top:1364;width:667;height:32;flip:x y" o:connectortype="straight">
-              <v:stroke startarrow="diamond" endarrow="open"/>
-            </v:shape>
-            <v:shape id="_x0000_s1374" type="#_x0000_t32" style="position:absolute;left:15795;top:9913;width:135;height:569;flip:x y" o:connectortype="straight">
+            <v:shape id="_x0000_s1521" type="#_x0000_t32" style="position:absolute;left:3246;top:3346;width:2013;height:2368;flip:x y" o:connectortype="straight">
               <v:stroke endarrow="block"/>
             </v:shape>
-            <v:shape id="_x0000_s1375" type="#_x0000_t32" style="position:absolute;left:3556;top:5084;width:2870;height:465;flip:x" o:connectortype="straight">
+            <v:roundrect id="_x0000_s1522" style="position:absolute;left:7262;top:2700;width:2239;height:330" arcsize="10923f">
+              <v:textbox style="mso-next-textbox:#_x0000_s1522" inset=".5mm,.3mm,.5mm,.3mm">
+                <w:txbxContent>
+                  <w:p>
+                    <w:pPr>
+                      <w:pStyle w:val="HTML-wstpniesformatowany"/>
+                      <w:shd w:val="clear" w:color="auto" w:fill="FFFFFF"/>
+                      <w:rPr>
+                        <w:color w:val="000000"/>
+                      </w:rPr>
+                    </w:pPr>
+                    <w:proofErr w:type="spellStart"/>
+                    <w:r>
+                      <w:rPr>
+                        <w:b/>
+                        <w:bCs/>
+                        <w:color w:val="008000"/>
+                        <w:shd w:val="clear" w:color="auto" w:fill="EFEFEF"/>
+                      </w:rPr>
+                      <w:t>algorithmRunType</w:t>
+                    </w:r>
+                    <w:proofErr w:type="spellEnd"/>
+                  </w:p>
+                </w:txbxContent>
+              </v:textbox>
+            </v:roundrect>
+            <v:shape id="_x0000_s1523" type="#_x0000_t32" style="position:absolute;left:7954;top:3030;width:428;height:316;flip:y" o:connectortype="straight">
               <v:stroke endarrow="block"/>
             </v:shape>
-            <v:shape id="_x0000_s1376" type="#_x0000_t32" style="position:absolute;left:15555;top:9926;width:138;height:570;flip:x y" o:connectortype="straight">
+            <v:roundrect id="_x0000_s1524" style="position:absolute;left:11516;top:5219;width:2695;height:330" arcsize="10923f">
+              <v:textbox style="mso-next-textbox:#_x0000_s1524" inset=".5mm,.3mm,.5mm,.3mm">
+                <w:txbxContent>
+                  <w:p>
+                    <w:pPr>
+                      <w:pStyle w:val="HTML-wstpniesformatowany"/>
+                      <w:shd w:val="clear" w:color="auto" w:fill="FFFFFF"/>
+                      <w:rPr>
+                        <w:color w:val="000000"/>
+                      </w:rPr>
+                    </w:pPr>
+                    <w:proofErr w:type="spellStart"/>
+                    <w:r>
+                      <w:rPr>
+                        <w:b/>
+                        <w:bCs/>
+                        <w:color w:val="008000"/>
+                        <w:shd w:val="clear" w:color="auto" w:fill="EFEFEF"/>
+                      </w:rPr>
+                      <w:t>algorithmScheduleType</w:t>
+                    </w:r>
+                    <w:proofErr w:type="spellEnd"/>
+                  </w:p>
+                </w:txbxContent>
+              </v:textbox>
+            </v:roundrect>
+            <v:shape id="_x0000_s1525" type="#_x0000_t32" style="position:absolute;left:12864;top:3843;width:80;height:1376;flip:x" o:connectortype="straight">
+              <v:stroke startarrow="diamond" endarrow="open"/>
+            </v:shape>
+            <v:roundrect id="_x0000_s1526" style="position:absolute;left:544;top:6209;width:2479;height:330" arcsize="10923f">
+              <v:textbox style="mso-next-textbox:#_x0000_s1526" inset=".5mm,.3mm,.5mm,.3mm">
+                <w:txbxContent>
+                  <w:p>
+                    <w:pPr>
+                      <w:pStyle w:val="HTML-wstpniesformatowany"/>
+                      <w:shd w:val="clear" w:color="auto" w:fill="FFFFFF"/>
+                    </w:pPr>
+                    <w:proofErr w:type="spellStart"/>
+                    <w:r>
+                      <w:rPr>
+                        <w:b/>
+                        <w:bCs/>
+                        <w:color w:val="008000"/>
+                        <w:shd w:val="clear" w:color="auto" w:fill="EFEFEF"/>
+                      </w:rPr>
+                      <w:t>sourceDownloadStat</w:t>
+                    </w:r>
+                    <w:proofErr w:type="spellEnd"/>
+                  </w:p>
+                </w:txbxContent>
+              </v:textbox>
+            </v:roundrect>
+            <v:shape id="_x0000_s1527" type="#_x0000_t32" style="position:absolute;left:1784;top:5714;width:744;height:495;flip:y" o:connectortype="straight">
               <v:stroke endarrow="block"/>
             </v:shape>
-            <v:shape id="_x0000_s1377" type="#_x0000_t32" style="position:absolute;left:1925;top:1859;width:88;height:511" o:connectortype="straight">
-              <v:stroke startarrow="diamond" endarrow="open"/>
-            </v:shape>
-            <v:shape id="_x0000_s1378" type="#_x0000_t32" style="position:absolute;left:1845;top:3511;width:320;height:913;flip:x" o:connectortype="straight">
-              <v:stroke startarrow="diamond" endarrow="open"/>
-            </v:shape>
-            <v:shape id="_x0000_s1379" type="#_x0000_t32" style="position:absolute;left:7878;top:3676;width:76;height:418;flip:y" o:connectortype="straight">
-              <v:stroke startarrow="diamond" endarrow="open"/>
-            </v:shape>
-            <v:shape id="_x0000_s1380" type="#_x0000_t32" style="position:absolute;left:3246;top:3346;width:3876;height:165;flip:x y" o:connectortype="straight">
-              <v:stroke startarrow="diamond" endarrow="open"/>
-            </v:shape>
-            <v:shape id="_x0000_s1381" type="#_x0000_t32" style="position:absolute;left:10308;top:3841;width:229;height:929;flip:y" o:connectortype="straight">
+            <v:roundrect id="_x0000_s1528" style="position:absolute;left:5091;top:8760;width:3289;height:330" arcsize="10923f">
+              <v:textbox style="mso-next-textbox:#_x0000_s1528" inset=".5mm,.3mm,.5mm,.3mm">
+                <w:txbxContent>
+                  <w:p>
+                    <w:pPr>
+                      <w:pStyle w:val="HTML-wstpniesformatowany"/>
+                      <w:shd w:val="clear" w:color="auto" w:fill="FFFFFF"/>
+                    </w:pPr>
+                    <w:proofErr w:type="spellStart"/>
+                    <w:r>
+                      <w:rPr>
+                        <w:b/>
+                        <w:bCs/>
+                        <w:color w:val="008000"/>
+                        <w:shd w:val="clear" w:color="auto" w:fill="EFEFEF"/>
+                      </w:rPr>
+                      <w:t>sourceDownloadStatColumn</w:t>
+                    </w:r>
+                    <w:proofErr w:type="spellEnd"/>
+                  </w:p>
+                </w:txbxContent>
+              </v:textbox>
+            </v:roundrect>
+            <v:shape id="_x0000_s1529" type="#_x0000_t32" style="position:absolute;left:6736;top:8189;width:623;height:571;flip:y" o:connectortype="straight">
               <v:stroke endarrow="block"/>
             </v:shape>
-            <v:shape id="_x0000_s1382" type="#_x0000_t32" style="position:absolute;left:11486;top:5714;width:3394;height:1487;flip:x y" o:connectortype="straight">
+            <v:roundrect id="_x0000_s1530" style="position:absolute;left:9317;top:3945;width:2976;height:330" arcsize="10923f">
+              <v:textbox style="mso-next-textbox:#_x0000_s1530" inset=".5mm,.3mm,.5mm,.3mm">
+                <w:txbxContent>
+                  <w:p>
+                    <w:pPr>
+                      <w:pStyle w:val="HTML-wstpniesformatowany"/>
+                      <w:shd w:val="clear" w:color="auto" w:fill="FFFFFF"/>
+                      <w:rPr>
+                        <w:color w:val="FF0000"/>
+                      </w:rPr>
+                    </w:pPr>
+                    <w:proofErr w:type="spellStart"/>
+                    <w:r>
+                      <w:rPr>
+                        <w:b/>
+                        <w:bCs/>
+                        <w:color w:val="FF0000"/>
+                        <w:shd w:val="clear" w:color="auto" w:fill="EFEFEF"/>
+                      </w:rPr>
+                      <w:t>algorithmTypeOutputType</w:t>
+                    </w:r>
+                    <w:proofErr w:type="spellEnd"/>
+                  </w:p>
+                </w:txbxContent>
+              </v:textbox>
+            </v:roundrect>
+            <v:shape id="_x0000_s1531" type="#_x0000_t32" style="position:absolute;left:2847;top:2535;width:7270;height:6795;flip:x y" o:connectortype="straight">
               <v:stroke endarrow="block"/>
             </v:shape>
-            <v:shape id="_x0000_s1383" type="#_x0000_t32" style="position:absolute;left:10136;top:5879;width:388;height:737" o:connectortype="straight">
+            <v:shape id="_x0000_s1532" type="#_x0000_t32" style="position:absolute;left:3556;top:5549;width:3180;height:3211;flip:x y" o:connectortype="straight">
               <v:stroke endarrow="block"/>
             </v:shape>
-            <v:shape id="_x0000_s1384" type="#_x0000_t32" style="position:absolute;left:3030;top:1694;width:4092;height:1817;flip:x y" o:connectortype="straight">
-              <v:stroke startarrow="diamond" endarrow="open"/>
-            </v:shape>
-            <v:shape id="_x0000_s1385" type="#_x0000_t32" style="position:absolute;left:1988;top:6451;width:292;height:660;flip:x" o:connectortype="straight">
-              <v:stroke startarrow="diamond" endarrow="open"/>
-            </v:shape>
-            <v:shape id="_x0000_s1386" type="#_x0000_t32" style="position:absolute;left:1988;top:7441;width:858;height:449;flip:x y" o:connectortype="straight">
-              <v:stroke startarrow="diamond" endarrow="open"/>
-            </v:shape>
-            <v:shape id="_x0000_s1387" type="#_x0000_t32" style="position:absolute;left:3303;top:6286;width:1112;height:165;flip:x y" o:connectortype="straight">
-              <v:stroke startarrow="diamond" endarrow="open"/>
-            </v:shape>
-            <v:shape id="_x0000_s1388" type="#_x0000_t32" style="position:absolute;left:3246;top:3346;width:264;height:497;flip:x y" o:connectortype="straight">
-              <v:stroke startarrow="diamond" endarrow="open"/>
-            </v:shape>
-            <v:shape id="_x0000_s1389" type="#_x0000_t32" style="position:absolute;left:2165;top:3511;width:363;height:1873;flip:x y" o:connectortype="straight">
-              <v:stroke startarrow="diamond" endarrow="open"/>
-            </v:shape>
-            <v:shape id="_x0000_s1390" type="#_x0000_t32" style="position:absolute;left:15930;top:9926;width:138;height:570;flip:x y" o:connectortype="straight">
+            <v:shape id="_x0000_s1533" type="#_x0000_t32" style="position:absolute;left:9933;top:799;width:872;height:3146;flip:x y" o:connectortype="straight">
               <v:stroke endarrow="block"/>
             </v:shape>
-            <v:shape id="_x0000_s1391" type="#_x0000_t32" style="position:absolute;left:4740;top:4007;width:2091;height:252;flip:x y" o:connectortype="straight">
+            <v:shape id="_x0000_s1534" type="#_x0000_t32" style="position:absolute;left:10117;top:4275;width:688;height:1109;flip:x" o:connectortype="straight">
               <v:stroke endarrow="block"/>
             </v:shape>
-            <v:shape id="_x0000_s1392" type="#_x0000_t32" style="position:absolute;left:2846;top:8220;width:501;height:615" o:connectortype="straight">
-              <v:stroke startarrow="diamond" endarrow="open"/>
-            </v:shape>
-            <v:shape id="_x0000_s1393" type="#_x0000_t32" style="position:absolute;left:2280;top:6451;width:2355;height:748;flip:x y" o:connectortype="straight">
-              <v:stroke startarrow="diamond" endarrow="open"/>
-            </v:shape>
-            <v:shape id="_x0000_s1394" type="#_x0000_t32" style="position:absolute;left:3347;top:7531;width:1288;height:1304;flip:x" o:connectortype="straight">
-              <v:stroke startarrow="diamond" endarrow="open"/>
-            </v:shape>
-            <v:shape id="_x0000_s1395" type="#_x0000_t32" style="position:absolute;left:16156;top:9913;width:136;height:569;flip:x y" o:connectortype="straight">
-              <v:stroke endarrow="block"/>
-            </v:shape>
-            <v:shape id="_x0000_s1396" type="#_x0000_t32" style="position:absolute;left:6001;top:6451;width:1272;height:165;flip:x y" o:connectortype="straight">
-              <v:stroke endarrow="block"/>
-            </v:shape>
-            <v:roundrect id="_x0000_s1397" style="position:absolute;left:1179;top:2370;width:1668;height:330" arcsize="10923f">
-              <v:textbox style="mso-next-textbox:#_x0000_s1397" inset=".5mm,.3mm,.5mm,.3mm">
-                <w:txbxContent>
-                  <w:p>
-                    <w:pPr>
-                      <w:pStyle w:val="HTML-wstpniesformatowany"/>
-                      <w:shd w:val="clear" w:color="auto" w:fill="FFFFFF"/>
-                      <w:rPr>
-                        <w:color w:val="000000"/>
-                      </w:rPr>
-                    </w:pPr>
-                    <w:proofErr w:type="spellStart"/>
-                    <w:r>
-                      <w:rPr>
-                        <w:b/>
-                        <w:bCs/>
-                        <w:color w:val="008000"/>
-                        <w:shd w:val="clear" w:color="auto" w:fill="EFEFEF"/>
-                      </w:rPr>
-                      <w:t>executorHost</w:t>
-                    </w:r>
-                    <w:proofErr w:type="spellEnd"/>
-                  </w:p>
-                </w:txbxContent>
-              </v:textbox>
-            </v:roundrect>
-            <v:roundrect id="_x0000_s1398" style="position:absolute;left:9926;top:1231;width:2330;height:330" arcsize="10923f">
-              <v:textbox style="mso-next-textbox:#_x0000_s1398" inset=".5mm,.3mm,.5mm,.3mm">
-                <w:txbxContent>
-                  <w:p>
-                    <w:pPr>
-                      <w:pStyle w:val="HTML-wstpniesformatowany"/>
-                      <w:shd w:val="clear" w:color="auto" w:fill="FFFFFF"/>
-                      <w:rPr>
-                        <w:color w:val="FF0000"/>
-                      </w:rPr>
-                    </w:pPr>
-                    <w:proofErr w:type="spellStart"/>
-                    <w:r>
-                      <w:rPr>
-                        <w:b/>
-                        <w:bCs/>
-                        <w:color w:val="FF0000"/>
-                        <w:shd w:val="clear" w:color="auto" w:fill="EFEFEF"/>
-                      </w:rPr>
-                      <w:t>algorithmParamType</w:t>
-                    </w:r>
-                    <w:proofErr w:type="spellEnd"/>
-                  </w:p>
-                </w:txbxContent>
-              </v:textbox>
-            </v:roundrect>
-            <v:roundrect id="_x0000_s1399" style="position:absolute;left:9259;top:3841;width:2556;height:330" arcsize="10923f">
-              <v:textbox style="mso-next-textbox:#_x0000_s1399" inset=".5mm,.3mm,.5mm,.3mm">
-                <w:txbxContent>
-                  <w:p>
-                    <w:pPr>
-                      <w:pStyle w:val="HTML-wstpniesformatowany"/>
-                      <w:shd w:val="clear" w:color="auto" w:fill="FFFFFF"/>
-                      <w:rPr>
-                        <w:color w:val="FF0000"/>
-                      </w:rPr>
-                    </w:pPr>
-                    <w:proofErr w:type="spellStart"/>
-                    <w:r>
-                      <w:rPr>
-                        <w:b/>
-                        <w:bCs/>
-                        <w:color w:val="FF0000"/>
-                        <w:shd w:val="clear" w:color="auto" w:fill="EFEFEF"/>
-                      </w:rPr>
-                      <w:t>algorithmOutputType</w:t>
-                    </w:r>
-                    <w:proofErr w:type="spellEnd"/>
-                  </w:p>
-                </w:txbxContent>
-              </v:textbox>
-            </v:roundrect>
-            <v:roundrect id="_x0000_s1400" style="position:absolute;left:447;top:10399;width:3063;height:330" arcsize="10923f">
-              <v:textbox style="mso-next-textbox:#_x0000_s1400" inset=".5mm,.3mm,.5mm,.3mm">
-                <w:txbxContent>
-                  <w:p>
-                    <w:pPr>
-                      <w:pStyle w:val="HTML-wstpniesformatowany"/>
-                      <w:shd w:val="clear" w:color="auto" w:fill="FFFFFF"/>
-                      <w:rPr>
-                        <w:color w:val="000000"/>
-                      </w:rPr>
-                    </w:pPr>
-                    <w:proofErr w:type="spellStart"/>
-                    <w:r>
-                      <w:rPr>
-                        <w:b/>
-                        <w:bCs/>
-                        <w:color w:val="008000"/>
-                        <w:shd w:val="clear" w:color="auto" w:fill="EFEFEF"/>
-                      </w:rPr>
-                      <w:t>resourcemanagermeasure</w:t>
-                    </w:r>
-                    <w:proofErr w:type="spellEnd"/>
-                  </w:p>
-                  <w:p/>
-                </w:txbxContent>
-              </v:textbox>
-            </v:roundrect>
-            <v:roundrect id="_x0000_s1401" style="position:absolute;left:6336;top:6616;width:1873;height:330" arcsize="10923f">
-              <v:textbox style="mso-next-textbox:#_x0000_s1401" inset=".5mm,.3mm,.5mm,.3mm">
-                <w:txbxContent>
-                  <w:p>
-                    <w:pPr>
-                      <w:pStyle w:val="HTML-wstpniesformatowany"/>
-                      <w:shd w:val="clear" w:color="auto" w:fill="FFFFFF"/>
-                      <w:rPr>
-                        <w:color w:val="FF0000"/>
-                      </w:rPr>
-                    </w:pPr>
-                    <w:proofErr w:type="spellStart"/>
-                    <w:r>
-                      <w:rPr>
-                        <w:b/>
-                        <w:bCs/>
-                        <w:color w:val="FF0000"/>
-                        <w:shd w:val="clear" w:color="auto" w:fill="EFEFEF"/>
-                      </w:rPr>
-                      <w:t>sourceViewType</w:t>
-                    </w:r>
-                    <w:proofErr w:type="spellEnd"/>
-                  </w:p>
-                </w:txbxContent>
-              </v:textbox>
-            </v:roundrect>
-            <v:roundrect id="_x0000_s1402" style="position:absolute;left:2279;top:3843;width:2461;height:328" arcsize="10923f">
-              <v:textbox style="mso-next-textbox:#_x0000_s1402" inset=".5mm,.3mm,.5mm,.3mm">
-                <w:txbxContent>
-                  <w:p>
-                    <w:pPr>
-                      <w:pStyle w:val="HTML-wstpniesformatowany"/>
-                      <w:shd w:val="clear" w:color="auto" w:fill="FFFFFF"/>
-                      <w:rPr>
-                        <w:sz w:val="16"/>
-                      </w:rPr>
-                    </w:pPr>
-                    <w:proofErr w:type="spellStart"/>
-                    <w:r>
-                      <w:rPr>
-                        <w:b/>
-                        <w:bCs/>
-                        <w:color w:val="008000"/>
-                        <w:shd w:val="clear" w:color="auto" w:fill="EFEFEF"/>
-                      </w:rPr>
-                      <w:t>executorStorageView</w:t>
-                    </w:r>
-                    <w:proofErr w:type="spellEnd"/>
-                  </w:p>
-                </w:txbxContent>
-              </v:textbox>
-            </v:roundrect>
-            <v:shape id="_x0000_s1403" type="#_x0000_t32" style="position:absolute;left:2528;top:4171;width:982;height:1213;flip:x" o:connectortype="straight">
-              <v:stroke startarrow="diamond" endarrow="open"/>
-            </v:shape>
-            <v:roundrect id="_x0000_s1404" style="position:absolute;left:3303;top:10830;width:2698;height:330" arcsize="10923f">
-              <v:textbox style="mso-next-textbox:#_x0000_s1404" inset=".5mm,.3mm,.5mm,.3mm">
-                <w:txbxContent>
-                  <w:p/>
-                </w:txbxContent>
-              </v:textbox>
-            </v:roundrect>
-            <v:roundrect id="_x0000_s1405" style="position:absolute;left:3303;top:9913;width:2698;height:330" arcsize="10923f">
-              <v:textbox style="mso-next-textbox:#_x0000_s1405" inset=".5mm,.3mm,.5mm,.3mm">
-                <w:txbxContent>
-                  <w:p>
-                    <w:pPr>
-                      <w:pStyle w:val="HTML-wstpniesformatowany"/>
-                      <w:shd w:val="clear" w:color="auto" w:fill="FFFFFF"/>
-                      <w:rPr>
-                        <w:color w:val="000000"/>
-                      </w:rPr>
-                    </w:pPr>
-                    <w:proofErr w:type="spellStart"/>
-                    <w:r>
-                      <w:rPr>
-                        <w:b/>
-                        <w:bCs/>
-                        <w:color w:val="008000"/>
-                        <w:shd w:val="clear" w:color="auto" w:fill="EFEFEF"/>
-                      </w:rPr>
-                      <w:t>resourcemanager</w:t>
-                    </w:r>
-                    <w:proofErr w:type="spellEnd"/>
-                  </w:p>
-                  <w:p/>
-                </w:txbxContent>
-              </v:textbox>
-            </v:roundrect>
-            <v:roundrect id="_x0000_s1406" style="position:absolute;left:447;top:9926;width:2698;height:330" arcsize="10923f">
-              <v:textbox style="mso-next-textbox:#_x0000_s1406" inset=".5mm,.3mm,.5mm,.3mm">
-                <w:txbxContent>
-                  <w:p>
-                    <w:pPr>
-                      <w:pStyle w:val="HTML-wstpniesformatowany"/>
-                      <w:shd w:val="clear" w:color="auto" w:fill="FFFFFF"/>
-                      <w:rPr>
-                        <w:color w:val="000000"/>
-                      </w:rPr>
-                    </w:pPr>
-                    <w:proofErr w:type="spellStart"/>
-                    <w:r>
-                      <w:rPr>
-                        <w:b/>
-                        <w:bCs/>
-                        <w:color w:val="008000"/>
-                        <w:shd w:val="clear" w:color="auto" w:fill="EFEFEF"/>
-                      </w:rPr>
-                      <w:t>resourcemanagertype</w:t>
-                    </w:r>
-                    <w:proofErr w:type="spellEnd"/>
-                  </w:p>
-                  <w:p/>
-                </w:txbxContent>
-              </v:textbox>
-            </v:roundrect>
-            <v:roundrect id="_x0000_s1407" style="position:absolute;left:447;top:10830;width:2698;height:330" arcsize="10923f">
-              <v:textbox style="mso-next-textbox:#_x0000_s1407" inset=".5mm,.3mm,.5mm,.3mm">
-                <w:txbxContent>
-                  <w:p/>
-                </w:txbxContent>
-              </v:textbox>
-            </v:roundrect>
-            <v:roundrect id="_x0000_s1408" style="position:absolute;left:6831;top:4094;width:2094;height:330" arcsize="10923f">
-              <v:textbox style="mso-next-textbox:#_x0000_s1408" inset=".5mm,.3mm,.5mm,.3mm">
-                <w:txbxContent>
-                  <w:p>
-                    <w:pPr>
-                      <w:pStyle w:val="HTML-wstpniesformatowany"/>
-                      <w:shd w:val="clear" w:color="auto" w:fill="FFFFFF"/>
-                      <w:rPr>
-                        <w:color w:val="000000"/>
-                      </w:rPr>
-                    </w:pPr>
-                    <w:proofErr w:type="spellStart"/>
-                    <w:r>
-                      <w:rPr>
-                        <w:b/>
-                        <w:bCs/>
-                        <w:color w:val="008000"/>
-                        <w:shd w:val="clear" w:color="auto" w:fill="EFEFEF"/>
-                      </w:rPr>
-                      <w:t>algorithmRunView</w:t>
-                    </w:r>
-                    <w:proofErr w:type="spellEnd"/>
-                  </w:p>
-                  <w:p/>
-                </w:txbxContent>
-              </v:textbox>
-            </v:roundrect>
-            <v:roundrect id="_x0000_s1409" style="position:absolute;left:8201;top:10365;width:3340;height:330" arcsize="10923f">
-              <v:textbox style="mso-next-textbox:#_x0000_s1409" inset=".5mm,.3mm,.5mm,.3mm">
-                <w:txbxContent>
-                  <w:p>
-                    <w:pPr>
-                      <w:pStyle w:val="HTML-wstpniesformatowany"/>
-                      <w:shd w:val="clear" w:color="auto" w:fill="FFFFFF"/>
-                      <w:rPr>
-                        <w:color w:val="000000"/>
-                      </w:rPr>
-                    </w:pPr>
-                    <w:proofErr w:type="spellStart"/>
-                    <w:r>
-                      <w:rPr>
-                        <w:b/>
-                        <w:bCs/>
-                        <w:color w:val="008000"/>
-                        <w:shd w:val="clear" w:color="auto" w:fill="EFEFEF"/>
-                      </w:rPr>
-                      <w:t>resourcemanagerallocation</w:t>
-                    </w:r>
-                    <w:proofErr w:type="spellEnd"/>
-                  </w:p>
-                  <w:p/>
-                </w:txbxContent>
-              </v:textbox>
-            </v:roundrect>
-            <v:roundrect id="_x0000_s1410" style="position:absolute;left:6087;top:10830;width:2698;height:330" arcsize="10923f">
-              <v:textbox style="mso-next-textbox:#_x0000_s1410" inset=".5mm,.3mm,.5mm,.3mm">
-                <w:txbxContent>
-                  <w:p/>
-                </w:txbxContent>
-              </v:textbox>
-            </v:roundrect>
-            <v:roundrect id="_x0000_s1411" style="position:absolute;left:5091;top:4754;width:2670;height:330" arcsize="10923f">
-              <v:textbox style="mso-next-textbox:#_x0000_s1411" inset=".5mm,.3mm,.5mm,.3mm">
-                <w:txbxContent>
-                  <w:p>
-                    <w:pPr>
-                      <w:pStyle w:val="HTML-wstpniesformatowany"/>
-                      <w:shd w:val="clear" w:color="auto" w:fill="FFFFFF"/>
-                      <w:rPr>
-                        <w:color w:val="000000"/>
-                      </w:rPr>
-                    </w:pPr>
-                    <w:proofErr w:type="spellStart"/>
-                    <w:r>
-                      <w:rPr>
-                        <w:b/>
-                        <w:bCs/>
-                        <w:color w:val="008000"/>
-                        <w:shd w:val="clear" w:color="auto" w:fill="EFEFEF"/>
-                      </w:rPr>
-                      <w:t>algorithmRunDownload</w:t>
-                    </w:r>
-                    <w:proofErr w:type="spellEnd"/>
-                  </w:p>
-                  <w:p/>
-                </w:txbxContent>
-              </v:textbox>
-            </v:roundrect>
             <w10:wrap type="none"/>
             <w10:anchorlock/>
           </v:group>
         </w:pict>
       </w:r>
+    </w:p>
+    <w:p>
+      <w:pPr>
+        <w:rPr>
+          <w:lang w:val="en-US"/>
+        </w:rPr>
+      </w:pPr>
     </w:p>
     <w:p>
       <w:pPr>

</xml_diff>

<commit_message>
change DAOs and DTOs into many classes
</commit_message>
<xml_diff>
--- a/doc/MLASAF_ERD.docx
+++ b/doc/MLASAF_ERD.docx
@@ -551,7 +551,7 @@
                 </w:txbxContent>
               </v:textbox>
             </v:roundrect>
-            <v:roundrect id="_x0000_s1047" style="position:absolute;left:7122;top:3346;width:1663;height:330" arcsize="10923f">
+            <v:roundrect id="_x0000_s1047" style="position:absolute;left:7122;top:3348;width:1663;height:330" arcsize="10923f">
               <v:textbox style="mso-next-textbox:#_x0000_s1047" inset=".5mm,.3mm,.5mm,.3mm">
                 <w:txbxContent>
                   <w:p>
@@ -778,11 +778,11 @@
             <v:shape id="_x0000_s1062" type="#_x0000_t32" style="position:absolute;left:4740;top:4007;width:3469;height:763;flip:x y" o:connectortype="straight">
               <v:stroke endarrow="block"/>
             </v:shape>
-            <v:shape id="_x0000_s1063" type="#_x0000_t32" style="position:absolute;left:7954;top:3676;width:1305;height:929;flip:x y" o:connectortype="straight">
-              <v:stroke startarrow="diamond" endarrow="open"/>
-            </v:shape>
-            <v:shape id="_x0000_s1064" type="#_x0000_t32" style="position:absolute;left:8785;top:3511;width:2967;height:167" o:connectortype="straight">
-              <v:stroke startarrow="diamond" endarrow="open"/>
+            <v:shape id="_x0000_s1063" type="#_x0000_t32" style="position:absolute;left:7954;top:3678;width:1305;height:927;flip:x y" o:connectortype="straight">
+              <v:stroke startarrow="diamond" endarrow="open"/>
+            </v:shape>
+            <v:shape id="_x0000_s1064" type="#_x0000_t32" style="position:absolute;left:8785;top:3513;width:2967;height:165" o:connectortype="straight">
+              <v:stroke endarrow="open" endarrowlength="long"/>
             </v:shape>
             <v:shape id="_x0000_s1065" type="#_x0000_t32" style="position:absolute;left:8463;top:7936;width:4904;height:88;flip:x" o:connectortype="straight">
               <v:stroke startarrow="diamond" endarrow="open"/>
@@ -826,25 +826,22 @@
             <v:shape id="_x0000_s1079" type="#_x0000_t32" style="position:absolute;left:9933;top:799;width:1270;height:432;flip:x y" o:connectortype="straight">
               <v:stroke startarrow="diamond" endarrow="open"/>
             </v:shape>
-            <v:shape id="_x0000_s1080" type="#_x0000_t32" style="position:absolute;left:4613;top:799;width:139;height:1481" o:connectortype="straight">
+            <v:shape id="_x0000_s1080" type="#_x0000_t32" style="position:absolute;left:4613;top:799;width:7;height:1406" o:connectortype="straight">
               <v:stroke endarrow="block"/>
             </v:shape>
-            <v:shape id="_x0000_s1081" type="#_x0000_t32" style="position:absolute;left:3556;top:4935;width:2414;height:614;flip:x" o:connectortype="straight">
+            <v:shape id="_x0000_s1082" type="#_x0000_t32" style="position:absolute;left:2847;top:2370;width:914;height:165;flip:x" o:connectortype="straight">
               <v:stroke endarrow="block"/>
             </v:shape>
-            <v:shape id="_x0000_s1082" type="#_x0000_t32" style="position:absolute;left:2847;top:2445;width:1046;height:90;flip:x" o:connectortype="straight">
-              <v:stroke endarrow="block"/>
-            </v:shape>
             <v:shape id="_x0000_s1083" type="#_x0000_t32" style="position:absolute;left:1925;top:1859;width:88;height:511" o:connectortype="straight">
               <v:stroke startarrow="diamond" endarrow="open"/>
             </v:shape>
             <v:shape id="_x0000_s1084" type="#_x0000_t32" style="position:absolute;left:1730;top:3511;width:435;height:1259;flip:x" o:connectortype="straight">
               <v:stroke startarrow="diamond" endarrow="open"/>
             </v:shape>
-            <v:shape id="_x0000_s1085" type="#_x0000_t32" style="position:absolute;left:7878;top:3676;width:76;height:418;flip:y" o:connectortype="straight">
-              <v:stroke startarrow="diamond" endarrow="open"/>
-            </v:shape>
-            <v:shape id="_x0000_s1086" type="#_x0000_t32" style="position:absolute;left:3246;top:3346;width:3876;height:165;flip:x y" o:connectortype="straight">
+            <v:shape id="_x0000_s1085" type="#_x0000_t32" style="position:absolute;left:7878;top:3678;width:76;height:416;flip:y" o:connectortype="straight">
+              <v:stroke startarrow="diamond" endarrow="open"/>
+            </v:shape>
+            <v:shape id="_x0000_s1086" type="#_x0000_t32" style="position:absolute;left:3246;top:3346;width:3876;height:167;flip:x y" o:connectortype="straight">
               <v:stroke startarrow="diamond" endarrow="open"/>
             </v:shape>
             <v:shape id="_x0000_s1087" type="#_x0000_t32" style="position:absolute;left:9259;top:4935;width:228;height:284" o:connectortype="straight">
@@ -856,7 +853,7 @@
             <v:shape id="_x0000_s1089" type="#_x0000_t32" style="position:absolute;left:10276;top:6209;width:494;height:662" o:connectortype="straight">
               <v:stroke endarrow="block"/>
             </v:shape>
-            <v:shape id="_x0000_s1090" type="#_x0000_t32" style="position:absolute;left:3030;top:1694;width:4092;height:1817;flip:x y" o:connectortype="straight">
+            <v:shape id="_x0000_s1090" type="#_x0000_t32" style="position:absolute;left:3030;top:1694;width:4092;height:1819;flip:x y" o:connectortype="straight">
               <v:stroke startarrow="diamond" endarrow="open"/>
             </v:shape>
             <v:shape id="_x0000_s1091" type="#_x0000_t32" style="position:absolute;left:1988;top:7111;width:292;height:660;flip:x" o:connectortype="straight">
@@ -871,7 +868,7 @@
             <v:shape id="_x0000_s1094" type="#_x0000_t32" style="position:absolute;left:3246;top:3346;width:264;height:497;flip:x y" o:connectortype="straight">
               <v:stroke startarrow="diamond" endarrow="open"/>
             </v:shape>
-            <v:shape id="_x0000_s1096" type="#_x0000_t32" style="position:absolute;left:3510;top:3181;width:1969;height:662;flip:y" o:connectortype="straight">
+            <v:shape id="_x0000_s1096" type="#_x0000_t32" style="position:absolute;left:3510;top:3032;width:1735;height:811;flip:y" o:connectortype="straight">
               <v:stroke endarrow="block"/>
             </v:shape>
             <v:shape id="_x0000_s1097" type="#_x0000_t32" style="position:absolute;left:4740;top:4007;width:2091;height:252;flip:x y" o:connectortype="straight">
@@ -1132,7 +1129,7 @@
                 </w:txbxContent>
               </v:textbox>
             </v:roundrect>
-            <v:roundrect id="_x0000_s1118" style="position:absolute;left:3893;top:2280;width:1718;height:330" arcsize="10923f">
+            <v:roundrect id="_x0000_s1118" style="position:absolute;left:3761;top:2205;width:1718;height:330" arcsize="10923f">
               <v:textbox style="mso-next-textbox:#_x0000_s1118" inset=".5mm,.3mm,.5mm,.3mm">
                 <w:txbxContent>
                   <w:p>
@@ -1212,7 +1209,7 @@
                 </w:txbxContent>
               </v:textbox>
             </v:roundrect>
-            <v:roundrect id="_x0000_s1121" style="position:absolute;left:3893;top:2851;width:3172;height:330" arcsize="10923f">
+            <v:roundrect id="_x0000_s1121" style="position:absolute;left:3659;top:2702;width:3172;height:330" arcsize="10923f">
               <v:textbox style="mso-next-textbox:#_x0000_s1121" inset=".5mm,.3mm,.5mm,.3mm">
                 <w:txbxContent>
                   <w:p>
@@ -1232,33 +1229,6 @@
                         <w:shd w:val="clear" w:color="auto" w:fill="EFEFEF"/>
                       </w:rPr>
                       <w:t>executorStorageSnapshot</w:t>
-                    </w:r>
-                    <w:proofErr w:type="spellEnd"/>
-                  </w:p>
-                  <w:p/>
-                </w:txbxContent>
-              </v:textbox>
-            </v:roundrect>
-            <v:roundrect id="_x0000_s1123" style="position:absolute;left:4635;top:4605;width:2670;height:330" arcsize="10923f">
-              <v:textbox style="mso-next-textbox:#_x0000_s1123" inset=".5mm,.3mm,.5mm,.3mm">
-                <w:txbxContent>
-                  <w:p>
-                    <w:pPr>
-                      <w:pStyle w:val="HTML-wstpniesformatowany"/>
-                      <w:shd w:val="clear" w:color="auto" w:fill="FFFFFF"/>
-                      <w:rPr>
-                        <w:color w:val="000000"/>
-                      </w:rPr>
-                    </w:pPr>
-                    <w:proofErr w:type="spellStart"/>
-                    <w:r>
-                      <w:rPr>
-                        <w:b/>
-                        <w:bCs/>
-                        <w:color w:val="008000"/>
-                        <w:shd w:val="clear" w:color="auto" w:fill="EFEFEF"/>
-                      </w:rPr>
-                      <w:t>algorithmRunDownload</w:t>
                     </w:r>
                     <w:proofErr w:type="spellEnd"/>
                   </w:p>
@@ -1304,7 +1274,7 @@
                 </w:txbxContent>
               </v:textbox>
             </v:roundrect>
-            <v:shape id="_x0000_s1418" type="#_x0000_t32" style="position:absolute;left:7954;top:3030;width:428;height:316;flip:y" o:connectortype="straight">
+            <v:shape id="_x0000_s1418" type="#_x0000_t32" style="position:absolute;left:7954;top:3030;width:428;height:318;flip:y" o:connectortype="straight">
               <v:stroke endarrow="block"/>
             </v:shape>
             <v:roundrect id="_x0000_s1419" style="position:absolute;left:11516;top:5219;width:2695;height:330" arcsize="10923f">

</xml_diff>